<commit_message>
Nieuwe controls snake + muren om tegen te botsen
</commit_message>
<xml_diff>
--- a/Project-Management/requirements document groep π.docx
+++ b/Project-Management/requirements document groep π.docx
@@ -152,19 +152,23 @@
           <w:color w:val="000000"/>
           <w:sz w:val="40"/>
         </w:rPr>
-        <w:t xml:space="preserve">Web en Virtual 3D: </w:t>
-      </w:r>
-      <w:proofErr w:type="spellStart"/>
-      <w:r>
+        <w:t>Web en Virtual 3D: Webontwikkeling</w:t>
+      </w:r>
+    </w:p>
+    <w:p>
+      <w:pPr>
+        <w:autoSpaceDE w:val="0"/>
+        <w:autoSpaceDN w:val="0"/>
+        <w:adjustRightInd w:val="0"/>
+        <w:spacing w:after="0" w:line="240" w:lineRule="auto"/>
+        <w:jc w:val="center"/>
         <w:rPr>
           <w:rFonts w:ascii="Arial" w:hAnsi="Arial" w:cs="Arial"/>
           <w:b/>
           <w:color w:val="000000"/>
           <w:sz w:val="40"/>
         </w:rPr>
-        <w:t>Webontwikkeling</w:t>
-      </w:r>
-      <w:proofErr w:type="spellEnd"/>
+      </w:pPr>
     </w:p>
     <w:p>
       <w:pPr>
@@ -190,42 +194,17 @@
         <w:jc w:val="center"/>
         <w:rPr>
           <w:rFonts w:ascii="Arial" w:hAnsi="Arial" w:cs="Arial"/>
-          <w:b/>
-          <w:color w:val="000000"/>
-          <w:sz w:val="40"/>
-        </w:rPr>
-      </w:pPr>
-    </w:p>
-    <w:p>
-      <w:pPr>
-        <w:autoSpaceDE w:val="0"/>
-        <w:autoSpaceDN w:val="0"/>
-        <w:adjustRightInd w:val="0"/>
-        <w:spacing w:after="0" w:line="240" w:lineRule="auto"/>
-        <w:jc w:val="center"/>
-        <w:rPr>
-          <w:rFonts w:ascii="Arial" w:hAnsi="Arial" w:cs="Arial"/>
           <w:i/>
           <w:color w:val="000000"/>
         </w:rPr>
       </w:pPr>
-      <w:proofErr w:type="spellStart"/>
       <w:r>
         <w:rPr>
           <w:rFonts w:ascii="Arial" w:hAnsi="Arial" w:cs="Arial"/>
           <w:i/>
           <w:color w:val="000000"/>
         </w:rPr>
-        <w:t>Requirements</w:t>
-      </w:r>
-      <w:proofErr w:type="spellEnd"/>
-      <w:r>
-        <w:rPr>
-          <w:rFonts w:ascii="Arial" w:hAnsi="Arial" w:cs="Arial"/>
-          <w:i/>
-          <w:color w:val="000000"/>
-        </w:rPr>
-        <w:t xml:space="preserve"> Document</w:t>
+        <w:t>Requirements Document</w:t>
       </w:r>
     </w:p>
     <w:p>
@@ -552,13 +531,8 @@
       </w:pPr>
       <w:hyperlink r:id="rId7" w:history="1">
         <w:r>
-          <w:t xml:space="preserve">Dries </w:t>
+          <w:t>Dries Heyninck</w:t>
         </w:r>
-        <w:proofErr w:type="spellStart"/>
-        <w:r>
-          <w:t>Heyninck</w:t>
-        </w:r>
-        <w:proofErr w:type="spellEnd"/>
       </w:hyperlink>
     </w:p>
     <w:p>
@@ -583,13 +557,8 @@
       </w:pPr>
       <w:hyperlink r:id="rId8" w:history="1">
         <w:r>
-          <w:t xml:space="preserve">Arne </w:t>
+          <w:t>Arne Wesenbeek</w:t>
         </w:r>
-        <w:proofErr w:type="spellStart"/>
-        <w:r>
-          <w:t>Wesenbeek</w:t>
-        </w:r>
-        <w:proofErr w:type="spellEnd"/>
       </w:hyperlink>
       <w:r>
         <w:t xml:space="preserve"> </w:t>
@@ -676,20 +645,8 @@
           <w:u w:val="single"/>
         </w:rPr>
         <w:lastRenderedPageBreak/>
-        <w:t xml:space="preserve">Project Web en Virtual 3D: </w:t>
-      </w:r>
-      <w:proofErr w:type="spellStart"/>
-      <w:r>
-        <w:rPr>
-          <w:rFonts w:ascii="Arial" w:hAnsi="Arial" w:cs="Arial"/>
-          <w:b/>
-          <w:color w:val="000000"/>
-          <w:sz w:val="36"/>
-          <w:u w:val="single"/>
-        </w:rPr>
-        <w:t>Webontwikkeling</w:t>
-      </w:r>
-      <w:proofErr w:type="spellEnd"/>
+        <w:t>Project Web en Virtual 3D: Webontwikkeling</w:t>
+      </w:r>
     </w:p>
     <w:p>
       <w:pPr>
@@ -724,46 +681,14 @@
           <w:rFonts w:ascii="Arial" w:hAnsi="Arial" w:cs="Arial"/>
           <w:color w:val="000000"/>
         </w:rPr>
-        <w:t xml:space="preserve">Dit is de uitgewerkte versie van het </w:t>
-      </w:r>
-      <w:proofErr w:type="spellStart"/>
-      <w:r>
-        <w:rPr>
-          <w:rFonts w:ascii="Arial" w:hAnsi="Arial" w:cs="Arial"/>
-          <w:color w:val="000000"/>
-        </w:rPr>
-        <w:t>requirements</w:t>
-      </w:r>
-      <w:proofErr w:type="spellEnd"/>
-      <w:r>
-        <w:rPr>
-          <w:rFonts w:ascii="Arial" w:hAnsi="Arial" w:cs="Arial"/>
-          <w:color w:val="000000"/>
-        </w:rPr>
-        <w:t xml:space="preserve"> document voor het project </w:t>
-      </w:r>
-      <w:r>
-        <w:rPr>
-          <w:rFonts w:ascii="Arial" w:hAnsi="Arial" w:cs="Arial"/>
-          <w:color w:val="000000"/>
-        </w:rPr>
-        <w:t xml:space="preserve">Web en Virtual 3D: </w:t>
-      </w:r>
-      <w:proofErr w:type="spellStart"/>
-      <w:r>
-        <w:rPr>
-          <w:rFonts w:ascii="Arial" w:hAnsi="Arial" w:cs="Arial"/>
-          <w:color w:val="000000"/>
-        </w:rPr>
-        <w:t>Webontwikkeling</w:t>
-      </w:r>
-      <w:proofErr w:type="spellEnd"/>
-      <w:r>
-        <w:rPr>
-          <w:rFonts w:ascii="Arial" w:hAnsi="Arial" w:cs="Arial"/>
-          <w:color w:val="000000"/>
-        </w:rPr>
-        <w:t>.</w:t>
+        <w:t xml:space="preserve">Dit is de uitgewerkte versie van het requirements document voor het project </w:t>
+      </w:r>
+      <w:r>
+        <w:rPr>
+          <w:rFonts w:ascii="Arial" w:hAnsi="Arial" w:cs="Arial"/>
+          <w:color w:val="000000"/>
+        </w:rPr>
+        <w:t>Web en Virtual 3D: Webontwikkeling.</w:t>
       </w:r>
     </w:p>
     <w:p>
@@ -918,21 +843,7 @@
         <w:rPr>
           <w:rFonts w:ascii="Arial" w:hAnsi="Arial" w:cs="Arial"/>
         </w:rPr>
-        <w:t xml:space="preserve"> De inwoners wonen dan ook in een actieve stad waarin ze </w:t>
-      </w:r>
-      <w:proofErr w:type="gramStart"/>
-      <w:r>
-        <w:rPr>
-          <w:rFonts w:ascii="Arial" w:hAnsi="Arial" w:cs="Arial"/>
-        </w:rPr>
-        <w:t>zelf activiteiten</w:t>
-      </w:r>
-      <w:proofErr w:type="gramEnd"/>
-      <w:r>
-        <w:rPr>
-          <w:rFonts w:ascii="Arial" w:hAnsi="Arial" w:cs="Arial"/>
-        </w:rPr>
-        <w:t xml:space="preserve"> kunnen organiseren. De ‘gebruiker’ staat centraal.</w:t>
+        <w:t xml:space="preserve"> De inwoners wonen dan ook in een actieve stad waarin ze zelf activiteiten kunnen organiseren. De ‘gebruiker’ staat centraal.</w:t>
       </w:r>
     </w:p>
     <w:p>
@@ -1087,50 +998,25 @@
           <w:sz w:val="22"/>
           <w:szCs w:val="22"/>
         </w:rPr>
-        <w:t>1. Als gebruiker kan ik kiezen om een spel (</w:t>
-      </w:r>
-      <w:proofErr w:type="gramStart"/>
-      <w:r>
+        <w:t xml:space="preserve">1. Als gebruiker kan ik kiezen om een spel (bv quizje) te spelen, waarna ik een gerelateerd project krijg met bijhorende inspraakvraag. </w:t>
+      </w:r>
+    </w:p>
+    <w:p>
+      <w:pPr>
+        <w:pStyle w:val="Default"/>
+        <w:jc w:val="both"/>
         <w:rPr>
           <w:sz w:val="22"/>
           <w:szCs w:val="22"/>
         </w:rPr>
-        <w:t>bv quizje</w:t>
-      </w:r>
-      <w:proofErr w:type="gramEnd"/>
+      </w:pPr>
       <w:r>
         <w:rPr>
           <w:sz w:val="22"/>
           <w:szCs w:val="22"/>
         </w:rPr>
-        <w:t xml:space="preserve">) te spelen, waarna ik een gerelateerd project krijg met bijhorende inspraakvraag. </w:t>
-      </w:r>
-    </w:p>
-    <w:p>
-      <w:pPr>
-        <w:pStyle w:val="Default"/>
-        <w:jc w:val="both"/>
-        <w:rPr>
-          <w:sz w:val="22"/>
-          <w:szCs w:val="22"/>
-        </w:rPr>
-      </w:pPr>
-      <w:r>
-        <w:rPr>
-          <w:sz w:val="22"/>
-          <w:szCs w:val="22"/>
-        </w:rPr>
-        <w:t xml:space="preserve">2. Als gebruiker wil ik mijn mening in 1 2 3 kunnen geven, zonder veel </w:t>
-      </w:r>
-      <w:proofErr w:type="gramStart"/>
-      <w:r>
-        <w:rPr>
-          <w:sz w:val="22"/>
-          <w:szCs w:val="22"/>
-        </w:rPr>
-        <w:t>randinformatie .</w:t>
-      </w:r>
-      <w:proofErr w:type="gramEnd"/>
+        <w:t>2. Als gebruiker wil ik mijn mening in 1 2 3 kunnen geven, zonder veel randinformatie .</w:t>
+      </w:r>
     </w:p>
     <w:p>
       <w:pPr>
@@ -1328,23 +1214,7 @@
           <w:sz w:val="22"/>
           <w:szCs w:val="22"/>
         </w:rPr>
-        <w:t>Bij elk project een tijdlijn kunnen krijgen waarbij de stappen in de tijd (</w:t>
-      </w:r>
-      <w:proofErr w:type="spellStart"/>
-      <w:r>
-        <w:rPr>
-          <w:sz w:val="22"/>
-          <w:szCs w:val="22"/>
-        </w:rPr>
-        <w:t>milestones</w:t>
-      </w:r>
-      <w:proofErr w:type="spellEnd"/>
-      <w:r>
-        <w:rPr>
-          <w:sz w:val="22"/>
-          <w:szCs w:val="22"/>
-        </w:rPr>
-        <w:t>) getoond worden.</w:t>
+        <w:t>Bij elk project een tijdlijn kunnen krijgen waarbij de stappen in de tijd (milestones) getoond worden.</w:t>
       </w:r>
     </w:p>
     <w:p>
@@ -1443,43 +1313,7 @@
           <w:sz w:val="22"/>
           <w:szCs w:val="22"/>
         </w:rPr>
-        <w:t>website (</w:t>
-      </w:r>
-      <w:proofErr w:type="spellStart"/>
-      <w:r>
-        <w:rPr>
-          <w:b/>
-          <w:sz w:val="22"/>
-          <w:szCs w:val="22"/>
-        </w:rPr>
-        <w:t>nice</w:t>
-      </w:r>
-      <w:proofErr w:type="spellEnd"/>
-      <w:r>
-        <w:rPr>
-          <w:b/>
-          <w:sz w:val="22"/>
-          <w:szCs w:val="22"/>
-        </w:rPr>
-        <w:t xml:space="preserve"> </w:t>
-      </w:r>
-      <w:proofErr w:type="spellStart"/>
-      <w:r>
-        <w:rPr>
-          <w:b/>
-          <w:sz w:val="22"/>
-          <w:szCs w:val="22"/>
-        </w:rPr>
-        <w:t>to</w:t>
-      </w:r>
-      <w:proofErr w:type="spellEnd"/>
-      <w:r>
-        <w:rPr>
-          <w:b/>
-          <w:sz w:val="22"/>
-          <w:szCs w:val="22"/>
-        </w:rPr>
-        <w:t xml:space="preserve"> have):</w:t>
+        <w:t>website (nice to have):</w:t>
       </w:r>
     </w:p>
     <w:p>
@@ -1552,18 +1386,8 @@
           <w:szCs w:val="22"/>
         </w:rPr>
         <w:lastRenderedPageBreak/>
-        <w:t xml:space="preserve">De </w:t>
-      </w:r>
-      <w:proofErr w:type="spellStart"/>
-      <w:r>
-        <w:rPr>
-          <w:b/>
-          <w:sz w:val="22"/>
-          <w:szCs w:val="22"/>
-        </w:rPr>
-        <w:t>admin</w:t>
-      </w:r>
-      <w:proofErr w:type="spellEnd"/>
+        <w:t>De admin</w:t>
+      </w:r>
       <w:r>
         <w:rPr>
           <w:sz w:val="22"/>
@@ -1680,68 +1504,22 @@
           <w:sz w:val="22"/>
           <w:szCs w:val="22"/>
         </w:rPr>
-        <w:t xml:space="preserve">De </w:t>
-      </w:r>
-      <w:proofErr w:type="spellStart"/>
-      <w:r>
-        <w:rPr>
-          <w:b/>
+        <w:t>De admin</w:t>
+      </w:r>
+      <w:r>
+        <w:rPr>
           <w:sz w:val="22"/>
           <w:szCs w:val="22"/>
         </w:rPr>
-        <w:t>admin</w:t>
-      </w:r>
-      <w:proofErr w:type="spellEnd"/>
-      <w:r>
-        <w:rPr>
+        <w:t xml:space="preserve"> kan via de </w:t>
+      </w:r>
+      <w:r>
+        <w:rPr>
+          <w:b/>
           <w:sz w:val="22"/>
           <w:szCs w:val="22"/>
         </w:rPr>
-        <w:t xml:space="preserve"> kan via de </w:t>
-      </w:r>
-      <w:r>
-        <w:rPr>
-          <w:b/>
-          <w:sz w:val="22"/>
-          <w:szCs w:val="22"/>
-        </w:rPr>
-        <w:t>website (</w:t>
-      </w:r>
-      <w:proofErr w:type="spellStart"/>
-      <w:r>
-        <w:rPr>
-          <w:b/>
-          <w:sz w:val="22"/>
-          <w:szCs w:val="22"/>
-        </w:rPr>
-        <w:t>nice</w:t>
-      </w:r>
-      <w:proofErr w:type="spellEnd"/>
-      <w:r>
-        <w:rPr>
-          <w:b/>
-          <w:sz w:val="22"/>
-          <w:szCs w:val="22"/>
-        </w:rPr>
-        <w:t xml:space="preserve"> </w:t>
-      </w:r>
-      <w:proofErr w:type="spellStart"/>
-      <w:r>
-        <w:rPr>
-          <w:b/>
-          <w:sz w:val="22"/>
-          <w:szCs w:val="22"/>
-        </w:rPr>
-        <w:t>to</w:t>
-      </w:r>
-      <w:proofErr w:type="spellEnd"/>
-      <w:r>
-        <w:rPr>
-          <w:b/>
-          <w:sz w:val="22"/>
-          <w:szCs w:val="22"/>
-        </w:rPr>
-        <w:t xml:space="preserve"> have):</w:t>
+        <w:t>website (nice to have):</w:t>
       </w:r>
     </w:p>
     <w:p>
@@ -1866,7 +1644,6 @@
           <w:u w:val="single"/>
         </w:rPr>
       </w:pPr>
-      <w:proofErr w:type="spellStart"/>
       <w:r>
         <w:rPr>
           <w:rFonts w:ascii="Arial" w:hAnsi="Arial" w:cs="Arial"/>
@@ -1877,20 +1654,7 @@
           <w:szCs w:val="46"/>
           <w:u w:val="single"/>
         </w:rPr>
-        <w:t>Use</w:t>
-      </w:r>
-      <w:proofErr w:type="spellEnd"/>
-      <w:r>
-        <w:rPr>
-          <w:rFonts w:ascii="Arial" w:hAnsi="Arial" w:cs="Arial"/>
-          <w:b/>
-          <w:bCs/>
-          <w:color w:val="000000"/>
-          <w:sz w:val="46"/>
-          <w:szCs w:val="46"/>
-          <w:u w:val="single"/>
-        </w:rPr>
-        <w:t xml:space="preserve"> Case Model</w:t>
+        <w:t>Use Case Model</w:t>
       </w:r>
     </w:p>
     <w:p>
@@ -1922,7 +1686,6 @@
           <w:bCs/>
         </w:rPr>
       </w:pPr>
-      <w:bookmarkStart w:id="0" w:name="_GoBack"/>
       <w:r>
         <w:rPr>
           <w:rFonts w:ascii="Arial" w:hAnsi="Arial" w:cs="Arial"/>
@@ -1994,29 +1757,12 @@
           </wp:anchor>
         </w:drawing>
       </w:r>
-      <w:bookmarkEnd w:id="0"/>
-      <w:r>
-        <w:rPr>
-          <w:rFonts w:ascii="Arial" w:hAnsi="Arial" w:cs="Arial"/>
-          <w:bCs/>
-        </w:rPr>
-        <w:t xml:space="preserve">Het </w:t>
-      </w:r>
-      <w:proofErr w:type="spellStart"/>
-      <w:r>
-        <w:rPr>
-          <w:rFonts w:ascii="Arial" w:hAnsi="Arial" w:cs="Arial"/>
-          <w:bCs/>
-        </w:rPr>
-        <w:t>Use</w:t>
-      </w:r>
-      <w:proofErr w:type="spellEnd"/>
-      <w:r>
-        <w:rPr>
-          <w:rFonts w:ascii="Arial" w:hAnsi="Arial" w:cs="Arial"/>
-          <w:bCs/>
-        </w:rPr>
-        <w:t xml:space="preserve"> Case Model geeft een globaal overzicht van de verschillende manieren waarop het</w:t>
+      <w:r>
+        <w:rPr>
+          <w:rFonts w:ascii="Arial" w:hAnsi="Arial" w:cs="Arial"/>
+          <w:bCs/>
+        </w:rPr>
+        <w:t>Het Use Case Model geeft een globaal overzicht van de verschillende manieren waarop het</w:t>
       </w:r>
       <w:r>
         <w:rPr>
@@ -2030,23 +1776,7 @@
           <w:rFonts w:ascii="Arial" w:hAnsi="Arial" w:cs="Arial"/>
           <w:bCs/>
         </w:rPr>
-        <w:t xml:space="preserve">systeem gebruikt zal worden. De verschillende </w:t>
-      </w:r>
-      <w:proofErr w:type="spellStart"/>
-      <w:r>
-        <w:rPr>
-          <w:rFonts w:ascii="Arial" w:hAnsi="Arial" w:cs="Arial"/>
-          <w:bCs/>
-        </w:rPr>
-        <w:t>Use</w:t>
-      </w:r>
-      <w:proofErr w:type="spellEnd"/>
-      <w:r>
-        <w:rPr>
-          <w:rFonts w:ascii="Arial" w:hAnsi="Arial" w:cs="Arial"/>
-          <w:bCs/>
-        </w:rPr>
-        <w:t xml:space="preserve"> Ca</w:t>
+        <w:t>systeem gebruikt zal worden. De verschillende Use Ca</w:t>
       </w:r>
       <w:r>
         <w:rPr>
@@ -2079,7 +1809,6 @@
           <w:u w:val="single"/>
         </w:rPr>
       </w:pPr>
-      <w:proofErr w:type="spellStart"/>
       <w:r>
         <w:rPr>
           <w:rFonts w:ascii="Arial" w:hAnsi="Arial" w:cs="Arial"/>
@@ -2091,10 +1820,1724 @@
           <w:u w:val="single"/>
         </w:rPr>
         <w:lastRenderedPageBreak/>
-        <w:t>Use</w:t>
-      </w:r>
-      <w:proofErr w:type="spellEnd"/>
-      <w:r>
+        <w:t>Use Cases</w:t>
+      </w:r>
+    </w:p>
+    <w:p>
+      <w:pPr>
+        <w:autoSpaceDE w:val="0"/>
+        <w:autoSpaceDN w:val="0"/>
+        <w:adjustRightInd w:val="0"/>
+        <w:spacing w:after="0" w:line="240" w:lineRule="auto"/>
+        <w:rPr>
+          <w:rFonts w:ascii="Arial" w:hAnsi="Arial" w:cs="Arial"/>
+          <w:b/>
+          <w:bCs/>
+          <w:color w:val="000000"/>
+          <w:szCs w:val="34"/>
+          <w:u w:val="single"/>
+        </w:rPr>
+      </w:pPr>
+    </w:p>
+    <w:p>
+      <w:pPr>
+        <w:autoSpaceDE w:val="0"/>
+        <w:autoSpaceDN w:val="0"/>
+        <w:adjustRightInd w:val="0"/>
+        <w:spacing w:after="0" w:line="240" w:lineRule="auto"/>
+        <w:jc w:val="both"/>
+        <w:rPr>
+          <w:rFonts w:ascii="Arial" w:hAnsi="Arial" w:cs="Arial"/>
+          <w:color w:val="000000"/>
+        </w:rPr>
+      </w:pPr>
+      <w:r>
+        <w:rPr>
+          <w:rFonts w:ascii="Arial" w:hAnsi="Arial" w:cs="Arial"/>
+          <w:color w:val="000000"/>
+        </w:rPr>
+        <w:t xml:space="preserve">Wat volgt is een uitwerking van de verschillende Use Cases </w:t>
+      </w:r>
+      <w:r>
+        <w:rPr>
+          <w:rFonts w:ascii="Arial" w:hAnsi="Arial" w:cs="Arial"/>
+          <w:color w:val="000000"/>
+        </w:rPr>
+        <w:t xml:space="preserve">uit het Use Case Model. Ze zijn </w:t>
+      </w:r>
+      <w:r>
+        <w:rPr>
+          <w:rFonts w:ascii="Arial" w:hAnsi="Arial" w:cs="Arial"/>
+          <w:color w:val="000000"/>
+        </w:rPr>
+        <w:t>gegroepeerd per actor.</w:t>
+      </w:r>
+    </w:p>
+    <w:p>
+      <w:pPr>
+        <w:autoSpaceDE w:val="0"/>
+        <w:autoSpaceDN w:val="0"/>
+        <w:adjustRightInd w:val="0"/>
+        <w:spacing w:after="0" w:line="240" w:lineRule="auto"/>
+        <w:jc w:val="both"/>
+        <w:rPr>
+          <w:rFonts w:ascii="Arial" w:hAnsi="Arial" w:cs="Arial"/>
+          <w:color w:val="000000"/>
+        </w:rPr>
+      </w:pPr>
+    </w:p>
+    <w:p>
+      <w:pPr>
+        <w:autoSpaceDE w:val="0"/>
+        <w:autoSpaceDN w:val="0"/>
+        <w:adjustRightInd w:val="0"/>
+        <w:spacing w:after="0" w:line="240" w:lineRule="auto"/>
+        <w:jc w:val="both"/>
+        <w:rPr>
+          <w:rFonts w:ascii="Arial" w:hAnsi="Arial" w:cs="Arial"/>
+          <w:color w:val="000000"/>
+        </w:rPr>
+      </w:pPr>
+    </w:p>
+    <w:p>
+      <w:pPr>
+        <w:autoSpaceDE w:val="0"/>
+        <w:autoSpaceDN w:val="0"/>
+        <w:adjustRightInd w:val="0"/>
+        <w:spacing w:after="0" w:line="240" w:lineRule="auto"/>
+        <w:jc w:val="both"/>
+        <w:rPr>
+          <w:rFonts w:ascii="Arial" w:hAnsi="Arial" w:cs="Arial"/>
+          <w:b/>
+          <w:i/>
+          <w:color w:val="000000"/>
+          <w:sz w:val="26"/>
+          <w:szCs w:val="26"/>
+        </w:rPr>
+      </w:pPr>
+      <w:r>
+        <w:rPr>
+          <w:rFonts w:ascii="Arial" w:hAnsi="Arial" w:cs="Arial"/>
+          <w:b/>
+          <w:i/>
+          <w:color w:val="000000"/>
+          <w:sz w:val="26"/>
+          <w:szCs w:val="26"/>
+        </w:rPr>
+        <w:t>Actor Anonieme Gebruiker</w:t>
+      </w:r>
+    </w:p>
+    <w:p>
+      <w:pPr>
+        <w:autoSpaceDE w:val="0"/>
+        <w:autoSpaceDN w:val="0"/>
+        <w:adjustRightInd w:val="0"/>
+        <w:spacing w:after="0" w:line="240" w:lineRule="auto"/>
+        <w:jc w:val="both"/>
+        <w:rPr>
+          <w:rFonts w:ascii="Arial" w:hAnsi="Arial" w:cs="Arial"/>
+          <w:b/>
+          <w:i/>
+          <w:color w:val="000000"/>
+          <w:sz w:val="24"/>
+          <w:szCs w:val="26"/>
+        </w:rPr>
+      </w:pPr>
+    </w:p>
+    <w:p>
+      <w:pPr>
+        <w:autoSpaceDE w:val="0"/>
+        <w:autoSpaceDN w:val="0"/>
+        <w:adjustRightInd w:val="0"/>
+        <w:spacing w:after="0" w:line="240" w:lineRule="auto"/>
+        <w:jc w:val="both"/>
+        <w:rPr>
+          <w:rFonts w:ascii="Arial" w:hAnsi="Arial" w:cs="Arial"/>
+          <w:color w:val="000000"/>
+        </w:rPr>
+      </w:pPr>
+      <w:r>
+        <w:rPr>
+          <w:rFonts w:ascii="Arial" w:hAnsi="Arial" w:cs="Arial"/>
+          <w:color w:val="000000"/>
+        </w:rPr>
+        <w:t>Deze actoren zijn gebruikers die de app gebruiken (omdat men hier niet voor moet inloggen) en gebruikers die niet ingelogd zijn op de website. Indien men zichzelf registreert in inlogt, wordt de Anonieme Gebruiker een Gekende Gebruiker.</w:t>
+      </w:r>
+    </w:p>
+    <w:p>
+      <w:pPr>
+        <w:autoSpaceDE w:val="0"/>
+        <w:autoSpaceDN w:val="0"/>
+        <w:adjustRightInd w:val="0"/>
+        <w:spacing w:after="0" w:line="240" w:lineRule="auto"/>
+        <w:jc w:val="both"/>
+        <w:rPr>
+          <w:rFonts w:ascii="Arial" w:hAnsi="Arial" w:cs="Arial"/>
+          <w:color w:val="000000"/>
+        </w:rPr>
+      </w:pPr>
+    </w:p>
+    <w:p>
+      <w:pPr>
+        <w:autoSpaceDE w:val="0"/>
+        <w:autoSpaceDN w:val="0"/>
+        <w:adjustRightInd w:val="0"/>
+        <w:spacing w:after="0" w:line="240" w:lineRule="auto"/>
+        <w:jc w:val="both"/>
+        <w:rPr>
+          <w:rFonts w:ascii="Arial" w:hAnsi="Arial" w:cs="Arial"/>
+          <w:b/>
+          <w:color w:val="000000"/>
+        </w:rPr>
+      </w:pPr>
+      <w:r>
+        <w:rPr>
+          <w:rFonts w:ascii="Arial" w:hAnsi="Arial" w:cs="Arial"/>
+          <w:b/>
+          <w:color w:val="000000"/>
+        </w:rPr>
+        <w:t>Filtert projecten met een zoek-functie via de website</w:t>
+      </w:r>
+      <w:r>
+        <w:rPr>
+          <w:rFonts w:ascii="Arial" w:hAnsi="Arial" w:cs="Arial"/>
+          <w:b/>
+          <w:color w:val="000000"/>
+        </w:rPr>
+        <w:t>:</w:t>
+      </w:r>
+    </w:p>
+    <w:p>
+      <w:pPr>
+        <w:autoSpaceDE w:val="0"/>
+        <w:autoSpaceDN w:val="0"/>
+        <w:adjustRightInd w:val="0"/>
+        <w:spacing w:after="0" w:line="240" w:lineRule="auto"/>
+        <w:jc w:val="both"/>
+        <w:rPr>
+          <w:rFonts w:ascii="Arial" w:hAnsi="Arial" w:cs="Arial"/>
+          <w:color w:val="000000"/>
+          <w:u w:val="single"/>
+        </w:rPr>
+      </w:pPr>
+      <w:r>
+        <w:rPr>
+          <w:rFonts w:ascii="Arial" w:hAnsi="Arial" w:cs="Arial"/>
+          <w:color w:val="000000"/>
+        </w:rPr>
+        <w:t>Er zal een zoek-functie op de website zichtbaar zijn waarmee men een woord kan invullen dat een verband heeft met een project of een thema. Daarna zullen enkel de gezochte resultaten zichtbaar zijn.</w:t>
+      </w:r>
+      <w:r>
+        <w:rPr>
+          <w:rFonts w:ascii="Arial" w:hAnsi="Arial" w:cs="Arial"/>
+          <w:color w:val="000000"/>
+        </w:rPr>
+        <w:t xml:space="preserve"> </w:t>
+      </w:r>
+      <w:r>
+        <w:rPr>
+          <w:rFonts w:ascii="Arial" w:hAnsi="Arial" w:cs="Arial"/>
+          <w:color w:val="000000"/>
+          <w:u w:val="single"/>
+        </w:rPr>
+        <w:t>Deze zoekfunctie zal bovenaan op de website staan.</w:t>
+      </w:r>
+    </w:p>
+    <w:p>
+      <w:pPr>
+        <w:autoSpaceDE w:val="0"/>
+        <w:autoSpaceDN w:val="0"/>
+        <w:adjustRightInd w:val="0"/>
+        <w:spacing w:before="120" w:after="0" w:line="240" w:lineRule="auto"/>
+        <w:jc w:val="both"/>
+        <w:rPr>
+          <w:rFonts w:ascii="Arial" w:hAnsi="Arial" w:cs="Arial"/>
+          <w:b/>
+          <w:color w:val="000000"/>
+        </w:rPr>
+      </w:pPr>
+      <w:r>
+        <w:rPr>
+          <w:rFonts w:ascii="Arial" w:hAnsi="Arial" w:cs="Arial"/>
+          <w:b/>
+          <w:color w:val="000000"/>
+        </w:rPr>
+        <w:t>Kiest een project via de website</w:t>
+      </w:r>
+      <w:r>
+        <w:rPr>
+          <w:rFonts w:ascii="Arial" w:hAnsi="Arial" w:cs="Arial"/>
+          <w:b/>
+          <w:color w:val="000000"/>
+        </w:rPr>
+        <w:t>:</w:t>
+      </w:r>
+    </w:p>
+    <w:p>
+      <w:pPr>
+        <w:autoSpaceDE w:val="0"/>
+        <w:autoSpaceDN w:val="0"/>
+        <w:adjustRightInd w:val="0"/>
+        <w:spacing w:after="0" w:line="240" w:lineRule="auto"/>
+        <w:jc w:val="both"/>
+        <w:rPr>
+          <w:rFonts w:ascii="Arial" w:hAnsi="Arial" w:cs="Arial"/>
+          <w:color w:val="000000"/>
+        </w:rPr>
+      </w:pPr>
+      <w:r>
+        <w:rPr>
+          <w:rFonts w:ascii="Arial" w:hAnsi="Arial" w:cs="Arial"/>
+          <w:color w:val="000000"/>
+        </w:rPr>
+        <w:t>Men kan een project kiezen uit alle actieve projecten die op de homepagina staan of nadat een filter is toegepast.</w:t>
+      </w:r>
+      <w:r>
+        <w:rPr>
+          <w:rFonts w:ascii="Arial" w:hAnsi="Arial" w:cs="Arial"/>
+          <w:color w:val="000000"/>
+        </w:rPr>
+        <w:t xml:space="preserve"> Als een project aangeklikt wordt, krijgt de gebruiker extra informatie te zien over het gekozen project.</w:t>
+      </w:r>
+    </w:p>
+    <w:p>
+      <w:pPr>
+        <w:autoSpaceDE w:val="0"/>
+        <w:autoSpaceDN w:val="0"/>
+        <w:adjustRightInd w:val="0"/>
+        <w:spacing w:before="120" w:after="0" w:line="240" w:lineRule="auto"/>
+        <w:jc w:val="both"/>
+        <w:rPr>
+          <w:rFonts w:ascii="Arial" w:hAnsi="Arial" w:cs="Arial"/>
+          <w:b/>
+          <w:color w:val="000000"/>
+        </w:rPr>
+      </w:pPr>
+      <w:r>
+        <w:rPr>
+          <w:rFonts w:ascii="Arial" w:hAnsi="Arial" w:cs="Arial"/>
+          <w:b/>
+          <w:color w:val="000000"/>
+        </w:rPr>
+        <w:t>Beantwoord vragen/stellingen via de website</w:t>
+      </w:r>
+      <w:r>
+        <w:rPr>
+          <w:rFonts w:ascii="Arial" w:hAnsi="Arial" w:cs="Arial"/>
+          <w:b/>
+          <w:color w:val="000000"/>
+        </w:rPr>
+        <w:t>:</w:t>
+      </w:r>
+    </w:p>
+    <w:p>
+      <w:pPr>
+        <w:autoSpaceDE w:val="0"/>
+        <w:autoSpaceDN w:val="0"/>
+        <w:adjustRightInd w:val="0"/>
+        <w:spacing w:after="0" w:line="240" w:lineRule="auto"/>
+        <w:jc w:val="both"/>
+        <w:rPr>
+          <w:rFonts w:ascii="Arial" w:hAnsi="Arial" w:cs="Arial"/>
+          <w:color w:val="000000"/>
+        </w:rPr>
+      </w:pPr>
+      <w:r>
+        <w:rPr>
+          <w:rFonts w:ascii="Arial" w:hAnsi="Arial" w:cs="Arial"/>
+          <w:color w:val="000000"/>
+        </w:rPr>
+        <w:t>Nadat er een project gekozen is, is er ook een mogelijkheid om vragen/stellingen te beantwoorden die met het project te maken hebben.</w:t>
+      </w:r>
+      <w:r>
+        <w:rPr>
+          <w:rFonts w:ascii="Arial" w:hAnsi="Arial" w:cs="Arial"/>
+          <w:color w:val="000000"/>
+        </w:rPr>
+        <w:t xml:space="preserve"> </w:t>
+      </w:r>
+    </w:p>
+    <w:p>
+      <w:pPr>
+        <w:autoSpaceDE w:val="0"/>
+        <w:autoSpaceDN w:val="0"/>
+        <w:adjustRightInd w:val="0"/>
+        <w:spacing w:before="120" w:after="0" w:line="240" w:lineRule="auto"/>
+        <w:jc w:val="both"/>
+        <w:rPr>
+          <w:rFonts w:ascii="Arial" w:hAnsi="Arial" w:cs="Arial"/>
+          <w:b/>
+          <w:color w:val="000000"/>
+        </w:rPr>
+      </w:pPr>
+      <w:r>
+        <w:rPr>
+          <w:rFonts w:ascii="Arial" w:hAnsi="Arial" w:cs="Arial"/>
+          <w:b/>
+          <w:color w:val="000000"/>
+        </w:rPr>
+        <w:t>Bekijkt de verwerkte feedback via de website</w:t>
+      </w:r>
+      <w:r>
+        <w:rPr>
+          <w:rFonts w:ascii="Arial" w:hAnsi="Arial" w:cs="Arial"/>
+          <w:b/>
+          <w:color w:val="000000"/>
+        </w:rPr>
+        <w:t>:</w:t>
+      </w:r>
+    </w:p>
+    <w:p>
+      <w:pPr>
+        <w:autoSpaceDE w:val="0"/>
+        <w:autoSpaceDN w:val="0"/>
+        <w:adjustRightInd w:val="0"/>
+        <w:spacing w:after="0" w:line="240" w:lineRule="auto"/>
+        <w:jc w:val="both"/>
+        <w:rPr>
+          <w:rFonts w:ascii="Arial" w:hAnsi="Arial" w:cs="Arial"/>
+          <w:color w:val="000000"/>
+        </w:rPr>
+      </w:pPr>
+      <w:r>
+        <w:rPr>
+          <w:rFonts w:ascii="Arial" w:hAnsi="Arial" w:cs="Arial"/>
+          <w:color w:val="000000"/>
+        </w:rPr>
+        <w:t>De antwoorden die gegeven worden bij de vragen/stellingen worden voor de gebruiker verwerkt in diagrammen, waardoor de gebruiker een beter zicht krijgt over de mening van anderen.</w:t>
+      </w:r>
+      <w:r>
+        <w:rPr>
+          <w:rFonts w:ascii="Arial" w:hAnsi="Arial" w:cs="Arial"/>
+          <w:color w:val="000000"/>
+        </w:rPr>
+        <w:t xml:space="preserve"> De gebruiker kan deze diagrammen bekijken als hij een project heeft gekozen.</w:t>
+      </w:r>
+    </w:p>
+    <w:p>
+      <w:pPr>
+        <w:autoSpaceDE w:val="0"/>
+        <w:autoSpaceDN w:val="0"/>
+        <w:adjustRightInd w:val="0"/>
+        <w:spacing w:before="120" w:after="0" w:line="240" w:lineRule="auto"/>
+        <w:jc w:val="both"/>
+        <w:rPr>
+          <w:rFonts w:ascii="Arial" w:hAnsi="Arial" w:cs="Arial"/>
+          <w:b/>
+          <w:color w:val="000000"/>
+        </w:rPr>
+      </w:pPr>
+      <w:r>
+        <w:rPr>
+          <w:rFonts w:ascii="Arial" w:hAnsi="Arial" w:cs="Arial"/>
+          <w:b/>
+          <w:color w:val="000000"/>
+        </w:rPr>
+        <w:t>Bekijkt een tijdlijn bij elk project via de website</w:t>
+      </w:r>
+      <w:r>
+        <w:rPr>
+          <w:rFonts w:ascii="Arial" w:hAnsi="Arial" w:cs="Arial"/>
+          <w:b/>
+          <w:color w:val="000000"/>
+        </w:rPr>
+        <w:t>:</w:t>
+      </w:r>
+    </w:p>
+    <w:p>
+      <w:pPr>
+        <w:autoSpaceDE w:val="0"/>
+        <w:autoSpaceDN w:val="0"/>
+        <w:adjustRightInd w:val="0"/>
+        <w:spacing w:after="0" w:line="240" w:lineRule="auto"/>
+        <w:jc w:val="both"/>
+        <w:rPr>
+          <w:rFonts w:ascii="Arial" w:hAnsi="Arial" w:cs="Arial"/>
+          <w:color w:val="000000"/>
+        </w:rPr>
+      </w:pPr>
+      <w:r>
+        <w:rPr>
+          <w:rFonts w:ascii="Arial" w:hAnsi="Arial" w:cs="Arial"/>
+          <w:color w:val="000000"/>
+        </w:rPr>
+        <w:t xml:space="preserve">Nadat er een project gekozen is, krijgt de gebruiker ook een tijdlijn te zien met milestones i.v.m. het project. Zo kan de gebruiker ook te weten komen wanneer een project gestart is en eventueel wanneer een project het einde nadert. </w:t>
+      </w:r>
+    </w:p>
+    <w:p>
+      <w:pPr>
+        <w:autoSpaceDE w:val="0"/>
+        <w:autoSpaceDN w:val="0"/>
+        <w:adjustRightInd w:val="0"/>
+        <w:spacing w:before="120" w:after="0" w:line="240" w:lineRule="auto"/>
+        <w:jc w:val="both"/>
+        <w:rPr>
+          <w:rFonts w:ascii="Arial" w:hAnsi="Arial" w:cs="Arial"/>
+          <w:b/>
+          <w:color w:val="000000"/>
+        </w:rPr>
+      </w:pPr>
+      <w:r>
+        <w:rPr>
+          <w:rFonts w:ascii="Arial" w:hAnsi="Arial" w:cs="Arial"/>
+          <w:b/>
+          <w:color w:val="000000"/>
+        </w:rPr>
+        <w:t>Registreert zich via de website</w:t>
+      </w:r>
+      <w:r>
+        <w:rPr>
+          <w:rFonts w:ascii="Arial" w:hAnsi="Arial" w:cs="Arial"/>
+          <w:b/>
+          <w:color w:val="000000"/>
+        </w:rPr>
+        <w:t>:</w:t>
+      </w:r>
+    </w:p>
+    <w:p>
+      <w:pPr>
+        <w:autoSpaceDE w:val="0"/>
+        <w:autoSpaceDN w:val="0"/>
+        <w:adjustRightInd w:val="0"/>
+        <w:spacing w:after="0" w:line="240" w:lineRule="auto"/>
+        <w:jc w:val="both"/>
+        <w:rPr>
+          <w:rFonts w:ascii="Arial" w:hAnsi="Arial" w:cs="Arial"/>
+          <w:color w:val="000000"/>
+        </w:rPr>
+      </w:pPr>
+      <w:r>
+        <w:rPr>
+          <w:rFonts w:ascii="Arial" w:hAnsi="Arial" w:cs="Arial"/>
+          <w:color w:val="000000"/>
+        </w:rPr>
+        <w:t>Een Anonieme Gebruiker kan zichzelf registreren door enkele gegevens mee te geven (naam, geslacht, leeftijd, paswoord…).</w:t>
+      </w:r>
+      <w:r>
+        <w:rPr>
+          <w:rFonts w:ascii="Arial" w:hAnsi="Arial" w:cs="Arial"/>
+          <w:color w:val="000000"/>
+        </w:rPr>
+        <w:t xml:space="preserve"> Deze gegevens worden automatisch ingevuld bij vragen.</w:t>
+      </w:r>
+      <w:r>
+        <w:rPr>
+          <w:rFonts w:ascii="Arial" w:hAnsi="Arial" w:cs="Arial"/>
+          <w:color w:val="000000"/>
+        </w:rPr>
+        <w:t xml:space="preserve"> Hiervoor zal een profielicoon aanwezig zijn. Als men hierop klikt krijgt de gebruiker de mogelijkheid om zich te registreren en in te loggen. Nadat men ingelogd is, wordt dit icoontje ook de manier om uit te loggen.</w:t>
+      </w:r>
+    </w:p>
+    <w:p>
+      <w:pPr>
+        <w:autoSpaceDE w:val="0"/>
+        <w:autoSpaceDN w:val="0"/>
+        <w:adjustRightInd w:val="0"/>
+        <w:spacing w:before="120" w:after="0" w:line="240" w:lineRule="auto"/>
+        <w:jc w:val="both"/>
+        <w:rPr>
+          <w:rFonts w:ascii="Arial" w:hAnsi="Arial" w:cs="Arial"/>
+          <w:b/>
+          <w:color w:val="000000"/>
+        </w:rPr>
+      </w:pPr>
+      <w:r>
+        <w:rPr>
+          <w:rFonts w:ascii="Arial" w:hAnsi="Arial" w:cs="Arial"/>
+          <w:b/>
+          <w:color w:val="000000"/>
+        </w:rPr>
+        <w:t>Logt in via de website</w:t>
+      </w:r>
+      <w:r>
+        <w:rPr>
+          <w:rFonts w:ascii="Arial" w:hAnsi="Arial" w:cs="Arial"/>
+          <w:b/>
+          <w:color w:val="000000"/>
+        </w:rPr>
+        <w:t>:</w:t>
+      </w:r>
+    </w:p>
+    <w:p>
+      <w:pPr>
+        <w:autoSpaceDE w:val="0"/>
+        <w:autoSpaceDN w:val="0"/>
+        <w:adjustRightInd w:val="0"/>
+        <w:spacing w:after="0" w:line="240" w:lineRule="auto"/>
+        <w:jc w:val="both"/>
+        <w:rPr>
+          <w:rFonts w:ascii="Arial" w:hAnsi="Arial" w:cs="Arial"/>
+          <w:color w:val="000000"/>
+        </w:rPr>
+      </w:pPr>
+      <w:r>
+        <w:rPr>
+          <w:rFonts w:ascii="Arial" w:hAnsi="Arial" w:cs="Arial"/>
+          <w:color w:val="000000"/>
+        </w:rPr>
+        <w:t>Nadat een gebruiker zich geregistreerd heeft, dan kan een gebruiker zich inloggen via de website. Vanaf nu is de Anonieme Gebruiker een Gekende Gebruiker.</w:t>
+      </w:r>
+      <w:r>
+        <w:rPr>
+          <w:rFonts w:ascii="Arial" w:hAnsi="Arial" w:cs="Arial"/>
+          <w:color w:val="000000"/>
+        </w:rPr>
+        <w:t xml:space="preserve"> </w:t>
+      </w:r>
+    </w:p>
+    <w:p>
+      <w:pPr>
+        <w:autoSpaceDE w:val="0"/>
+        <w:autoSpaceDN w:val="0"/>
+        <w:adjustRightInd w:val="0"/>
+        <w:spacing w:after="0" w:line="240" w:lineRule="auto"/>
+        <w:jc w:val="both"/>
+        <w:rPr>
+          <w:rFonts w:ascii="Arial" w:hAnsi="Arial" w:cs="Arial"/>
+          <w:color w:val="000000"/>
+        </w:rPr>
+      </w:pPr>
+      <w:r>
+        <w:rPr>
+          <w:rFonts w:ascii="Arial" w:hAnsi="Arial" w:cs="Arial"/>
+          <w:color w:val="000000"/>
+        </w:rPr>
+        <w:t>Hiervoor zal een profielicoon aanwezig zijn. Als men hierop klikt krijgt de gebruiker de mogelijkheid om zich te registreren en in te loggen. Nadat men ingelogd is, wordt dit icoontje ook de manier om uit te loggen.</w:t>
+      </w:r>
+    </w:p>
+    <w:p>
+      <w:pPr>
+        <w:autoSpaceDE w:val="0"/>
+        <w:autoSpaceDN w:val="0"/>
+        <w:adjustRightInd w:val="0"/>
+        <w:spacing w:after="0" w:line="240" w:lineRule="auto"/>
+        <w:jc w:val="both"/>
+        <w:rPr>
+          <w:rFonts w:ascii="Arial" w:hAnsi="Arial" w:cs="Arial"/>
+          <w:color w:val="000000"/>
+        </w:rPr>
+      </w:pPr>
+    </w:p>
+    <w:p>
+      <w:pPr>
+        <w:autoSpaceDE w:val="0"/>
+        <w:autoSpaceDN w:val="0"/>
+        <w:adjustRightInd w:val="0"/>
+        <w:spacing w:before="120" w:after="0" w:line="240" w:lineRule="auto"/>
+        <w:jc w:val="both"/>
+        <w:rPr>
+          <w:rFonts w:ascii="Arial" w:hAnsi="Arial" w:cs="Arial"/>
+          <w:color w:val="000000"/>
+        </w:rPr>
+      </w:pPr>
+    </w:p>
+    <w:p>
+      <w:pPr>
+        <w:autoSpaceDE w:val="0"/>
+        <w:autoSpaceDN w:val="0"/>
+        <w:adjustRightInd w:val="0"/>
+        <w:spacing w:before="120" w:after="0" w:line="240" w:lineRule="auto"/>
+        <w:jc w:val="both"/>
+        <w:rPr>
+          <w:rFonts w:ascii="Arial" w:hAnsi="Arial" w:cs="Arial"/>
+          <w:color w:val="000000"/>
+        </w:rPr>
+      </w:pPr>
+    </w:p>
+    <w:p>
+      <w:pPr>
+        <w:autoSpaceDE w:val="0"/>
+        <w:autoSpaceDN w:val="0"/>
+        <w:adjustRightInd w:val="0"/>
+        <w:spacing w:before="120" w:after="0" w:line="240" w:lineRule="auto"/>
+        <w:jc w:val="both"/>
+        <w:rPr>
+          <w:rFonts w:ascii="Arial" w:hAnsi="Arial" w:cs="Arial"/>
+          <w:b/>
+          <w:color w:val="000000"/>
+        </w:rPr>
+      </w:pPr>
+      <w:r>
+        <w:rPr>
+          <w:rFonts w:ascii="Arial" w:hAnsi="Arial" w:cs="Arial"/>
+          <w:b/>
+          <w:color w:val="000000"/>
+        </w:rPr>
+        <w:lastRenderedPageBreak/>
+        <w:t>Surft via de app naar de website</w:t>
+      </w:r>
+      <w:r>
+        <w:rPr>
+          <w:rFonts w:ascii="Arial" w:hAnsi="Arial" w:cs="Arial"/>
+          <w:b/>
+          <w:color w:val="000000"/>
+        </w:rPr>
+        <w:t>:</w:t>
+      </w:r>
+    </w:p>
+    <w:p>
+      <w:pPr>
+        <w:autoSpaceDE w:val="0"/>
+        <w:autoSpaceDN w:val="0"/>
+        <w:adjustRightInd w:val="0"/>
+        <w:spacing w:after="0" w:line="240" w:lineRule="auto"/>
+        <w:jc w:val="both"/>
+        <w:rPr>
+          <w:rFonts w:ascii="Arial" w:hAnsi="Arial" w:cs="Arial"/>
+          <w:color w:val="000000"/>
+        </w:rPr>
+      </w:pPr>
+      <w:r>
+        <w:rPr>
+          <w:rFonts w:ascii="Arial" w:hAnsi="Arial" w:cs="Arial"/>
+          <w:color w:val="000000"/>
+        </w:rPr>
+        <w:t xml:space="preserve">Als er een </w:t>
+      </w:r>
+      <w:r>
+        <w:rPr>
+          <w:rFonts w:ascii="Arial" w:hAnsi="Arial" w:cs="Arial"/>
+          <w:color w:val="000000"/>
+        </w:rPr>
+        <w:t>project</w:t>
+      </w:r>
+      <w:r>
+        <w:rPr>
+          <w:rFonts w:ascii="Arial" w:hAnsi="Arial" w:cs="Arial"/>
+          <w:color w:val="000000"/>
+        </w:rPr>
+        <w:t xml:space="preserve"> op de app wordt gekozen, is er een mogelijkheid om meer informatie over de projecten te krijgen. Als men op de </w:t>
+      </w:r>
+      <w:r>
+        <w:rPr>
+          <w:rFonts w:ascii="Arial" w:hAnsi="Arial" w:cs="Arial"/>
+          <w:color w:val="000000"/>
+          <w:u w:val="single"/>
+        </w:rPr>
+        <w:t>knop drukt ‘Meer info’</w:t>
+      </w:r>
+      <w:r>
+        <w:rPr>
+          <w:rFonts w:ascii="Arial" w:hAnsi="Arial" w:cs="Arial"/>
+          <w:color w:val="000000"/>
+        </w:rPr>
+        <w:t xml:space="preserve">, dan wordt de gebruiker naar de website gestuurd. </w:t>
+      </w:r>
+      <w:r>
+        <w:rPr>
+          <w:rFonts w:ascii="Arial" w:hAnsi="Arial" w:cs="Arial"/>
+          <w:color w:val="000000"/>
+        </w:rPr>
+        <w:t>Er wordt dan meteen naar de juiste URL gesurft via de standaardbrowser.</w:t>
+      </w:r>
+    </w:p>
+    <w:p>
+      <w:pPr>
+        <w:autoSpaceDE w:val="0"/>
+        <w:autoSpaceDN w:val="0"/>
+        <w:adjustRightInd w:val="0"/>
+        <w:spacing w:before="120" w:after="0" w:line="240" w:lineRule="auto"/>
+        <w:jc w:val="both"/>
+        <w:rPr>
+          <w:rFonts w:ascii="Arial" w:hAnsi="Arial" w:cs="Arial"/>
+          <w:b/>
+          <w:color w:val="000000"/>
+        </w:rPr>
+      </w:pPr>
+      <w:r>
+        <w:rPr>
+          <w:rFonts w:ascii="Arial" w:hAnsi="Arial" w:cs="Arial"/>
+          <w:b/>
+          <w:color w:val="000000"/>
+        </w:rPr>
+        <w:t xml:space="preserve">Bekijkt </w:t>
+      </w:r>
+      <w:r>
+        <w:rPr>
+          <w:rFonts w:ascii="Arial" w:hAnsi="Arial" w:cs="Arial"/>
+          <w:b/>
+          <w:color w:val="000000"/>
+        </w:rPr>
+        <w:t xml:space="preserve"> </w:t>
+      </w:r>
+      <w:r>
+        <w:rPr>
+          <w:rFonts w:ascii="Arial" w:hAnsi="Arial" w:cs="Arial"/>
+          <w:b/>
+          <w:color w:val="000000"/>
+        </w:rPr>
+        <w:t>de top-down lijst van projecten volgens thema via de app</w:t>
+      </w:r>
+      <w:r>
+        <w:rPr>
+          <w:rFonts w:ascii="Arial" w:hAnsi="Arial" w:cs="Arial"/>
+          <w:b/>
+          <w:color w:val="000000"/>
+        </w:rPr>
+        <w:t>:</w:t>
+      </w:r>
+    </w:p>
+    <w:p>
+      <w:pPr>
+        <w:autoSpaceDE w:val="0"/>
+        <w:autoSpaceDN w:val="0"/>
+        <w:adjustRightInd w:val="0"/>
+        <w:spacing w:after="0" w:line="240" w:lineRule="auto"/>
+        <w:jc w:val="both"/>
+        <w:rPr>
+          <w:rFonts w:ascii="Arial" w:hAnsi="Arial" w:cs="Arial"/>
+          <w:color w:val="000000"/>
+        </w:rPr>
+      </w:pPr>
+      <w:r>
+        <w:rPr>
+          <w:rFonts w:ascii="Arial" w:hAnsi="Arial" w:cs="Arial"/>
+          <w:color w:val="000000"/>
+        </w:rPr>
+        <w:t xml:space="preserve">Als de gebruiker de app opstart, krijgt hij een top-down lijst te zien </w:t>
+      </w:r>
+      <w:r>
+        <w:rPr>
+          <w:rFonts w:ascii="Arial" w:hAnsi="Arial" w:cs="Arial"/>
+          <w:color w:val="000000"/>
+        </w:rPr>
+        <w:t>van alle actieve projecten. Deze projecten zijn gesorteerd via thema.</w:t>
+      </w:r>
+      <w:r>
+        <w:rPr>
+          <w:rFonts w:ascii="Arial" w:hAnsi="Arial" w:cs="Arial"/>
+          <w:color w:val="000000"/>
+        </w:rPr>
+        <w:t xml:space="preserve"> Er kan ook een thema gekozen worden door het zijlinks scrollmenu dat zich onderaan de app bevindt. De thema’s worden met een icoontje </w:t>
+      </w:r>
+      <w:r>
+        <w:rPr>
+          <w:rFonts w:ascii="Arial" w:hAnsi="Arial" w:cs="Arial"/>
+          <w:color w:val="000000"/>
+        </w:rPr>
+        <w:t>aangetoond</w:t>
+      </w:r>
+      <w:r>
+        <w:rPr>
+          <w:rFonts w:ascii="Arial" w:hAnsi="Arial" w:cs="Arial"/>
+          <w:color w:val="000000"/>
+        </w:rPr>
+        <w:t>.</w:t>
+      </w:r>
+    </w:p>
+    <w:p>
+      <w:pPr>
+        <w:autoSpaceDE w:val="0"/>
+        <w:autoSpaceDN w:val="0"/>
+        <w:adjustRightInd w:val="0"/>
+        <w:spacing w:before="120" w:after="0" w:line="240" w:lineRule="auto"/>
+        <w:jc w:val="both"/>
+        <w:rPr>
+          <w:rFonts w:ascii="Arial" w:hAnsi="Arial" w:cs="Arial"/>
+          <w:b/>
+          <w:color w:val="000000"/>
+        </w:rPr>
+      </w:pPr>
+      <w:r>
+        <w:rPr>
+          <w:rFonts w:ascii="Arial" w:hAnsi="Arial" w:cs="Arial"/>
+          <w:b/>
+          <w:color w:val="000000"/>
+        </w:rPr>
+        <w:t>Selecteert een project via de app</w:t>
+      </w:r>
+      <w:r>
+        <w:rPr>
+          <w:rFonts w:ascii="Arial" w:hAnsi="Arial" w:cs="Arial"/>
+          <w:b/>
+          <w:color w:val="000000"/>
+        </w:rPr>
+        <w:t>:</w:t>
+      </w:r>
+    </w:p>
+    <w:p>
+      <w:pPr>
+        <w:autoSpaceDE w:val="0"/>
+        <w:autoSpaceDN w:val="0"/>
+        <w:adjustRightInd w:val="0"/>
+        <w:spacing w:after="0" w:line="240" w:lineRule="auto"/>
+        <w:jc w:val="both"/>
+        <w:rPr>
+          <w:rFonts w:ascii="Arial" w:hAnsi="Arial" w:cs="Arial"/>
+          <w:color w:val="000000"/>
+        </w:rPr>
+      </w:pPr>
+      <w:r>
+        <w:rPr>
+          <w:rFonts w:ascii="Arial" w:hAnsi="Arial" w:cs="Arial"/>
+          <w:color w:val="000000"/>
+        </w:rPr>
+        <w:t xml:space="preserve">Nadat de gebruiker de lijst heeft gekregen, is het mogelijk om een project te selecteren. Nu kan </w:t>
+      </w:r>
+      <w:r>
+        <w:rPr>
+          <w:rFonts w:ascii="Arial" w:hAnsi="Arial" w:cs="Arial"/>
+          <w:color w:val="000000"/>
+        </w:rPr>
+        <w:t xml:space="preserve">de gebruiker zijn mening geven door </w:t>
+      </w:r>
+      <w:r>
+        <w:rPr>
+          <w:rFonts w:ascii="Arial" w:hAnsi="Arial" w:cs="Arial"/>
+          <w:color w:val="000000"/>
+        </w:rPr>
+        <w:t>het spel</w:t>
+      </w:r>
+      <w:r>
+        <w:rPr>
+          <w:rFonts w:ascii="Arial" w:hAnsi="Arial" w:cs="Arial"/>
+          <w:color w:val="000000"/>
+        </w:rPr>
+        <w:t xml:space="preserve"> te</w:t>
+      </w:r>
+      <w:r>
+        <w:rPr>
+          <w:rFonts w:ascii="Arial" w:hAnsi="Arial" w:cs="Arial"/>
+          <w:color w:val="000000"/>
+        </w:rPr>
+        <w:t xml:space="preserve"> spelen of surfen naar de website om meer info te krijgen over het gekozen project.</w:t>
+      </w:r>
+      <w:r>
+        <w:rPr>
+          <w:rFonts w:ascii="Arial" w:hAnsi="Arial" w:cs="Arial"/>
+          <w:color w:val="000000"/>
+        </w:rPr>
+        <w:t xml:space="preserve"> (Tijdlijn optioneel)</w:t>
+      </w:r>
+    </w:p>
+    <w:p>
+      <w:pPr>
+        <w:autoSpaceDE w:val="0"/>
+        <w:autoSpaceDN w:val="0"/>
+        <w:adjustRightInd w:val="0"/>
+        <w:spacing w:before="120" w:after="0" w:line="240" w:lineRule="auto"/>
+        <w:jc w:val="both"/>
+        <w:rPr>
+          <w:rFonts w:ascii="Arial" w:hAnsi="Arial" w:cs="Arial"/>
+          <w:b/>
+          <w:color w:val="000000"/>
+        </w:rPr>
+      </w:pPr>
+      <w:r>
+        <w:rPr>
+          <w:rFonts w:ascii="Arial" w:hAnsi="Arial" w:cs="Arial"/>
+          <w:b/>
+          <w:color w:val="000000"/>
+        </w:rPr>
+        <w:t>Geeft zijn mening over een project via de app</w:t>
+      </w:r>
+      <w:r>
+        <w:rPr>
+          <w:rFonts w:ascii="Arial" w:hAnsi="Arial" w:cs="Arial"/>
+          <w:b/>
+          <w:color w:val="000000"/>
+        </w:rPr>
+        <w:t>:</w:t>
+      </w:r>
+    </w:p>
+    <w:p>
+      <w:pPr>
+        <w:autoSpaceDE w:val="0"/>
+        <w:autoSpaceDN w:val="0"/>
+        <w:adjustRightInd w:val="0"/>
+        <w:spacing w:after="0" w:line="240" w:lineRule="auto"/>
+        <w:jc w:val="both"/>
+        <w:rPr>
+          <w:rFonts w:ascii="Arial" w:hAnsi="Arial" w:cs="Arial"/>
+          <w:color w:val="000000"/>
+        </w:rPr>
+      </w:pPr>
+      <w:r>
+        <w:rPr>
+          <w:rFonts w:ascii="Arial" w:hAnsi="Arial" w:cs="Arial"/>
+          <w:color w:val="000000"/>
+        </w:rPr>
+        <w:t xml:space="preserve">Als de gebruiker op de knop </w:t>
+      </w:r>
+      <w:r>
+        <w:rPr>
+          <w:rFonts w:ascii="Arial" w:hAnsi="Arial" w:cs="Arial"/>
+          <w:color w:val="000000"/>
+          <w:u w:val="single"/>
+        </w:rPr>
+        <w:t>“Geef je mening” drukt,</w:t>
+      </w:r>
+      <w:r>
+        <w:rPr>
+          <w:rFonts w:ascii="Arial" w:hAnsi="Arial" w:cs="Arial"/>
+          <w:color w:val="000000"/>
+        </w:rPr>
+        <w:t xml:space="preserve"> zal hij verwezen worden naar het startscherm van het spel. Er kan via het spel antwoorden worden gegeven op de vragen.</w:t>
+      </w:r>
+      <w:r>
+        <w:rPr>
+          <w:rFonts w:ascii="Arial" w:hAnsi="Arial" w:cs="Arial"/>
+          <w:color w:val="000000"/>
+        </w:rPr>
+        <w:t xml:space="preserve"> Nadat de speler een antwoord heeft gekozen, dan krijgt hij de feedback te zien van de andere gebruikers op de plek van het gekozen antwoord.</w:t>
+      </w:r>
+    </w:p>
+    <w:p>
+      <w:pPr>
+        <w:autoSpaceDE w:val="0"/>
+        <w:autoSpaceDN w:val="0"/>
+        <w:adjustRightInd w:val="0"/>
+        <w:spacing w:after="0" w:line="240" w:lineRule="auto"/>
+        <w:jc w:val="both"/>
+        <w:rPr>
+          <w:rFonts w:ascii="Arial" w:hAnsi="Arial" w:cs="Arial"/>
+          <w:color w:val="000000"/>
+        </w:rPr>
+      </w:pPr>
+    </w:p>
+    <w:p>
+      <w:pPr>
+        <w:autoSpaceDE w:val="0"/>
+        <w:autoSpaceDN w:val="0"/>
+        <w:adjustRightInd w:val="0"/>
+        <w:spacing w:after="0" w:line="240" w:lineRule="auto"/>
+        <w:jc w:val="both"/>
+        <w:rPr>
+          <w:rFonts w:ascii="Arial" w:hAnsi="Arial" w:cs="Arial"/>
+          <w:b/>
+          <w:color w:val="000000"/>
+        </w:rPr>
+      </w:pPr>
+      <w:r>
+        <w:rPr>
+          <w:rFonts w:ascii="Arial" w:hAnsi="Arial" w:cs="Arial"/>
+          <w:b/>
+          <w:color w:val="000000"/>
+        </w:rPr>
+        <w:t>Speelt het spel via de app:</w:t>
+      </w:r>
+    </w:p>
+    <w:p>
+      <w:pPr>
+        <w:autoSpaceDE w:val="0"/>
+        <w:autoSpaceDN w:val="0"/>
+        <w:adjustRightInd w:val="0"/>
+        <w:spacing w:after="0" w:line="240" w:lineRule="auto"/>
+        <w:jc w:val="both"/>
+        <w:rPr>
+          <w:rFonts w:ascii="Arial" w:hAnsi="Arial" w:cs="Arial"/>
+          <w:color w:val="000000"/>
+        </w:rPr>
+      </w:pPr>
+      <w:r>
+        <w:rPr>
+          <w:rFonts w:ascii="Arial" w:hAnsi="Arial" w:cs="Arial"/>
+          <w:color w:val="000000"/>
+        </w:rPr>
+        <w:t>Naast het geven van hun mening, kan de speler ook het spel spelen (omschrijving van het spel staat op de laatste pagina).</w:t>
+      </w:r>
+    </w:p>
+    <w:p>
+      <w:pPr>
+        <w:autoSpaceDE w:val="0"/>
+        <w:autoSpaceDN w:val="0"/>
+        <w:adjustRightInd w:val="0"/>
+        <w:spacing w:after="0" w:line="240" w:lineRule="auto"/>
+        <w:jc w:val="both"/>
+        <w:rPr>
+          <w:rFonts w:ascii="Arial" w:hAnsi="Arial" w:cs="Arial"/>
+          <w:color w:val="000000"/>
+        </w:rPr>
+      </w:pPr>
+    </w:p>
+    <w:p>
+      <w:pPr>
+        <w:autoSpaceDE w:val="0"/>
+        <w:autoSpaceDN w:val="0"/>
+        <w:adjustRightInd w:val="0"/>
+        <w:spacing w:after="0" w:line="240" w:lineRule="auto"/>
+        <w:jc w:val="both"/>
+        <w:rPr>
+          <w:rFonts w:ascii="Arial" w:hAnsi="Arial" w:cs="Arial"/>
+          <w:b/>
+          <w:color w:val="000000"/>
+        </w:rPr>
+      </w:pPr>
+      <w:r>
+        <w:rPr>
+          <w:rFonts w:ascii="Arial" w:hAnsi="Arial" w:cs="Arial"/>
+          <w:b/>
+          <w:color w:val="000000"/>
+        </w:rPr>
+        <w:t>Anonieme gebruiker ziet de overeenkomsten tussen de app en de website</w:t>
+      </w:r>
+      <w:r>
+        <w:rPr>
+          <w:rFonts w:ascii="Arial" w:hAnsi="Arial" w:cs="Arial"/>
+          <w:b/>
+          <w:color w:val="000000"/>
+        </w:rPr>
+        <w:t>:</w:t>
+      </w:r>
+    </w:p>
+    <w:p>
+      <w:pPr>
+        <w:autoSpaceDE w:val="0"/>
+        <w:autoSpaceDN w:val="0"/>
+        <w:adjustRightInd w:val="0"/>
+        <w:spacing w:after="0" w:line="240" w:lineRule="auto"/>
+        <w:jc w:val="both"/>
+        <w:rPr>
+          <w:rFonts w:ascii="Arial" w:hAnsi="Arial" w:cs="Arial"/>
+          <w:color w:val="000000"/>
+        </w:rPr>
+      </w:pPr>
+      <w:r>
+        <w:rPr>
+          <w:rFonts w:ascii="Arial" w:hAnsi="Arial" w:cs="Arial"/>
+          <w:color w:val="000000"/>
+        </w:rPr>
+        <w:t>De gebruiker kan zien dat de app en de website bij elkaar horen door stijl en design.</w:t>
+      </w:r>
+    </w:p>
+    <w:p>
+      <w:pPr>
+        <w:autoSpaceDE w:val="0"/>
+        <w:autoSpaceDN w:val="0"/>
+        <w:adjustRightInd w:val="0"/>
+        <w:spacing w:after="0" w:line="240" w:lineRule="auto"/>
+        <w:jc w:val="both"/>
+        <w:rPr>
+          <w:rFonts w:ascii="Arial" w:hAnsi="Arial" w:cs="Arial"/>
+          <w:i/>
+          <w:color w:val="000000"/>
+          <w:u w:val="single"/>
+        </w:rPr>
+      </w:pPr>
+    </w:p>
+    <w:p>
+      <w:pPr>
+        <w:autoSpaceDE w:val="0"/>
+        <w:autoSpaceDN w:val="0"/>
+        <w:adjustRightInd w:val="0"/>
+        <w:spacing w:after="0" w:line="240" w:lineRule="auto"/>
+        <w:jc w:val="both"/>
+        <w:rPr>
+          <w:rFonts w:ascii="Arial" w:hAnsi="Arial" w:cs="Arial"/>
+          <w:b/>
+          <w:i/>
+          <w:color w:val="000000"/>
+          <w:sz w:val="26"/>
+          <w:szCs w:val="26"/>
+        </w:rPr>
+      </w:pPr>
+      <w:r>
+        <w:rPr>
+          <w:rFonts w:ascii="Arial" w:hAnsi="Arial" w:cs="Arial"/>
+          <w:b/>
+          <w:i/>
+          <w:color w:val="000000"/>
+          <w:sz w:val="26"/>
+          <w:szCs w:val="26"/>
+        </w:rPr>
+        <w:t>Actor Gekende Gebruiker</w:t>
+      </w:r>
+    </w:p>
+    <w:p>
+      <w:pPr>
+        <w:autoSpaceDE w:val="0"/>
+        <w:autoSpaceDN w:val="0"/>
+        <w:adjustRightInd w:val="0"/>
+        <w:spacing w:after="0" w:line="240" w:lineRule="auto"/>
+        <w:jc w:val="both"/>
+        <w:rPr>
+          <w:rFonts w:ascii="Arial" w:hAnsi="Arial" w:cs="Arial"/>
+          <w:b/>
+          <w:color w:val="000000"/>
+          <w:sz w:val="24"/>
+          <w:szCs w:val="26"/>
+        </w:rPr>
+      </w:pPr>
+    </w:p>
+    <w:p>
+      <w:pPr>
+        <w:autoSpaceDE w:val="0"/>
+        <w:autoSpaceDN w:val="0"/>
+        <w:adjustRightInd w:val="0"/>
+        <w:spacing w:after="0" w:line="240" w:lineRule="auto"/>
+        <w:jc w:val="both"/>
+        <w:rPr>
+          <w:rFonts w:ascii="Arial" w:hAnsi="Arial" w:cs="Arial"/>
+          <w:color w:val="000000"/>
+        </w:rPr>
+      </w:pPr>
+      <w:r>
+        <w:rPr>
+          <w:rFonts w:ascii="Arial" w:hAnsi="Arial" w:cs="Arial"/>
+          <w:color w:val="000000"/>
+        </w:rPr>
+        <w:t>Een gekende gebruiker is een gebruiker die zich al wel geregistreerd hebben via de website (men kan niet inloggen via de app).</w:t>
+      </w:r>
+      <w:r>
+        <w:rPr>
+          <w:rFonts w:ascii="Arial" w:hAnsi="Arial" w:cs="Arial"/>
+          <w:color w:val="000000"/>
+        </w:rPr>
+        <w:t xml:space="preserve"> Deze actor kan alles wat een Anonieme Gebruiker ook kan, maar dan zonder in te loggen.</w:t>
+      </w:r>
+    </w:p>
+    <w:p>
+      <w:pPr>
+        <w:autoSpaceDE w:val="0"/>
+        <w:autoSpaceDN w:val="0"/>
+        <w:adjustRightInd w:val="0"/>
+        <w:spacing w:before="120" w:after="0" w:line="240" w:lineRule="auto"/>
+        <w:jc w:val="both"/>
+        <w:rPr>
+          <w:rFonts w:ascii="Arial" w:hAnsi="Arial" w:cs="Arial"/>
+          <w:b/>
+          <w:color w:val="000000"/>
+        </w:rPr>
+      </w:pPr>
+      <w:r>
+        <w:rPr>
+          <w:rFonts w:ascii="Arial" w:hAnsi="Arial" w:cs="Arial"/>
+          <w:b/>
+          <w:color w:val="000000"/>
+        </w:rPr>
+        <w:t>Volgt een project via de website</w:t>
+      </w:r>
+      <w:r>
+        <w:rPr>
+          <w:rFonts w:ascii="Arial" w:hAnsi="Arial" w:cs="Arial"/>
+          <w:b/>
+          <w:color w:val="000000"/>
+        </w:rPr>
+        <w:t>:</w:t>
+      </w:r>
+    </w:p>
+    <w:p>
+      <w:pPr>
+        <w:autoSpaceDE w:val="0"/>
+        <w:autoSpaceDN w:val="0"/>
+        <w:adjustRightInd w:val="0"/>
+        <w:spacing w:after="0" w:line="240" w:lineRule="auto"/>
+        <w:jc w:val="both"/>
+        <w:rPr>
+          <w:rFonts w:ascii="Arial" w:hAnsi="Arial" w:cs="Arial"/>
+          <w:color w:val="000000"/>
+          <w:u w:val="single"/>
+        </w:rPr>
+      </w:pPr>
+      <w:r>
+        <w:rPr>
+          <w:rFonts w:ascii="Arial" w:hAnsi="Arial" w:cs="Arial"/>
+          <w:color w:val="000000"/>
+        </w:rPr>
+        <w:t>Nadat er een project gekozen is, is er ook een mogelijkheid om een project op te volgen. Door een project te volgen, worden de gebruikers up-to-date gehouden over het gekozen project via de website. Hiervoor moet men ingelogd zijn.</w:t>
+      </w:r>
+      <w:r>
+        <w:rPr>
+          <w:rFonts w:ascii="Arial" w:hAnsi="Arial" w:cs="Arial"/>
+          <w:color w:val="000000"/>
+        </w:rPr>
+        <w:t xml:space="preserve"> </w:t>
+      </w:r>
+      <w:r>
+        <w:rPr>
+          <w:rFonts w:ascii="Arial" w:hAnsi="Arial" w:cs="Arial"/>
+          <w:color w:val="000000"/>
+          <w:u w:val="single"/>
+        </w:rPr>
+        <w:t>Hiervoor zal een knop aanwezig zijn ‘Project volgen’.</w:t>
+      </w:r>
+    </w:p>
+    <w:p>
+      <w:pPr>
+        <w:autoSpaceDE w:val="0"/>
+        <w:autoSpaceDN w:val="0"/>
+        <w:adjustRightInd w:val="0"/>
+        <w:spacing w:after="0" w:line="240" w:lineRule="auto"/>
+        <w:jc w:val="both"/>
+        <w:rPr>
+          <w:rFonts w:ascii="Arial" w:hAnsi="Arial" w:cs="Arial"/>
+          <w:color w:val="000000"/>
+        </w:rPr>
+      </w:pPr>
+    </w:p>
+    <w:p>
+      <w:pPr>
+        <w:autoSpaceDE w:val="0"/>
+        <w:autoSpaceDN w:val="0"/>
+        <w:adjustRightInd w:val="0"/>
+        <w:spacing w:after="0" w:line="240" w:lineRule="auto"/>
+        <w:jc w:val="both"/>
+        <w:rPr>
+          <w:rFonts w:ascii="Arial" w:hAnsi="Arial" w:cs="Arial"/>
+          <w:b/>
+          <w:i/>
+          <w:color w:val="000000"/>
+          <w:sz w:val="26"/>
+          <w:szCs w:val="26"/>
+        </w:rPr>
+      </w:pPr>
+      <w:r>
+        <w:rPr>
+          <w:rFonts w:ascii="Arial" w:hAnsi="Arial" w:cs="Arial"/>
+          <w:b/>
+          <w:i/>
+          <w:color w:val="000000"/>
+          <w:sz w:val="26"/>
+          <w:szCs w:val="26"/>
+        </w:rPr>
+        <w:t>Actor Admin</w:t>
+      </w:r>
+    </w:p>
+    <w:p>
+      <w:pPr>
+        <w:autoSpaceDE w:val="0"/>
+        <w:autoSpaceDN w:val="0"/>
+        <w:adjustRightInd w:val="0"/>
+        <w:spacing w:after="0" w:line="240" w:lineRule="auto"/>
+        <w:jc w:val="both"/>
+        <w:rPr>
+          <w:rFonts w:ascii="Arial" w:hAnsi="Arial" w:cs="Arial"/>
+          <w:b/>
+          <w:i/>
+          <w:color w:val="000000"/>
+          <w:sz w:val="24"/>
+          <w:szCs w:val="26"/>
+        </w:rPr>
+      </w:pPr>
+    </w:p>
+    <w:p>
+      <w:pPr>
+        <w:autoSpaceDE w:val="0"/>
+        <w:autoSpaceDN w:val="0"/>
+        <w:adjustRightInd w:val="0"/>
+        <w:spacing w:after="0" w:line="240" w:lineRule="auto"/>
+        <w:jc w:val="both"/>
+        <w:rPr>
+          <w:rFonts w:ascii="Arial" w:hAnsi="Arial" w:cs="Arial"/>
+          <w:color w:val="000000"/>
+        </w:rPr>
+      </w:pPr>
+      <w:r>
+        <w:rPr>
+          <w:rFonts w:ascii="Arial" w:hAnsi="Arial" w:cs="Arial"/>
+          <w:color w:val="000000"/>
+        </w:rPr>
+        <w:t>De mensen</w:t>
+      </w:r>
+      <w:r>
+        <w:rPr>
+          <w:rFonts w:ascii="Arial" w:hAnsi="Arial" w:cs="Arial"/>
+          <w:color w:val="000000"/>
+        </w:rPr>
+        <w:t xml:space="preserve"> van De Stad Antwerpen zullen iemand aanduiden die de projecten zal beheren en de feedback van de gebruikers kan verwerken.</w:t>
+      </w:r>
+      <w:r>
+        <w:rPr>
+          <w:rFonts w:ascii="Arial" w:hAnsi="Arial" w:cs="Arial"/>
+          <w:color w:val="000000"/>
+        </w:rPr>
+        <w:t xml:space="preserve"> Deze persoon zal een specifieke login krijgen zodat hij meer kan dan de gebruikers.</w:t>
+      </w:r>
+      <w:r>
+        <w:rPr>
+          <w:rFonts w:ascii="Arial" w:hAnsi="Arial" w:cs="Arial"/>
+          <w:color w:val="000000"/>
+        </w:rPr>
+        <w:t xml:space="preserve"> Deze admin zal een speciaal paneel krijgen op de website om de projecten te maken, vragen/stellingen kan toevoegen…</w:t>
+      </w:r>
+    </w:p>
+    <w:p>
+      <w:pPr>
+        <w:autoSpaceDE w:val="0"/>
+        <w:autoSpaceDN w:val="0"/>
+        <w:adjustRightInd w:val="0"/>
+        <w:spacing w:before="120" w:after="0" w:line="240" w:lineRule="auto"/>
+        <w:jc w:val="both"/>
+        <w:rPr>
+          <w:rFonts w:ascii="Arial" w:hAnsi="Arial" w:cs="Arial"/>
+          <w:b/>
+          <w:color w:val="000000"/>
+        </w:rPr>
+      </w:pPr>
+      <w:r>
+        <w:rPr>
+          <w:rFonts w:ascii="Arial" w:hAnsi="Arial" w:cs="Arial"/>
+          <w:b/>
+          <w:color w:val="000000"/>
+        </w:rPr>
+        <w:t>Kan een template aanmaken (sjabloon) via de website</w:t>
+      </w:r>
+      <w:r>
+        <w:rPr>
+          <w:rFonts w:ascii="Arial" w:hAnsi="Arial" w:cs="Arial"/>
+          <w:b/>
+          <w:color w:val="000000"/>
+        </w:rPr>
+        <w:t>:</w:t>
+      </w:r>
+    </w:p>
+    <w:p>
+      <w:pPr>
+        <w:autoSpaceDE w:val="0"/>
+        <w:autoSpaceDN w:val="0"/>
+        <w:adjustRightInd w:val="0"/>
+        <w:spacing w:after="0" w:line="240" w:lineRule="auto"/>
+        <w:jc w:val="both"/>
+        <w:rPr>
+          <w:rFonts w:ascii="Arial" w:hAnsi="Arial" w:cs="Arial"/>
+          <w:color w:val="000000"/>
+        </w:rPr>
+      </w:pPr>
+      <w:r>
+        <w:rPr>
+          <w:rFonts w:ascii="Arial" w:hAnsi="Arial" w:cs="Arial"/>
+          <w:color w:val="000000"/>
+        </w:rPr>
+        <w:t>De Admin kan een sjabloon aanmaken voor alle projecten. Deze kan bewaart en opgeroepen worden.</w:t>
+      </w:r>
+      <w:r>
+        <w:rPr>
+          <w:rFonts w:ascii="Arial" w:hAnsi="Arial" w:cs="Arial"/>
+          <w:color w:val="000000"/>
+        </w:rPr>
+        <w:t xml:space="preserve"> Deze templates krijgen hun eigen kader waarin ze snel terug oproepbaar zijn.</w:t>
+      </w:r>
+      <w:r>
+        <w:rPr>
+          <w:rFonts w:ascii="Arial" w:hAnsi="Arial" w:cs="Arial"/>
+          <w:color w:val="000000"/>
+        </w:rPr>
+        <w:t xml:space="preserve"> De admin kan zelf kiezen wat er ingevuld moet worden op deze template wanneer er een nieuw project wordt aangemaakt.</w:t>
+      </w:r>
+      <w:r>
+        <w:rPr>
+          <w:rFonts w:ascii="Arial" w:hAnsi="Arial" w:cs="Arial"/>
+          <w:color w:val="000000"/>
+        </w:rPr>
+        <w:t xml:space="preserve"> Hiervoor moet er eerst op de </w:t>
+      </w:r>
+      <w:r>
+        <w:rPr>
+          <w:rFonts w:ascii="Arial" w:hAnsi="Arial" w:cs="Arial"/>
+          <w:color w:val="000000"/>
+          <w:u w:val="single"/>
+        </w:rPr>
+        <w:t>‘Bouw’-knop</w:t>
+      </w:r>
+      <w:r>
+        <w:rPr>
+          <w:rFonts w:ascii="Arial" w:hAnsi="Arial" w:cs="Arial"/>
+          <w:b/>
+          <w:color w:val="000000"/>
+          <w:u w:val="single"/>
+        </w:rPr>
+        <w:t xml:space="preserve"> </w:t>
+      </w:r>
+      <w:r>
+        <w:rPr>
+          <w:rFonts w:ascii="Arial" w:hAnsi="Arial" w:cs="Arial"/>
+          <w:color w:val="000000"/>
+        </w:rPr>
+        <w:t>gedrukt worden.</w:t>
+      </w:r>
+    </w:p>
+    <w:p>
+      <w:pPr>
+        <w:autoSpaceDE w:val="0"/>
+        <w:autoSpaceDN w:val="0"/>
+        <w:adjustRightInd w:val="0"/>
+        <w:spacing w:before="120" w:after="0" w:line="240" w:lineRule="auto"/>
+        <w:jc w:val="both"/>
+        <w:rPr>
+          <w:rFonts w:ascii="Arial" w:hAnsi="Arial" w:cs="Arial"/>
+          <w:b/>
+        </w:rPr>
+      </w:pPr>
+      <w:r>
+        <w:rPr>
+          <w:rFonts w:ascii="Arial" w:hAnsi="Arial" w:cs="Arial"/>
+          <w:b/>
+        </w:rPr>
+        <w:lastRenderedPageBreak/>
+        <w:t>Maakt nieuwe projecten aan via de website</w:t>
+      </w:r>
+      <w:r>
+        <w:rPr>
+          <w:rFonts w:ascii="Arial" w:hAnsi="Arial" w:cs="Arial"/>
+          <w:b/>
+        </w:rPr>
+        <w:t>:</w:t>
+      </w:r>
+    </w:p>
+    <w:p>
+      <w:pPr>
+        <w:autoSpaceDE w:val="0"/>
+        <w:autoSpaceDN w:val="0"/>
+        <w:adjustRightInd w:val="0"/>
+        <w:spacing w:after="0" w:line="240" w:lineRule="auto"/>
+        <w:jc w:val="both"/>
+        <w:rPr>
+          <w:rFonts w:ascii="Arial" w:hAnsi="Arial" w:cs="Arial"/>
+          <w:color w:val="000000"/>
+        </w:rPr>
+      </w:pPr>
+      <w:r>
+        <w:rPr>
+          <w:rFonts w:ascii="Arial" w:hAnsi="Arial" w:cs="Arial"/>
+        </w:rPr>
+        <w:t>De admin kan via de gemaakte template een nieuw project aanmaken waar hij zelf de gekozen parame</w:t>
+      </w:r>
+      <w:r>
+        <w:rPr>
+          <w:rFonts w:ascii="Arial" w:hAnsi="Arial" w:cs="Arial"/>
+        </w:rPr>
+        <w:t>ters (foto’s, naam project…)</w:t>
+      </w:r>
+      <w:r>
+        <w:rPr>
+          <w:rFonts w:ascii="Arial" w:hAnsi="Arial" w:cs="Arial"/>
+        </w:rPr>
+        <w:t xml:space="preserve"> moet aanvullen of hij start een volledig nieuw project waar hij dan de template nog moet aanmaken.</w:t>
+      </w:r>
+      <w:r>
+        <w:rPr>
+          <w:rFonts w:ascii="Arial" w:hAnsi="Arial" w:cs="Arial"/>
+        </w:rPr>
+        <w:t xml:space="preserve"> </w:t>
+      </w:r>
+      <w:r>
+        <w:rPr>
+          <w:rFonts w:ascii="Arial" w:hAnsi="Arial" w:cs="Arial"/>
+          <w:color w:val="000000"/>
+        </w:rPr>
+        <w:t xml:space="preserve">Hiervoor moet er eerst op de </w:t>
+      </w:r>
+      <w:r>
+        <w:rPr>
+          <w:rFonts w:ascii="Arial" w:hAnsi="Arial" w:cs="Arial"/>
+          <w:color w:val="000000"/>
+          <w:u w:val="single"/>
+        </w:rPr>
+        <w:t>‘Bouw’-knop</w:t>
+      </w:r>
+      <w:r>
+        <w:rPr>
+          <w:rFonts w:ascii="Arial" w:hAnsi="Arial" w:cs="Arial"/>
+          <w:b/>
+          <w:color w:val="000000"/>
+          <w:u w:val="single"/>
+        </w:rPr>
+        <w:t xml:space="preserve"> </w:t>
+      </w:r>
+      <w:r>
+        <w:rPr>
+          <w:rFonts w:ascii="Arial" w:hAnsi="Arial" w:cs="Arial"/>
+          <w:color w:val="000000"/>
+        </w:rPr>
+        <w:t>gedrukt worden.</w:t>
+      </w:r>
+    </w:p>
+    <w:p>
+      <w:pPr>
+        <w:autoSpaceDE w:val="0"/>
+        <w:autoSpaceDN w:val="0"/>
+        <w:adjustRightInd w:val="0"/>
+        <w:spacing w:before="120" w:after="0" w:line="240" w:lineRule="auto"/>
+        <w:jc w:val="both"/>
+        <w:rPr>
+          <w:rFonts w:ascii="Arial" w:hAnsi="Arial" w:cs="Arial"/>
+          <w:b/>
+        </w:rPr>
+      </w:pPr>
+      <w:r>
+        <w:rPr>
+          <w:rFonts w:ascii="Arial" w:hAnsi="Arial" w:cs="Arial"/>
+          <w:b/>
+        </w:rPr>
+        <w:t>Past een bestaand project aan via de website</w:t>
+      </w:r>
+      <w:r>
+        <w:rPr>
+          <w:rFonts w:ascii="Arial" w:hAnsi="Arial" w:cs="Arial"/>
+          <w:b/>
+        </w:rPr>
+        <w:t>:</w:t>
+      </w:r>
+    </w:p>
+    <w:p>
+      <w:pPr>
+        <w:autoSpaceDE w:val="0"/>
+        <w:autoSpaceDN w:val="0"/>
+        <w:adjustRightInd w:val="0"/>
+        <w:spacing w:after="0" w:line="240" w:lineRule="auto"/>
+        <w:jc w:val="both"/>
+        <w:rPr>
+          <w:rFonts w:ascii="Arial" w:hAnsi="Arial" w:cs="Arial"/>
+        </w:rPr>
+      </w:pPr>
+      <w:r>
+        <w:rPr>
+          <w:rFonts w:ascii="Arial" w:hAnsi="Arial" w:cs="Arial"/>
+        </w:rPr>
+        <w:t xml:space="preserve">Indien er een fout is gemaakt bij het aanmaken van een project, kan de admin een bestaand project aanpassen door eerst op de </w:t>
+      </w:r>
+      <w:r>
+        <w:rPr>
+          <w:rFonts w:ascii="Arial" w:hAnsi="Arial" w:cs="Arial"/>
+          <w:u w:val="single"/>
+        </w:rPr>
+        <w:t>‘Bouw’-knop</w:t>
+      </w:r>
+      <w:r>
+        <w:rPr>
+          <w:rFonts w:ascii="Arial" w:hAnsi="Arial" w:cs="Arial"/>
+          <w:b/>
+          <w:u w:val="single"/>
+        </w:rPr>
+        <w:t xml:space="preserve"> </w:t>
+      </w:r>
+      <w:r>
+        <w:rPr>
+          <w:rFonts w:ascii="Arial" w:hAnsi="Arial" w:cs="Arial"/>
+        </w:rPr>
+        <w:t>te drukken. Hier zal hij de optie krijgen om een bestaand project aan te passen.</w:t>
+      </w:r>
+    </w:p>
+    <w:p>
+      <w:pPr>
+        <w:autoSpaceDE w:val="0"/>
+        <w:autoSpaceDN w:val="0"/>
+        <w:adjustRightInd w:val="0"/>
+        <w:spacing w:before="120" w:after="0" w:line="240" w:lineRule="auto"/>
+        <w:jc w:val="both"/>
+        <w:rPr>
+          <w:rFonts w:ascii="Arial" w:hAnsi="Arial" w:cs="Arial"/>
+          <w:b/>
+          <w:color w:val="FF0000"/>
+        </w:rPr>
+      </w:pPr>
+      <w:r>
+        <w:rPr>
+          <w:rFonts w:ascii="Arial" w:hAnsi="Arial" w:cs="Arial"/>
+          <w:b/>
+        </w:rPr>
+        <w:t>Bekijkt de rauwe feedback en de verwerkte feedback via de website</w:t>
+      </w:r>
+      <w:r>
+        <w:rPr>
+          <w:rFonts w:ascii="Arial" w:hAnsi="Arial" w:cs="Arial"/>
+          <w:b/>
+        </w:rPr>
+        <w:t>:</w:t>
+      </w:r>
+    </w:p>
+    <w:p>
+      <w:pPr>
+        <w:autoSpaceDE w:val="0"/>
+        <w:autoSpaceDN w:val="0"/>
+        <w:adjustRightInd w:val="0"/>
+        <w:spacing w:after="0" w:line="240" w:lineRule="auto"/>
+        <w:jc w:val="both"/>
+        <w:rPr>
+          <w:rFonts w:ascii="Arial" w:hAnsi="Arial" w:cs="Arial"/>
+          <w:color w:val="000000"/>
+        </w:rPr>
+      </w:pPr>
+      <w:r>
+        <w:rPr>
+          <w:rFonts w:ascii="Arial" w:hAnsi="Arial" w:cs="Arial"/>
+          <w:color w:val="000000"/>
+        </w:rPr>
+        <w:t>De Admin kan een project kiezen</w:t>
+      </w:r>
+      <w:r>
+        <w:rPr>
+          <w:rFonts w:ascii="Arial" w:hAnsi="Arial" w:cs="Arial"/>
+          <w:color w:val="000000"/>
+        </w:rPr>
+        <w:t xml:space="preserve"> nadat hij op de </w:t>
+      </w:r>
+      <w:r>
+        <w:rPr>
+          <w:rFonts w:ascii="Arial" w:hAnsi="Arial" w:cs="Arial"/>
+          <w:color w:val="000000"/>
+          <w:u w:val="single"/>
+        </w:rPr>
+        <w:t>‘Verkeer’-knop</w:t>
+      </w:r>
+      <w:r>
+        <w:rPr>
+          <w:rFonts w:ascii="Arial" w:hAnsi="Arial" w:cs="Arial"/>
+          <w:color w:val="000000"/>
+        </w:rPr>
+        <w:t xml:space="preserve"> heeft gedrukt</w:t>
+      </w:r>
+      <w:r>
+        <w:rPr>
+          <w:rFonts w:ascii="Arial" w:hAnsi="Arial" w:cs="Arial"/>
+          <w:color w:val="000000"/>
+        </w:rPr>
+        <w:t>. Net zoals de gebruikers zal hij de verwerkte feedback kunnen zien, maar daarnaast heeft hij de mogelijkheid om de alle feedback (rauw en verwe</w:t>
+      </w:r>
+      <w:r>
+        <w:rPr>
+          <w:rFonts w:ascii="Arial" w:hAnsi="Arial" w:cs="Arial"/>
+          <w:color w:val="000000"/>
+        </w:rPr>
+        <w:t>rkt) te downloaden in een excel-</w:t>
+      </w:r>
+      <w:r>
+        <w:rPr>
+          <w:rFonts w:ascii="Arial" w:hAnsi="Arial" w:cs="Arial"/>
+          <w:color w:val="000000"/>
+        </w:rPr>
+        <w:t>bestand.</w:t>
+      </w:r>
+    </w:p>
+    <w:p>
+      <w:pPr>
+        <w:autoSpaceDE w:val="0"/>
+        <w:autoSpaceDN w:val="0"/>
+        <w:adjustRightInd w:val="0"/>
+        <w:spacing w:after="0" w:line="240" w:lineRule="auto"/>
+        <w:jc w:val="both"/>
+        <w:rPr>
+          <w:rFonts w:ascii="Arial" w:hAnsi="Arial" w:cs="Arial"/>
+          <w:color w:val="000000"/>
+        </w:rPr>
+      </w:pPr>
+      <w:r>
+        <w:rPr>
+          <w:rFonts w:ascii="Arial" w:hAnsi="Arial" w:cs="Arial"/>
+          <w:color w:val="000000"/>
+        </w:rPr>
+        <w:t>Ook zal er een overzicht te zien zijn van de ingevulde formulieren op het admin panel die gemiddeldes zal weergeven.</w:t>
+      </w:r>
+    </w:p>
+    <w:p>
+      <w:pPr>
+        <w:autoSpaceDE w:val="0"/>
+        <w:autoSpaceDN w:val="0"/>
+        <w:adjustRightInd w:val="0"/>
+        <w:spacing w:after="0" w:line="240" w:lineRule="auto"/>
+        <w:jc w:val="both"/>
+        <w:rPr>
+          <w:rFonts w:ascii="Arial" w:hAnsi="Arial" w:cs="Arial"/>
+          <w:color w:val="000000"/>
+        </w:rPr>
+      </w:pPr>
+    </w:p>
+    <w:p>
+      <w:pPr>
+        <w:autoSpaceDE w:val="0"/>
+        <w:autoSpaceDN w:val="0"/>
+        <w:adjustRightInd w:val="0"/>
+        <w:spacing w:after="0" w:line="240" w:lineRule="auto"/>
         <w:rPr>
           <w:rFonts w:ascii="Arial" w:hAnsi="Arial" w:cs="Arial"/>
           <w:b/>
@@ -2104,1951 +3547,8 @@
           <w:szCs w:val="34"/>
           <w:u w:val="single"/>
         </w:rPr>
-        <w:t xml:space="preserve"> Cases</w:t>
-      </w:r>
-    </w:p>
-    <w:p>
-      <w:pPr>
-        <w:autoSpaceDE w:val="0"/>
-        <w:autoSpaceDN w:val="0"/>
-        <w:adjustRightInd w:val="0"/>
-        <w:spacing w:after="0" w:line="240" w:lineRule="auto"/>
-        <w:rPr>
-          <w:rFonts w:ascii="Arial" w:hAnsi="Arial" w:cs="Arial"/>
-          <w:b/>
-          <w:bCs/>
-          <w:color w:val="000000"/>
-          <w:szCs w:val="34"/>
-          <w:u w:val="single"/>
-        </w:rPr>
-      </w:pPr>
-    </w:p>
-    <w:p>
-      <w:pPr>
-        <w:autoSpaceDE w:val="0"/>
-        <w:autoSpaceDN w:val="0"/>
-        <w:adjustRightInd w:val="0"/>
-        <w:spacing w:after="0" w:line="240" w:lineRule="auto"/>
-        <w:jc w:val="both"/>
-        <w:rPr>
-          <w:rFonts w:ascii="Arial" w:hAnsi="Arial" w:cs="Arial"/>
-          <w:color w:val="000000"/>
-        </w:rPr>
-      </w:pPr>
-      <w:r>
-        <w:rPr>
-          <w:rFonts w:ascii="Arial" w:hAnsi="Arial" w:cs="Arial"/>
-          <w:color w:val="000000"/>
-        </w:rPr>
-        <w:t xml:space="preserve">Wat volgt is een uitwerking van de verschillende </w:t>
-      </w:r>
-      <w:proofErr w:type="spellStart"/>
-      <w:r>
-        <w:rPr>
-          <w:rFonts w:ascii="Arial" w:hAnsi="Arial" w:cs="Arial"/>
-          <w:color w:val="000000"/>
-        </w:rPr>
-        <w:t>Use</w:t>
-      </w:r>
-      <w:proofErr w:type="spellEnd"/>
-      <w:r>
-        <w:rPr>
-          <w:rFonts w:ascii="Arial" w:hAnsi="Arial" w:cs="Arial"/>
-          <w:color w:val="000000"/>
-        </w:rPr>
-        <w:t xml:space="preserve"> Cases </w:t>
-      </w:r>
-      <w:r>
-        <w:rPr>
-          <w:rFonts w:ascii="Arial" w:hAnsi="Arial" w:cs="Arial"/>
-          <w:color w:val="000000"/>
-        </w:rPr>
-        <w:t xml:space="preserve">uit het </w:t>
-      </w:r>
-      <w:proofErr w:type="spellStart"/>
-      <w:r>
-        <w:rPr>
-          <w:rFonts w:ascii="Arial" w:hAnsi="Arial" w:cs="Arial"/>
-          <w:color w:val="000000"/>
-        </w:rPr>
-        <w:t>Use</w:t>
-      </w:r>
-      <w:proofErr w:type="spellEnd"/>
-      <w:r>
-        <w:rPr>
-          <w:rFonts w:ascii="Arial" w:hAnsi="Arial" w:cs="Arial"/>
-          <w:color w:val="000000"/>
-        </w:rPr>
-        <w:t xml:space="preserve"> Case Model. Ze zijn </w:t>
-      </w:r>
-      <w:r>
-        <w:rPr>
-          <w:rFonts w:ascii="Arial" w:hAnsi="Arial" w:cs="Arial"/>
-          <w:color w:val="000000"/>
-        </w:rPr>
-        <w:t>gegroepeerd per actor.</w:t>
-      </w:r>
-    </w:p>
-    <w:p>
-      <w:pPr>
-        <w:autoSpaceDE w:val="0"/>
-        <w:autoSpaceDN w:val="0"/>
-        <w:adjustRightInd w:val="0"/>
-        <w:spacing w:after="0" w:line="240" w:lineRule="auto"/>
-        <w:jc w:val="both"/>
-        <w:rPr>
-          <w:rFonts w:ascii="Arial" w:hAnsi="Arial" w:cs="Arial"/>
-          <w:color w:val="000000"/>
-        </w:rPr>
-      </w:pPr>
-    </w:p>
-    <w:p>
-      <w:pPr>
-        <w:autoSpaceDE w:val="0"/>
-        <w:autoSpaceDN w:val="0"/>
-        <w:adjustRightInd w:val="0"/>
-        <w:spacing w:after="0" w:line="240" w:lineRule="auto"/>
-        <w:jc w:val="both"/>
-        <w:rPr>
-          <w:rFonts w:ascii="Arial" w:hAnsi="Arial" w:cs="Arial"/>
-          <w:color w:val="000000"/>
-        </w:rPr>
-      </w:pPr>
-    </w:p>
-    <w:p>
-      <w:pPr>
-        <w:autoSpaceDE w:val="0"/>
-        <w:autoSpaceDN w:val="0"/>
-        <w:adjustRightInd w:val="0"/>
-        <w:spacing w:after="0" w:line="240" w:lineRule="auto"/>
-        <w:jc w:val="both"/>
-        <w:rPr>
-          <w:rFonts w:ascii="Arial" w:hAnsi="Arial" w:cs="Arial"/>
-          <w:b/>
-          <w:i/>
-          <w:color w:val="000000"/>
-          <w:sz w:val="26"/>
-          <w:szCs w:val="26"/>
-        </w:rPr>
-      </w:pPr>
-      <w:r>
-        <w:rPr>
-          <w:rFonts w:ascii="Arial" w:hAnsi="Arial" w:cs="Arial"/>
-          <w:b/>
-          <w:i/>
-          <w:color w:val="000000"/>
-          <w:sz w:val="26"/>
-          <w:szCs w:val="26"/>
-        </w:rPr>
-        <w:t>Actor Anonieme Gebruiker</w:t>
-      </w:r>
-    </w:p>
-    <w:p>
-      <w:pPr>
-        <w:autoSpaceDE w:val="0"/>
-        <w:autoSpaceDN w:val="0"/>
-        <w:adjustRightInd w:val="0"/>
-        <w:spacing w:after="0" w:line="240" w:lineRule="auto"/>
-        <w:jc w:val="both"/>
-        <w:rPr>
-          <w:rFonts w:ascii="Arial" w:hAnsi="Arial" w:cs="Arial"/>
-          <w:b/>
-          <w:i/>
-          <w:color w:val="000000"/>
-          <w:sz w:val="24"/>
-          <w:szCs w:val="26"/>
-        </w:rPr>
-      </w:pPr>
-    </w:p>
-    <w:p>
-      <w:pPr>
-        <w:autoSpaceDE w:val="0"/>
-        <w:autoSpaceDN w:val="0"/>
-        <w:adjustRightInd w:val="0"/>
-        <w:spacing w:after="0" w:line="240" w:lineRule="auto"/>
-        <w:jc w:val="both"/>
-        <w:rPr>
-          <w:rFonts w:ascii="Arial" w:hAnsi="Arial" w:cs="Arial"/>
-          <w:color w:val="000000"/>
-        </w:rPr>
-      </w:pPr>
-      <w:r>
-        <w:rPr>
-          <w:rFonts w:ascii="Arial" w:hAnsi="Arial" w:cs="Arial"/>
-          <w:color w:val="000000"/>
-        </w:rPr>
-        <w:t>Deze actoren zijn gebruikers die de app gebruiken (omdat men hier niet voor moet inloggen) en gebruikers die niet ingelogd zijn op de website. Indien men zichzelf registreert in inlogt, wordt de Anonieme Gebruiker een Gekende Gebruiker.</w:t>
-      </w:r>
-    </w:p>
-    <w:p>
-      <w:pPr>
-        <w:autoSpaceDE w:val="0"/>
-        <w:autoSpaceDN w:val="0"/>
-        <w:adjustRightInd w:val="0"/>
-        <w:spacing w:after="0" w:line="240" w:lineRule="auto"/>
-        <w:jc w:val="both"/>
-        <w:rPr>
-          <w:rFonts w:ascii="Arial" w:hAnsi="Arial" w:cs="Arial"/>
-          <w:color w:val="000000"/>
-        </w:rPr>
-      </w:pPr>
-    </w:p>
-    <w:p>
-      <w:pPr>
-        <w:autoSpaceDE w:val="0"/>
-        <w:autoSpaceDN w:val="0"/>
-        <w:adjustRightInd w:val="0"/>
-        <w:spacing w:after="0" w:line="240" w:lineRule="auto"/>
-        <w:jc w:val="both"/>
-        <w:rPr>
-          <w:rFonts w:ascii="Arial" w:hAnsi="Arial" w:cs="Arial"/>
-          <w:b/>
-          <w:color w:val="000000"/>
-        </w:rPr>
-      </w:pPr>
-      <w:r>
-        <w:rPr>
-          <w:rFonts w:ascii="Arial" w:hAnsi="Arial" w:cs="Arial"/>
-          <w:b/>
-          <w:color w:val="000000"/>
-        </w:rPr>
-        <w:t>Filtert projecten met een zoek-functie via de website</w:t>
-      </w:r>
-      <w:r>
-        <w:rPr>
-          <w:rFonts w:ascii="Arial" w:hAnsi="Arial" w:cs="Arial"/>
-          <w:b/>
-          <w:color w:val="000000"/>
-        </w:rPr>
-        <w:t>:</w:t>
-      </w:r>
-    </w:p>
-    <w:p>
-      <w:pPr>
-        <w:autoSpaceDE w:val="0"/>
-        <w:autoSpaceDN w:val="0"/>
-        <w:adjustRightInd w:val="0"/>
-        <w:spacing w:after="0" w:line="240" w:lineRule="auto"/>
-        <w:jc w:val="both"/>
-        <w:rPr>
-          <w:rFonts w:ascii="Arial" w:hAnsi="Arial" w:cs="Arial"/>
-          <w:color w:val="000000"/>
-          <w:u w:val="single"/>
-        </w:rPr>
-      </w:pPr>
-      <w:r>
-        <w:rPr>
-          <w:rFonts w:ascii="Arial" w:hAnsi="Arial" w:cs="Arial"/>
-          <w:color w:val="000000"/>
-        </w:rPr>
-        <w:t>Er zal een zoek-functie op de website zichtbaar zijn waarmee men een woord kan invullen dat een verband heeft met een project of een thema. Daarna zullen enkel de gezochte resultaten zichtbaar zijn.</w:t>
-      </w:r>
-      <w:r>
-        <w:rPr>
-          <w:rFonts w:ascii="Arial" w:hAnsi="Arial" w:cs="Arial"/>
-          <w:color w:val="000000"/>
-        </w:rPr>
-        <w:t xml:space="preserve"> </w:t>
-      </w:r>
-      <w:r>
-        <w:rPr>
-          <w:rFonts w:ascii="Arial" w:hAnsi="Arial" w:cs="Arial"/>
-          <w:color w:val="000000"/>
-          <w:u w:val="single"/>
-        </w:rPr>
-        <w:t>Deze zoekfunctie zal bovenaan op de website staan.</w:t>
-      </w:r>
-    </w:p>
-    <w:p>
-      <w:pPr>
-        <w:autoSpaceDE w:val="0"/>
-        <w:autoSpaceDN w:val="0"/>
-        <w:adjustRightInd w:val="0"/>
-        <w:spacing w:before="120" w:after="0" w:line="240" w:lineRule="auto"/>
-        <w:jc w:val="both"/>
-        <w:rPr>
-          <w:rFonts w:ascii="Arial" w:hAnsi="Arial" w:cs="Arial"/>
-          <w:b/>
-          <w:color w:val="000000"/>
-        </w:rPr>
-      </w:pPr>
-      <w:r>
-        <w:rPr>
-          <w:rFonts w:ascii="Arial" w:hAnsi="Arial" w:cs="Arial"/>
-          <w:b/>
-          <w:color w:val="000000"/>
-        </w:rPr>
-        <w:t>Kiest een project via de website</w:t>
-      </w:r>
-      <w:r>
-        <w:rPr>
-          <w:rFonts w:ascii="Arial" w:hAnsi="Arial" w:cs="Arial"/>
-          <w:b/>
-          <w:color w:val="000000"/>
-        </w:rPr>
-        <w:t>:</w:t>
-      </w:r>
-    </w:p>
-    <w:p>
-      <w:pPr>
-        <w:autoSpaceDE w:val="0"/>
-        <w:autoSpaceDN w:val="0"/>
-        <w:adjustRightInd w:val="0"/>
-        <w:spacing w:after="0" w:line="240" w:lineRule="auto"/>
-        <w:jc w:val="both"/>
-        <w:rPr>
-          <w:rFonts w:ascii="Arial" w:hAnsi="Arial" w:cs="Arial"/>
-          <w:color w:val="000000"/>
-        </w:rPr>
-      </w:pPr>
-      <w:r>
-        <w:rPr>
-          <w:rFonts w:ascii="Arial" w:hAnsi="Arial" w:cs="Arial"/>
-          <w:color w:val="000000"/>
-        </w:rPr>
-        <w:t>Men kan een project kiezen uit alle actieve projecten die op de homepagina staan of nadat een filter is toegepast.</w:t>
-      </w:r>
-      <w:r>
-        <w:rPr>
-          <w:rFonts w:ascii="Arial" w:hAnsi="Arial" w:cs="Arial"/>
-          <w:color w:val="000000"/>
-        </w:rPr>
-        <w:t xml:space="preserve"> Als een project aangeklikt wordt, krijgt de gebruiker extra informatie te zien over het gekozen project.</w:t>
-      </w:r>
-    </w:p>
-    <w:p>
-      <w:pPr>
-        <w:autoSpaceDE w:val="0"/>
-        <w:autoSpaceDN w:val="0"/>
-        <w:adjustRightInd w:val="0"/>
-        <w:spacing w:before="120" w:after="0" w:line="240" w:lineRule="auto"/>
-        <w:jc w:val="both"/>
-        <w:rPr>
-          <w:rFonts w:ascii="Arial" w:hAnsi="Arial" w:cs="Arial"/>
-          <w:b/>
-          <w:color w:val="000000"/>
-        </w:rPr>
-      </w:pPr>
-      <w:r>
-        <w:rPr>
-          <w:rFonts w:ascii="Arial" w:hAnsi="Arial" w:cs="Arial"/>
-          <w:b/>
-          <w:color w:val="000000"/>
-        </w:rPr>
-        <w:t>Beantwoord vragen/stellingen via de website</w:t>
-      </w:r>
-      <w:r>
-        <w:rPr>
-          <w:rFonts w:ascii="Arial" w:hAnsi="Arial" w:cs="Arial"/>
-          <w:b/>
-          <w:color w:val="000000"/>
-        </w:rPr>
-        <w:t>:</w:t>
-      </w:r>
-    </w:p>
-    <w:p>
-      <w:pPr>
-        <w:autoSpaceDE w:val="0"/>
-        <w:autoSpaceDN w:val="0"/>
-        <w:adjustRightInd w:val="0"/>
-        <w:spacing w:after="0" w:line="240" w:lineRule="auto"/>
-        <w:jc w:val="both"/>
-        <w:rPr>
-          <w:rFonts w:ascii="Arial" w:hAnsi="Arial" w:cs="Arial"/>
-          <w:color w:val="000000"/>
-        </w:rPr>
-      </w:pPr>
-      <w:r>
-        <w:rPr>
-          <w:rFonts w:ascii="Arial" w:hAnsi="Arial" w:cs="Arial"/>
-          <w:color w:val="000000"/>
-        </w:rPr>
-        <w:t xml:space="preserve">Nadat er een project gekozen is, is er ook een mogelijkheid om vragen/stellingen te </w:t>
-      </w:r>
-      <w:proofErr w:type="gramStart"/>
-      <w:r>
-        <w:rPr>
-          <w:rFonts w:ascii="Arial" w:hAnsi="Arial" w:cs="Arial"/>
-          <w:color w:val="000000"/>
-        </w:rPr>
-        <w:t>beantwoorden</w:t>
-      </w:r>
-      <w:proofErr w:type="gramEnd"/>
-      <w:r>
-        <w:rPr>
-          <w:rFonts w:ascii="Arial" w:hAnsi="Arial" w:cs="Arial"/>
-          <w:color w:val="000000"/>
-        </w:rPr>
-        <w:t xml:space="preserve"> die met het project te maken hebben.</w:t>
-      </w:r>
-      <w:r>
-        <w:rPr>
-          <w:rFonts w:ascii="Arial" w:hAnsi="Arial" w:cs="Arial"/>
-          <w:color w:val="000000"/>
-        </w:rPr>
-        <w:t xml:space="preserve"> </w:t>
-      </w:r>
-    </w:p>
-    <w:p>
-      <w:pPr>
-        <w:autoSpaceDE w:val="0"/>
-        <w:autoSpaceDN w:val="0"/>
-        <w:adjustRightInd w:val="0"/>
-        <w:spacing w:before="120" w:after="0" w:line="240" w:lineRule="auto"/>
-        <w:jc w:val="both"/>
-        <w:rPr>
-          <w:rFonts w:ascii="Arial" w:hAnsi="Arial" w:cs="Arial"/>
-          <w:b/>
-          <w:color w:val="000000"/>
-        </w:rPr>
-      </w:pPr>
-      <w:r>
-        <w:rPr>
-          <w:rFonts w:ascii="Arial" w:hAnsi="Arial" w:cs="Arial"/>
-          <w:b/>
-          <w:color w:val="000000"/>
-        </w:rPr>
-        <w:t>Bekijkt de verwerkte feedback via de website</w:t>
-      </w:r>
-      <w:r>
-        <w:rPr>
-          <w:rFonts w:ascii="Arial" w:hAnsi="Arial" w:cs="Arial"/>
-          <w:b/>
-          <w:color w:val="000000"/>
-        </w:rPr>
-        <w:t>:</w:t>
-      </w:r>
-    </w:p>
-    <w:p>
-      <w:pPr>
-        <w:autoSpaceDE w:val="0"/>
-        <w:autoSpaceDN w:val="0"/>
-        <w:adjustRightInd w:val="0"/>
-        <w:spacing w:after="0" w:line="240" w:lineRule="auto"/>
-        <w:jc w:val="both"/>
-        <w:rPr>
-          <w:rFonts w:ascii="Arial" w:hAnsi="Arial" w:cs="Arial"/>
-          <w:color w:val="000000"/>
-        </w:rPr>
-      </w:pPr>
-      <w:r>
-        <w:rPr>
-          <w:rFonts w:ascii="Arial" w:hAnsi="Arial" w:cs="Arial"/>
-          <w:color w:val="000000"/>
-        </w:rPr>
-        <w:t>De antwoorden die gegeven worden bij de vragen/stellingen worden voor de gebruiker verwerkt in diagrammen, waardoor de gebruiker een beter zicht krijgt over de mening van anderen.</w:t>
-      </w:r>
-      <w:r>
-        <w:rPr>
-          <w:rFonts w:ascii="Arial" w:hAnsi="Arial" w:cs="Arial"/>
-          <w:color w:val="000000"/>
-        </w:rPr>
-        <w:t xml:space="preserve"> De gebruiker kan deze diagrammen bekijken als hij een project heeft gekozen.</w:t>
-      </w:r>
-    </w:p>
-    <w:p>
-      <w:pPr>
-        <w:autoSpaceDE w:val="0"/>
-        <w:autoSpaceDN w:val="0"/>
-        <w:adjustRightInd w:val="0"/>
-        <w:spacing w:before="120" w:after="0" w:line="240" w:lineRule="auto"/>
-        <w:jc w:val="both"/>
-        <w:rPr>
-          <w:rFonts w:ascii="Arial" w:hAnsi="Arial" w:cs="Arial"/>
-          <w:b/>
-          <w:color w:val="000000"/>
-        </w:rPr>
-      </w:pPr>
-      <w:r>
-        <w:rPr>
-          <w:rFonts w:ascii="Arial" w:hAnsi="Arial" w:cs="Arial"/>
-          <w:b/>
-          <w:color w:val="000000"/>
-        </w:rPr>
-        <w:t>Bekijkt een tijdlijn bij elk project via de website</w:t>
-      </w:r>
-      <w:r>
-        <w:rPr>
-          <w:rFonts w:ascii="Arial" w:hAnsi="Arial" w:cs="Arial"/>
-          <w:b/>
-          <w:color w:val="000000"/>
-        </w:rPr>
-        <w:t>:</w:t>
-      </w:r>
-    </w:p>
-    <w:p>
-      <w:pPr>
-        <w:autoSpaceDE w:val="0"/>
-        <w:autoSpaceDN w:val="0"/>
-        <w:adjustRightInd w:val="0"/>
-        <w:spacing w:after="0" w:line="240" w:lineRule="auto"/>
-        <w:jc w:val="both"/>
-        <w:rPr>
-          <w:rFonts w:ascii="Arial" w:hAnsi="Arial" w:cs="Arial"/>
-          <w:color w:val="000000"/>
-        </w:rPr>
-      </w:pPr>
-      <w:r>
-        <w:rPr>
-          <w:rFonts w:ascii="Arial" w:hAnsi="Arial" w:cs="Arial"/>
-          <w:color w:val="000000"/>
-        </w:rPr>
-        <w:t xml:space="preserve">Nadat er een project gekozen is, krijgt de gebruiker ook een tijdlijn te zien met </w:t>
-      </w:r>
-      <w:proofErr w:type="spellStart"/>
-      <w:r>
-        <w:rPr>
-          <w:rFonts w:ascii="Arial" w:hAnsi="Arial" w:cs="Arial"/>
-          <w:color w:val="000000"/>
-        </w:rPr>
-        <w:t>milestones</w:t>
-      </w:r>
-      <w:proofErr w:type="spellEnd"/>
-      <w:r>
-        <w:rPr>
-          <w:rFonts w:ascii="Arial" w:hAnsi="Arial" w:cs="Arial"/>
-          <w:color w:val="000000"/>
-        </w:rPr>
-        <w:t xml:space="preserve"> i.v.m. het project. Zo kan de gebruiker ook te weten komen wanneer een project gestart is en eventueel wanneer een project het einde nadert. </w:t>
-      </w:r>
-    </w:p>
-    <w:p>
-      <w:pPr>
-        <w:autoSpaceDE w:val="0"/>
-        <w:autoSpaceDN w:val="0"/>
-        <w:adjustRightInd w:val="0"/>
-        <w:spacing w:before="120" w:after="0" w:line="240" w:lineRule="auto"/>
-        <w:jc w:val="both"/>
-        <w:rPr>
-          <w:rFonts w:ascii="Arial" w:hAnsi="Arial" w:cs="Arial"/>
-          <w:b/>
-          <w:color w:val="000000"/>
-        </w:rPr>
-      </w:pPr>
-      <w:r>
-        <w:rPr>
-          <w:rFonts w:ascii="Arial" w:hAnsi="Arial" w:cs="Arial"/>
-          <w:b/>
-          <w:color w:val="000000"/>
-        </w:rPr>
-        <w:t>Registreert zich via de website</w:t>
-      </w:r>
-      <w:r>
-        <w:rPr>
-          <w:rFonts w:ascii="Arial" w:hAnsi="Arial" w:cs="Arial"/>
-          <w:b/>
-          <w:color w:val="000000"/>
-        </w:rPr>
-        <w:t>:</w:t>
-      </w:r>
-    </w:p>
-    <w:p>
-      <w:pPr>
-        <w:autoSpaceDE w:val="0"/>
-        <w:autoSpaceDN w:val="0"/>
-        <w:adjustRightInd w:val="0"/>
-        <w:spacing w:after="0" w:line="240" w:lineRule="auto"/>
-        <w:jc w:val="both"/>
-        <w:rPr>
-          <w:rFonts w:ascii="Arial" w:hAnsi="Arial" w:cs="Arial"/>
-          <w:color w:val="000000"/>
-        </w:rPr>
-      </w:pPr>
-      <w:r>
-        <w:rPr>
-          <w:rFonts w:ascii="Arial" w:hAnsi="Arial" w:cs="Arial"/>
-          <w:color w:val="000000"/>
-        </w:rPr>
-        <w:t>Een Anonieme Gebruiker kan zichzelf registreren door enkele gegevens mee te geven (naam, geslacht, leeftijd, paswoord…).</w:t>
-      </w:r>
-      <w:r>
-        <w:rPr>
-          <w:rFonts w:ascii="Arial" w:hAnsi="Arial" w:cs="Arial"/>
-          <w:color w:val="000000"/>
-        </w:rPr>
-        <w:t xml:space="preserve"> Deze gegevens worden automatisch ingevuld bij vragen.</w:t>
-      </w:r>
-      <w:r>
-        <w:rPr>
-          <w:rFonts w:ascii="Arial" w:hAnsi="Arial" w:cs="Arial"/>
-          <w:color w:val="000000"/>
-        </w:rPr>
-        <w:t xml:space="preserve"> Hiervoor zal een profielicoon aanwezig zijn. Als men hierop klikt krijgt de gebruiker de mogelijkheid om zich te registreren en in te loggen. Nadat men ingelogd is, wordt dit icoontje ook de manier om uit te loggen.</w:t>
-      </w:r>
-    </w:p>
-    <w:p>
-      <w:pPr>
-        <w:autoSpaceDE w:val="0"/>
-        <w:autoSpaceDN w:val="0"/>
-        <w:adjustRightInd w:val="0"/>
-        <w:spacing w:before="120" w:after="0" w:line="240" w:lineRule="auto"/>
-        <w:jc w:val="both"/>
-        <w:rPr>
-          <w:rFonts w:ascii="Arial" w:hAnsi="Arial" w:cs="Arial"/>
-          <w:b/>
-          <w:color w:val="000000"/>
-        </w:rPr>
-      </w:pPr>
-      <w:r>
-        <w:rPr>
-          <w:rFonts w:ascii="Arial" w:hAnsi="Arial" w:cs="Arial"/>
-          <w:b/>
-          <w:color w:val="000000"/>
-        </w:rPr>
-        <w:t>Logt in via de website</w:t>
-      </w:r>
-      <w:r>
-        <w:rPr>
-          <w:rFonts w:ascii="Arial" w:hAnsi="Arial" w:cs="Arial"/>
-          <w:b/>
-          <w:color w:val="000000"/>
-        </w:rPr>
-        <w:t>:</w:t>
-      </w:r>
-    </w:p>
-    <w:p>
-      <w:pPr>
-        <w:autoSpaceDE w:val="0"/>
-        <w:autoSpaceDN w:val="0"/>
-        <w:adjustRightInd w:val="0"/>
-        <w:spacing w:after="0" w:line="240" w:lineRule="auto"/>
-        <w:jc w:val="both"/>
-        <w:rPr>
-          <w:rFonts w:ascii="Arial" w:hAnsi="Arial" w:cs="Arial"/>
-          <w:color w:val="000000"/>
-        </w:rPr>
-      </w:pPr>
-      <w:r>
-        <w:rPr>
-          <w:rFonts w:ascii="Arial" w:hAnsi="Arial" w:cs="Arial"/>
-          <w:color w:val="000000"/>
-        </w:rPr>
-        <w:t>Nadat een gebruiker zich geregistreerd heeft, dan kan een gebruiker zich inloggen via de website. Vanaf nu is de Anonieme Gebruiker een Gekende Gebruiker.</w:t>
-      </w:r>
-      <w:r>
-        <w:rPr>
-          <w:rFonts w:ascii="Arial" w:hAnsi="Arial" w:cs="Arial"/>
-          <w:color w:val="000000"/>
-        </w:rPr>
-        <w:t xml:space="preserve"> </w:t>
-      </w:r>
-    </w:p>
-    <w:p>
-      <w:pPr>
-        <w:autoSpaceDE w:val="0"/>
-        <w:autoSpaceDN w:val="0"/>
-        <w:adjustRightInd w:val="0"/>
-        <w:spacing w:after="0" w:line="240" w:lineRule="auto"/>
-        <w:jc w:val="both"/>
-        <w:rPr>
-          <w:rFonts w:ascii="Arial" w:hAnsi="Arial" w:cs="Arial"/>
-          <w:color w:val="000000"/>
-        </w:rPr>
-      </w:pPr>
-      <w:r>
-        <w:rPr>
-          <w:rFonts w:ascii="Arial" w:hAnsi="Arial" w:cs="Arial"/>
-          <w:color w:val="000000"/>
-        </w:rPr>
-        <w:t>Hiervoor zal een profielicoon aanwezig zijn. Als men hierop klikt krijgt de gebruiker de mogelijkheid om zich te registreren en in te loggen. Nadat men ingelogd is, wordt dit icoontje ook de manier om uit te loggen.</w:t>
-      </w:r>
-    </w:p>
-    <w:p>
-      <w:pPr>
-        <w:autoSpaceDE w:val="0"/>
-        <w:autoSpaceDN w:val="0"/>
-        <w:adjustRightInd w:val="0"/>
-        <w:spacing w:after="0" w:line="240" w:lineRule="auto"/>
-        <w:jc w:val="both"/>
-        <w:rPr>
-          <w:rFonts w:ascii="Arial" w:hAnsi="Arial" w:cs="Arial"/>
-          <w:color w:val="000000"/>
-        </w:rPr>
-      </w:pPr>
-    </w:p>
-    <w:p>
-      <w:pPr>
-        <w:autoSpaceDE w:val="0"/>
-        <w:autoSpaceDN w:val="0"/>
-        <w:adjustRightInd w:val="0"/>
-        <w:spacing w:before="120" w:after="0" w:line="240" w:lineRule="auto"/>
-        <w:jc w:val="both"/>
-        <w:rPr>
-          <w:rFonts w:ascii="Arial" w:hAnsi="Arial" w:cs="Arial"/>
-          <w:color w:val="000000"/>
-        </w:rPr>
-      </w:pPr>
-    </w:p>
-    <w:p>
-      <w:pPr>
-        <w:autoSpaceDE w:val="0"/>
-        <w:autoSpaceDN w:val="0"/>
-        <w:adjustRightInd w:val="0"/>
-        <w:spacing w:before="120" w:after="0" w:line="240" w:lineRule="auto"/>
-        <w:jc w:val="both"/>
-        <w:rPr>
-          <w:rFonts w:ascii="Arial" w:hAnsi="Arial" w:cs="Arial"/>
-          <w:color w:val="000000"/>
-        </w:rPr>
-      </w:pPr>
-    </w:p>
-    <w:p>
-      <w:pPr>
-        <w:autoSpaceDE w:val="0"/>
-        <w:autoSpaceDN w:val="0"/>
-        <w:adjustRightInd w:val="0"/>
-        <w:spacing w:before="120" w:after="0" w:line="240" w:lineRule="auto"/>
-        <w:jc w:val="both"/>
-        <w:rPr>
-          <w:rFonts w:ascii="Arial" w:hAnsi="Arial" w:cs="Arial"/>
-          <w:b/>
-          <w:color w:val="000000"/>
-        </w:rPr>
-      </w:pPr>
-      <w:r>
-        <w:rPr>
-          <w:rFonts w:ascii="Arial" w:hAnsi="Arial" w:cs="Arial"/>
-          <w:b/>
-          <w:color w:val="000000"/>
-        </w:rPr>
-        <w:lastRenderedPageBreak/>
-        <w:t>Surft via de app naar de website</w:t>
-      </w:r>
-      <w:r>
-        <w:rPr>
-          <w:rFonts w:ascii="Arial" w:hAnsi="Arial" w:cs="Arial"/>
-          <w:b/>
-          <w:color w:val="000000"/>
-        </w:rPr>
-        <w:t>:</w:t>
-      </w:r>
-    </w:p>
-    <w:p>
-      <w:pPr>
-        <w:autoSpaceDE w:val="0"/>
-        <w:autoSpaceDN w:val="0"/>
-        <w:adjustRightInd w:val="0"/>
-        <w:spacing w:after="0" w:line="240" w:lineRule="auto"/>
-        <w:jc w:val="both"/>
-        <w:rPr>
-          <w:rFonts w:ascii="Arial" w:hAnsi="Arial" w:cs="Arial"/>
-          <w:color w:val="000000"/>
-        </w:rPr>
-      </w:pPr>
-      <w:r>
-        <w:rPr>
-          <w:rFonts w:ascii="Arial" w:hAnsi="Arial" w:cs="Arial"/>
-          <w:color w:val="000000"/>
-        </w:rPr>
-        <w:t xml:space="preserve">Als er een </w:t>
-      </w:r>
-      <w:r>
-        <w:rPr>
-          <w:rFonts w:ascii="Arial" w:hAnsi="Arial" w:cs="Arial"/>
-          <w:color w:val="000000"/>
-        </w:rPr>
-        <w:t>project</w:t>
-      </w:r>
-      <w:r>
-        <w:rPr>
-          <w:rFonts w:ascii="Arial" w:hAnsi="Arial" w:cs="Arial"/>
-          <w:color w:val="000000"/>
-        </w:rPr>
-        <w:t xml:space="preserve"> op de app wordt gekozen, is er een mogelijkheid om meer informatie over de projecten te krijgen. Als men op de </w:t>
-      </w:r>
-      <w:r>
-        <w:rPr>
-          <w:rFonts w:ascii="Arial" w:hAnsi="Arial" w:cs="Arial"/>
-          <w:color w:val="000000"/>
-          <w:u w:val="single"/>
-        </w:rPr>
-        <w:t>knop drukt ‘Meer info’</w:t>
-      </w:r>
-      <w:r>
-        <w:rPr>
-          <w:rFonts w:ascii="Arial" w:hAnsi="Arial" w:cs="Arial"/>
-          <w:color w:val="000000"/>
-        </w:rPr>
-        <w:t xml:space="preserve">, dan wordt de gebruiker naar de website gestuurd. </w:t>
-      </w:r>
-      <w:r>
-        <w:rPr>
-          <w:rFonts w:ascii="Arial" w:hAnsi="Arial" w:cs="Arial"/>
-          <w:color w:val="000000"/>
-        </w:rPr>
-        <w:t>Er wordt dan meteen naar de juiste URL gesurft via de standaardbrowser.</w:t>
-      </w:r>
-    </w:p>
-    <w:p>
-      <w:pPr>
-        <w:autoSpaceDE w:val="0"/>
-        <w:autoSpaceDN w:val="0"/>
-        <w:adjustRightInd w:val="0"/>
-        <w:spacing w:before="120" w:after="0" w:line="240" w:lineRule="auto"/>
-        <w:jc w:val="both"/>
-        <w:rPr>
-          <w:rFonts w:ascii="Arial" w:hAnsi="Arial" w:cs="Arial"/>
-          <w:b/>
-          <w:color w:val="000000"/>
-        </w:rPr>
-      </w:pPr>
-      <w:proofErr w:type="gramStart"/>
-      <w:r>
-        <w:rPr>
-          <w:rFonts w:ascii="Arial" w:hAnsi="Arial" w:cs="Arial"/>
-          <w:b/>
-          <w:color w:val="000000"/>
-        </w:rPr>
-        <w:t xml:space="preserve">Bekijkt </w:t>
-      </w:r>
-      <w:r>
-        <w:rPr>
-          <w:rFonts w:ascii="Arial" w:hAnsi="Arial" w:cs="Arial"/>
-          <w:b/>
-          <w:color w:val="000000"/>
-        </w:rPr>
-        <w:t xml:space="preserve"> </w:t>
-      </w:r>
-      <w:r>
-        <w:rPr>
-          <w:rFonts w:ascii="Arial" w:hAnsi="Arial" w:cs="Arial"/>
-          <w:b/>
-          <w:color w:val="000000"/>
-        </w:rPr>
-        <w:t>de</w:t>
-      </w:r>
-      <w:proofErr w:type="gramEnd"/>
-      <w:r>
-        <w:rPr>
-          <w:rFonts w:ascii="Arial" w:hAnsi="Arial" w:cs="Arial"/>
-          <w:b/>
-          <w:color w:val="000000"/>
-        </w:rPr>
-        <w:t xml:space="preserve"> top-down lijst van projecten volgens thema via de app</w:t>
-      </w:r>
-      <w:r>
-        <w:rPr>
-          <w:rFonts w:ascii="Arial" w:hAnsi="Arial" w:cs="Arial"/>
-          <w:b/>
-          <w:color w:val="000000"/>
-        </w:rPr>
-        <w:t>:</w:t>
-      </w:r>
-    </w:p>
-    <w:p>
-      <w:pPr>
-        <w:autoSpaceDE w:val="0"/>
-        <w:autoSpaceDN w:val="0"/>
-        <w:adjustRightInd w:val="0"/>
-        <w:spacing w:after="0" w:line="240" w:lineRule="auto"/>
-        <w:jc w:val="both"/>
-        <w:rPr>
-          <w:rFonts w:ascii="Arial" w:hAnsi="Arial" w:cs="Arial"/>
-          <w:color w:val="000000"/>
-        </w:rPr>
-      </w:pPr>
-      <w:r>
-        <w:rPr>
-          <w:rFonts w:ascii="Arial" w:hAnsi="Arial" w:cs="Arial"/>
-          <w:color w:val="000000"/>
-        </w:rPr>
-        <w:t xml:space="preserve">Als de gebruiker de app opstart, krijgt hij een top-down lijst te zien </w:t>
-      </w:r>
-      <w:r>
-        <w:rPr>
-          <w:rFonts w:ascii="Arial" w:hAnsi="Arial" w:cs="Arial"/>
-          <w:color w:val="000000"/>
-        </w:rPr>
-        <w:t>van alle actieve projecten. Deze projecten zijn gesorteerd via thema.</w:t>
-      </w:r>
-      <w:r>
-        <w:rPr>
-          <w:rFonts w:ascii="Arial" w:hAnsi="Arial" w:cs="Arial"/>
-          <w:color w:val="000000"/>
-        </w:rPr>
-        <w:t xml:space="preserve"> Er kan ook een thema gekozen worden door het zijlinks </w:t>
-      </w:r>
-      <w:proofErr w:type="spellStart"/>
-      <w:r>
-        <w:rPr>
-          <w:rFonts w:ascii="Arial" w:hAnsi="Arial" w:cs="Arial"/>
-          <w:color w:val="000000"/>
-        </w:rPr>
-        <w:t>scrollmenu</w:t>
-      </w:r>
-      <w:proofErr w:type="spellEnd"/>
-      <w:r>
-        <w:rPr>
-          <w:rFonts w:ascii="Arial" w:hAnsi="Arial" w:cs="Arial"/>
-          <w:color w:val="000000"/>
-        </w:rPr>
-        <w:t xml:space="preserve"> dat zich onderaan de app bevindt. De thema’s worden met een icoontje </w:t>
-      </w:r>
-      <w:r>
-        <w:rPr>
-          <w:rFonts w:ascii="Arial" w:hAnsi="Arial" w:cs="Arial"/>
-          <w:color w:val="000000"/>
-        </w:rPr>
-        <w:t>aangetoond</w:t>
-      </w:r>
-      <w:r>
-        <w:rPr>
-          <w:rFonts w:ascii="Arial" w:hAnsi="Arial" w:cs="Arial"/>
-          <w:color w:val="000000"/>
-        </w:rPr>
-        <w:t>.</w:t>
-      </w:r>
-    </w:p>
-    <w:p>
-      <w:pPr>
-        <w:autoSpaceDE w:val="0"/>
-        <w:autoSpaceDN w:val="0"/>
-        <w:adjustRightInd w:val="0"/>
-        <w:spacing w:before="120" w:after="0" w:line="240" w:lineRule="auto"/>
-        <w:jc w:val="both"/>
-        <w:rPr>
-          <w:rFonts w:ascii="Arial" w:hAnsi="Arial" w:cs="Arial"/>
-          <w:b/>
-          <w:color w:val="000000"/>
-        </w:rPr>
-      </w:pPr>
-      <w:r>
-        <w:rPr>
-          <w:rFonts w:ascii="Arial" w:hAnsi="Arial" w:cs="Arial"/>
-          <w:b/>
-          <w:color w:val="000000"/>
-        </w:rPr>
-        <w:t>Selecteert een project via de app</w:t>
-      </w:r>
-      <w:r>
-        <w:rPr>
-          <w:rFonts w:ascii="Arial" w:hAnsi="Arial" w:cs="Arial"/>
-          <w:b/>
-          <w:color w:val="000000"/>
-        </w:rPr>
-        <w:t>:</w:t>
-      </w:r>
-    </w:p>
-    <w:p>
-      <w:pPr>
-        <w:autoSpaceDE w:val="0"/>
-        <w:autoSpaceDN w:val="0"/>
-        <w:adjustRightInd w:val="0"/>
-        <w:spacing w:after="0" w:line="240" w:lineRule="auto"/>
-        <w:jc w:val="both"/>
-        <w:rPr>
-          <w:rFonts w:ascii="Arial" w:hAnsi="Arial" w:cs="Arial"/>
-          <w:color w:val="000000"/>
-        </w:rPr>
-      </w:pPr>
-      <w:r>
-        <w:rPr>
-          <w:rFonts w:ascii="Arial" w:hAnsi="Arial" w:cs="Arial"/>
-          <w:color w:val="000000"/>
-        </w:rPr>
-        <w:t xml:space="preserve">Nadat de gebruiker de lijst heeft gekregen, is het mogelijk om een project te selecteren. Nu kan </w:t>
-      </w:r>
-      <w:r>
-        <w:rPr>
-          <w:rFonts w:ascii="Arial" w:hAnsi="Arial" w:cs="Arial"/>
-          <w:color w:val="000000"/>
-        </w:rPr>
-        <w:t xml:space="preserve">de gebruiker zijn mening geven door </w:t>
-      </w:r>
-      <w:r>
-        <w:rPr>
-          <w:rFonts w:ascii="Arial" w:hAnsi="Arial" w:cs="Arial"/>
-          <w:color w:val="000000"/>
-        </w:rPr>
-        <w:t>het spel</w:t>
-      </w:r>
-      <w:r>
-        <w:rPr>
-          <w:rFonts w:ascii="Arial" w:hAnsi="Arial" w:cs="Arial"/>
-          <w:color w:val="000000"/>
-        </w:rPr>
-        <w:t xml:space="preserve"> te</w:t>
-      </w:r>
-      <w:r>
-        <w:rPr>
-          <w:rFonts w:ascii="Arial" w:hAnsi="Arial" w:cs="Arial"/>
-          <w:color w:val="000000"/>
-        </w:rPr>
-        <w:t xml:space="preserve"> spelen of surfen naar de website om meer info te krijgen over het gekozen project.</w:t>
-      </w:r>
-      <w:r>
-        <w:rPr>
-          <w:rFonts w:ascii="Arial" w:hAnsi="Arial" w:cs="Arial"/>
-          <w:color w:val="000000"/>
-        </w:rPr>
-        <w:t xml:space="preserve"> (Tijdlijn optioneel)</w:t>
-      </w:r>
-    </w:p>
-    <w:p>
-      <w:pPr>
-        <w:autoSpaceDE w:val="0"/>
-        <w:autoSpaceDN w:val="0"/>
-        <w:adjustRightInd w:val="0"/>
-        <w:spacing w:before="120" w:after="0" w:line="240" w:lineRule="auto"/>
-        <w:jc w:val="both"/>
-        <w:rPr>
-          <w:rFonts w:ascii="Arial" w:hAnsi="Arial" w:cs="Arial"/>
-          <w:b/>
-          <w:color w:val="000000"/>
-        </w:rPr>
-      </w:pPr>
-      <w:r>
-        <w:rPr>
-          <w:rFonts w:ascii="Arial" w:hAnsi="Arial" w:cs="Arial"/>
-          <w:b/>
-          <w:color w:val="000000"/>
-        </w:rPr>
-        <w:t>Geeft zijn mening over een project via de app</w:t>
-      </w:r>
-      <w:r>
-        <w:rPr>
-          <w:rFonts w:ascii="Arial" w:hAnsi="Arial" w:cs="Arial"/>
-          <w:b/>
-          <w:color w:val="000000"/>
-        </w:rPr>
-        <w:t>:</w:t>
-      </w:r>
-    </w:p>
-    <w:p>
-      <w:pPr>
-        <w:autoSpaceDE w:val="0"/>
-        <w:autoSpaceDN w:val="0"/>
-        <w:adjustRightInd w:val="0"/>
-        <w:spacing w:after="0" w:line="240" w:lineRule="auto"/>
-        <w:jc w:val="both"/>
-        <w:rPr>
-          <w:rFonts w:ascii="Arial" w:hAnsi="Arial" w:cs="Arial"/>
-          <w:color w:val="000000"/>
-        </w:rPr>
-      </w:pPr>
-      <w:r>
-        <w:rPr>
-          <w:rFonts w:ascii="Arial" w:hAnsi="Arial" w:cs="Arial"/>
-          <w:color w:val="000000"/>
-        </w:rPr>
-        <w:t xml:space="preserve">Als de gebruiker op de knop </w:t>
-      </w:r>
-      <w:r>
-        <w:rPr>
-          <w:rFonts w:ascii="Arial" w:hAnsi="Arial" w:cs="Arial"/>
-          <w:color w:val="000000"/>
-          <w:u w:val="single"/>
-        </w:rPr>
-        <w:t>“Geef je mening” drukt,</w:t>
-      </w:r>
-      <w:r>
-        <w:rPr>
-          <w:rFonts w:ascii="Arial" w:hAnsi="Arial" w:cs="Arial"/>
-          <w:color w:val="000000"/>
-        </w:rPr>
-        <w:t xml:space="preserve"> zal hij verwezen worden naar het startscherm van het spel. Er kan via het spel antwoorden worden gegeven op de vragen.</w:t>
-      </w:r>
-      <w:r>
-        <w:rPr>
-          <w:rFonts w:ascii="Arial" w:hAnsi="Arial" w:cs="Arial"/>
-          <w:color w:val="000000"/>
-        </w:rPr>
-        <w:t xml:space="preserve"> Nadat de speler een antwoord heeft gekozen, dan krijgt hij de feedback te zien van de andere gebruikers op de plek van het gekozen antwoord.</w:t>
-      </w:r>
-    </w:p>
-    <w:p>
-      <w:pPr>
-        <w:autoSpaceDE w:val="0"/>
-        <w:autoSpaceDN w:val="0"/>
-        <w:adjustRightInd w:val="0"/>
-        <w:spacing w:after="0" w:line="240" w:lineRule="auto"/>
-        <w:jc w:val="both"/>
-        <w:rPr>
-          <w:rFonts w:ascii="Arial" w:hAnsi="Arial" w:cs="Arial"/>
-          <w:color w:val="000000"/>
-        </w:rPr>
-      </w:pPr>
-    </w:p>
-    <w:p>
-      <w:pPr>
-        <w:autoSpaceDE w:val="0"/>
-        <w:autoSpaceDN w:val="0"/>
-        <w:adjustRightInd w:val="0"/>
-        <w:spacing w:after="0" w:line="240" w:lineRule="auto"/>
-        <w:jc w:val="both"/>
-        <w:rPr>
-          <w:rFonts w:ascii="Arial" w:hAnsi="Arial" w:cs="Arial"/>
-          <w:b/>
-          <w:color w:val="000000"/>
-        </w:rPr>
-      </w:pPr>
-      <w:r>
-        <w:rPr>
-          <w:rFonts w:ascii="Arial" w:hAnsi="Arial" w:cs="Arial"/>
-          <w:b/>
-          <w:color w:val="000000"/>
-        </w:rPr>
-        <w:t>Speelt het spel via de app:</w:t>
-      </w:r>
-    </w:p>
-    <w:p>
-      <w:pPr>
-        <w:autoSpaceDE w:val="0"/>
-        <w:autoSpaceDN w:val="0"/>
-        <w:adjustRightInd w:val="0"/>
-        <w:spacing w:after="0" w:line="240" w:lineRule="auto"/>
-        <w:jc w:val="both"/>
-        <w:rPr>
-          <w:rFonts w:ascii="Arial" w:hAnsi="Arial" w:cs="Arial"/>
-          <w:color w:val="000000"/>
-        </w:rPr>
-      </w:pPr>
-      <w:r>
-        <w:rPr>
-          <w:rFonts w:ascii="Arial" w:hAnsi="Arial" w:cs="Arial"/>
-          <w:color w:val="000000"/>
-        </w:rPr>
-        <w:t>Naast het geven van hun mening, kan de speler ook het spel spelen (omschrijving van het spel staat op de laatste pagina).</w:t>
-      </w:r>
-    </w:p>
-    <w:p>
-      <w:pPr>
-        <w:autoSpaceDE w:val="0"/>
-        <w:autoSpaceDN w:val="0"/>
-        <w:adjustRightInd w:val="0"/>
-        <w:spacing w:after="0" w:line="240" w:lineRule="auto"/>
-        <w:jc w:val="both"/>
-        <w:rPr>
-          <w:rFonts w:ascii="Arial" w:hAnsi="Arial" w:cs="Arial"/>
-          <w:color w:val="000000"/>
-        </w:rPr>
-      </w:pPr>
-    </w:p>
-    <w:p>
-      <w:pPr>
-        <w:autoSpaceDE w:val="0"/>
-        <w:autoSpaceDN w:val="0"/>
-        <w:adjustRightInd w:val="0"/>
-        <w:spacing w:after="0" w:line="240" w:lineRule="auto"/>
-        <w:jc w:val="both"/>
-        <w:rPr>
-          <w:rFonts w:ascii="Arial" w:hAnsi="Arial" w:cs="Arial"/>
-          <w:b/>
-          <w:color w:val="000000"/>
-        </w:rPr>
-      </w:pPr>
-      <w:r>
-        <w:rPr>
-          <w:rFonts w:ascii="Arial" w:hAnsi="Arial" w:cs="Arial"/>
-          <w:b/>
-          <w:color w:val="000000"/>
-        </w:rPr>
-        <w:t>Anonieme gebruiker ziet de overeenkomsten tussen de app en de website</w:t>
-      </w:r>
-      <w:r>
-        <w:rPr>
-          <w:rFonts w:ascii="Arial" w:hAnsi="Arial" w:cs="Arial"/>
-          <w:b/>
-          <w:color w:val="000000"/>
-        </w:rPr>
-        <w:t>:</w:t>
-      </w:r>
-    </w:p>
-    <w:p>
-      <w:pPr>
-        <w:autoSpaceDE w:val="0"/>
-        <w:autoSpaceDN w:val="0"/>
-        <w:adjustRightInd w:val="0"/>
-        <w:spacing w:after="0" w:line="240" w:lineRule="auto"/>
-        <w:jc w:val="both"/>
-        <w:rPr>
-          <w:rFonts w:ascii="Arial" w:hAnsi="Arial" w:cs="Arial"/>
-          <w:color w:val="000000"/>
-        </w:rPr>
-      </w:pPr>
-      <w:r>
-        <w:rPr>
-          <w:rFonts w:ascii="Arial" w:hAnsi="Arial" w:cs="Arial"/>
-          <w:color w:val="000000"/>
-        </w:rPr>
-        <w:t>De gebruiker kan zien dat de app en de website bij elkaar horen door stijl en design.</w:t>
-      </w:r>
-    </w:p>
-    <w:p>
-      <w:pPr>
-        <w:autoSpaceDE w:val="0"/>
-        <w:autoSpaceDN w:val="0"/>
-        <w:adjustRightInd w:val="0"/>
-        <w:spacing w:after="0" w:line="240" w:lineRule="auto"/>
-        <w:jc w:val="both"/>
-        <w:rPr>
-          <w:rFonts w:ascii="Arial" w:hAnsi="Arial" w:cs="Arial"/>
-          <w:i/>
-          <w:color w:val="000000"/>
-          <w:u w:val="single"/>
-        </w:rPr>
-      </w:pPr>
-    </w:p>
-    <w:p>
-      <w:pPr>
-        <w:autoSpaceDE w:val="0"/>
-        <w:autoSpaceDN w:val="0"/>
-        <w:adjustRightInd w:val="0"/>
-        <w:spacing w:after="0" w:line="240" w:lineRule="auto"/>
-        <w:jc w:val="both"/>
-        <w:rPr>
-          <w:rFonts w:ascii="Arial" w:hAnsi="Arial" w:cs="Arial"/>
-          <w:b/>
-          <w:i/>
-          <w:color w:val="000000"/>
-          <w:sz w:val="26"/>
-          <w:szCs w:val="26"/>
-        </w:rPr>
-      </w:pPr>
-      <w:r>
-        <w:rPr>
-          <w:rFonts w:ascii="Arial" w:hAnsi="Arial" w:cs="Arial"/>
-          <w:b/>
-          <w:i/>
-          <w:color w:val="000000"/>
-          <w:sz w:val="26"/>
-          <w:szCs w:val="26"/>
-        </w:rPr>
-        <w:t>Actor Gekende Gebruiker</w:t>
-      </w:r>
-    </w:p>
-    <w:p>
-      <w:pPr>
-        <w:autoSpaceDE w:val="0"/>
-        <w:autoSpaceDN w:val="0"/>
-        <w:adjustRightInd w:val="0"/>
-        <w:spacing w:after="0" w:line="240" w:lineRule="auto"/>
-        <w:jc w:val="both"/>
-        <w:rPr>
-          <w:rFonts w:ascii="Arial" w:hAnsi="Arial" w:cs="Arial"/>
-          <w:b/>
-          <w:color w:val="000000"/>
-          <w:sz w:val="24"/>
-          <w:szCs w:val="26"/>
-        </w:rPr>
-      </w:pPr>
-    </w:p>
-    <w:p>
-      <w:pPr>
-        <w:autoSpaceDE w:val="0"/>
-        <w:autoSpaceDN w:val="0"/>
-        <w:adjustRightInd w:val="0"/>
-        <w:spacing w:after="0" w:line="240" w:lineRule="auto"/>
-        <w:jc w:val="both"/>
-        <w:rPr>
-          <w:rFonts w:ascii="Arial" w:hAnsi="Arial" w:cs="Arial"/>
-          <w:color w:val="000000"/>
-        </w:rPr>
-      </w:pPr>
-      <w:r>
-        <w:rPr>
-          <w:rFonts w:ascii="Arial" w:hAnsi="Arial" w:cs="Arial"/>
-          <w:color w:val="000000"/>
-        </w:rPr>
-        <w:t>Een gekende gebruiker is een gebruiker die zich al wel geregistreerd hebben via de website (men kan niet inloggen via de app).</w:t>
-      </w:r>
-      <w:r>
-        <w:rPr>
-          <w:rFonts w:ascii="Arial" w:hAnsi="Arial" w:cs="Arial"/>
-          <w:color w:val="000000"/>
-        </w:rPr>
-        <w:t xml:space="preserve"> Deze actor kan alles wat een Anonieme Gebruiker ook kan, maar dan zonder in te loggen.</w:t>
-      </w:r>
-    </w:p>
-    <w:p>
-      <w:pPr>
-        <w:autoSpaceDE w:val="0"/>
-        <w:autoSpaceDN w:val="0"/>
-        <w:adjustRightInd w:val="0"/>
-        <w:spacing w:before="120" w:after="0" w:line="240" w:lineRule="auto"/>
-        <w:jc w:val="both"/>
-        <w:rPr>
-          <w:rFonts w:ascii="Arial" w:hAnsi="Arial" w:cs="Arial"/>
-          <w:b/>
-          <w:color w:val="000000"/>
-        </w:rPr>
-      </w:pPr>
-      <w:r>
-        <w:rPr>
-          <w:rFonts w:ascii="Arial" w:hAnsi="Arial" w:cs="Arial"/>
-          <w:b/>
-          <w:color w:val="000000"/>
-        </w:rPr>
-        <w:t>Volgt een project via de website</w:t>
-      </w:r>
-      <w:r>
-        <w:rPr>
-          <w:rFonts w:ascii="Arial" w:hAnsi="Arial" w:cs="Arial"/>
-          <w:b/>
-          <w:color w:val="000000"/>
-        </w:rPr>
-        <w:t>:</w:t>
-      </w:r>
-    </w:p>
-    <w:p>
-      <w:pPr>
-        <w:autoSpaceDE w:val="0"/>
-        <w:autoSpaceDN w:val="0"/>
-        <w:adjustRightInd w:val="0"/>
-        <w:spacing w:after="0" w:line="240" w:lineRule="auto"/>
-        <w:jc w:val="both"/>
-        <w:rPr>
-          <w:rFonts w:ascii="Arial" w:hAnsi="Arial" w:cs="Arial"/>
-          <w:color w:val="000000"/>
-          <w:u w:val="single"/>
-        </w:rPr>
-      </w:pPr>
-      <w:r>
-        <w:rPr>
-          <w:rFonts w:ascii="Arial" w:hAnsi="Arial" w:cs="Arial"/>
-          <w:color w:val="000000"/>
-        </w:rPr>
-        <w:t>Nadat er een project gekozen is, is er ook een mogelijkheid om een project op te volgen. Door een project te volgen, worden de gebruikers up-to-date gehouden over het gekozen project via de website. Hiervoor moet men ingelogd zijn.</w:t>
-      </w:r>
-      <w:r>
-        <w:rPr>
-          <w:rFonts w:ascii="Arial" w:hAnsi="Arial" w:cs="Arial"/>
-          <w:color w:val="000000"/>
-        </w:rPr>
-        <w:t xml:space="preserve"> </w:t>
-      </w:r>
-      <w:r>
-        <w:rPr>
-          <w:rFonts w:ascii="Arial" w:hAnsi="Arial" w:cs="Arial"/>
-          <w:color w:val="000000"/>
-          <w:u w:val="single"/>
-        </w:rPr>
-        <w:t>Hiervoor zal een knop aanwezig zijn ‘Project volgen’.</w:t>
-      </w:r>
-    </w:p>
-    <w:p>
-      <w:pPr>
-        <w:autoSpaceDE w:val="0"/>
-        <w:autoSpaceDN w:val="0"/>
-        <w:adjustRightInd w:val="0"/>
-        <w:spacing w:after="0" w:line="240" w:lineRule="auto"/>
-        <w:jc w:val="both"/>
-        <w:rPr>
-          <w:rFonts w:ascii="Arial" w:hAnsi="Arial" w:cs="Arial"/>
-          <w:color w:val="000000"/>
-        </w:rPr>
-      </w:pPr>
-    </w:p>
-    <w:p>
-      <w:pPr>
-        <w:autoSpaceDE w:val="0"/>
-        <w:autoSpaceDN w:val="0"/>
-        <w:adjustRightInd w:val="0"/>
-        <w:spacing w:after="0" w:line="240" w:lineRule="auto"/>
-        <w:jc w:val="both"/>
-        <w:rPr>
-          <w:rFonts w:ascii="Arial" w:hAnsi="Arial" w:cs="Arial"/>
-          <w:b/>
-          <w:i/>
-          <w:color w:val="000000"/>
-          <w:sz w:val="26"/>
-          <w:szCs w:val="26"/>
-        </w:rPr>
-      </w:pPr>
-      <w:r>
-        <w:rPr>
-          <w:rFonts w:ascii="Arial" w:hAnsi="Arial" w:cs="Arial"/>
-          <w:b/>
-          <w:i/>
-          <w:color w:val="000000"/>
-          <w:sz w:val="26"/>
-          <w:szCs w:val="26"/>
-        </w:rPr>
-        <w:t xml:space="preserve">Actor </w:t>
-      </w:r>
-      <w:proofErr w:type="spellStart"/>
-      <w:r>
-        <w:rPr>
-          <w:rFonts w:ascii="Arial" w:hAnsi="Arial" w:cs="Arial"/>
-          <w:b/>
-          <w:i/>
-          <w:color w:val="000000"/>
-          <w:sz w:val="26"/>
-          <w:szCs w:val="26"/>
-        </w:rPr>
-        <w:t>Admin</w:t>
-      </w:r>
-      <w:proofErr w:type="spellEnd"/>
-    </w:p>
-    <w:p>
-      <w:pPr>
-        <w:autoSpaceDE w:val="0"/>
-        <w:autoSpaceDN w:val="0"/>
-        <w:adjustRightInd w:val="0"/>
-        <w:spacing w:after="0" w:line="240" w:lineRule="auto"/>
-        <w:jc w:val="both"/>
-        <w:rPr>
-          <w:rFonts w:ascii="Arial" w:hAnsi="Arial" w:cs="Arial"/>
-          <w:b/>
-          <w:i/>
-          <w:color w:val="000000"/>
-          <w:sz w:val="24"/>
-          <w:szCs w:val="26"/>
-        </w:rPr>
-      </w:pPr>
-    </w:p>
-    <w:p>
-      <w:pPr>
-        <w:autoSpaceDE w:val="0"/>
-        <w:autoSpaceDN w:val="0"/>
-        <w:adjustRightInd w:val="0"/>
-        <w:spacing w:after="0" w:line="240" w:lineRule="auto"/>
-        <w:jc w:val="both"/>
-        <w:rPr>
-          <w:rFonts w:ascii="Arial" w:hAnsi="Arial" w:cs="Arial"/>
-          <w:color w:val="000000"/>
-        </w:rPr>
-      </w:pPr>
-      <w:r>
-        <w:rPr>
-          <w:rFonts w:ascii="Arial" w:hAnsi="Arial" w:cs="Arial"/>
-          <w:color w:val="000000"/>
-        </w:rPr>
-        <w:t>De mensen</w:t>
-      </w:r>
-      <w:r>
-        <w:rPr>
-          <w:rFonts w:ascii="Arial" w:hAnsi="Arial" w:cs="Arial"/>
-          <w:color w:val="000000"/>
-        </w:rPr>
-        <w:t xml:space="preserve"> van De Stad Antwerpen zullen iemand aanduiden die de projecten zal beheren en de feedback van de gebruikers kan verwerken.</w:t>
-      </w:r>
-      <w:r>
-        <w:rPr>
-          <w:rFonts w:ascii="Arial" w:hAnsi="Arial" w:cs="Arial"/>
-          <w:color w:val="000000"/>
-        </w:rPr>
-        <w:t xml:space="preserve"> Deze persoon zal een specifieke login krijgen zodat hij meer kan dan de gebruikers.</w:t>
-      </w:r>
-      <w:r>
-        <w:rPr>
-          <w:rFonts w:ascii="Arial" w:hAnsi="Arial" w:cs="Arial"/>
-          <w:color w:val="000000"/>
-        </w:rPr>
-        <w:t xml:space="preserve"> Deze </w:t>
-      </w:r>
-      <w:proofErr w:type="spellStart"/>
-      <w:r>
-        <w:rPr>
-          <w:rFonts w:ascii="Arial" w:hAnsi="Arial" w:cs="Arial"/>
-          <w:color w:val="000000"/>
-        </w:rPr>
-        <w:t>admin</w:t>
-      </w:r>
-      <w:proofErr w:type="spellEnd"/>
-      <w:r>
-        <w:rPr>
-          <w:rFonts w:ascii="Arial" w:hAnsi="Arial" w:cs="Arial"/>
-          <w:color w:val="000000"/>
-        </w:rPr>
-        <w:t xml:space="preserve"> zal een speciaal paneel krijgen op de website om de projecten te maken, vragen/stellingen kan toevoegen…</w:t>
-      </w:r>
-    </w:p>
-    <w:p>
-      <w:pPr>
-        <w:autoSpaceDE w:val="0"/>
-        <w:autoSpaceDN w:val="0"/>
-        <w:adjustRightInd w:val="0"/>
-        <w:spacing w:before="120" w:after="0" w:line="240" w:lineRule="auto"/>
-        <w:jc w:val="both"/>
-        <w:rPr>
-          <w:rFonts w:ascii="Arial" w:hAnsi="Arial" w:cs="Arial"/>
-          <w:b/>
-          <w:color w:val="000000"/>
-        </w:rPr>
-      </w:pPr>
-      <w:r>
-        <w:rPr>
-          <w:rFonts w:ascii="Arial" w:hAnsi="Arial" w:cs="Arial"/>
-          <w:b/>
-          <w:color w:val="000000"/>
-        </w:rPr>
-        <w:t>Kan een template aanmaken (sjabloon) via de website</w:t>
-      </w:r>
-      <w:r>
-        <w:rPr>
-          <w:rFonts w:ascii="Arial" w:hAnsi="Arial" w:cs="Arial"/>
-          <w:b/>
-          <w:color w:val="000000"/>
-        </w:rPr>
-        <w:t>:</w:t>
-      </w:r>
-    </w:p>
-    <w:p>
-      <w:pPr>
-        <w:autoSpaceDE w:val="0"/>
-        <w:autoSpaceDN w:val="0"/>
-        <w:adjustRightInd w:val="0"/>
-        <w:spacing w:after="0" w:line="240" w:lineRule="auto"/>
-        <w:jc w:val="both"/>
-        <w:rPr>
-          <w:rFonts w:ascii="Arial" w:hAnsi="Arial" w:cs="Arial"/>
-          <w:color w:val="000000"/>
-        </w:rPr>
-      </w:pPr>
-      <w:r>
-        <w:rPr>
-          <w:rFonts w:ascii="Arial" w:hAnsi="Arial" w:cs="Arial"/>
-          <w:color w:val="000000"/>
-        </w:rPr>
-        <w:t xml:space="preserve">De </w:t>
-      </w:r>
-      <w:proofErr w:type="spellStart"/>
-      <w:r>
-        <w:rPr>
-          <w:rFonts w:ascii="Arial" w:hAnsi="Arial" w:cs="Arial"/>
-          <w:color w:val="000000"/>
-        </w:rPr>
-        <w:t>Admin</w:t>
-      </w:r>
-      <w:proofErr w:type="spellEnd"/>
-      <w:r>
-        <w:rPr>
-          <w:rFonts w:ascii="Arial" w:hAnsi="Arial" w:cs="Arial"/>
-          <w:color w:val="000000"/>
-        </w:rPr>
-        <w:t xml:space="preserve"> kan een sjabloon aanmaken voor alle projecten. Deze kan bewaart en opgeroepen worden.</w:t>
-      </w:r>
-      <w:r>
-        <w:rPr>
-          <w:rFonts w:ascii="Arial" w:hAnsi="Arial" w:cs="Arial"/>
-          <w:color w:val="000000"/>
-        </w:rPr>
-        <w:t xml:space="preserve"> Deze templates krijgen hun eigen kader waarin ze snel terug oproepbaar zijn.</w:t>
-      </w:r>
-      <w:r>
-        <w:rPr>
-          <w:rFonts w:ascii="Arial" w:hAnsi="Arial" w:cs="Arial"/>
-          <w:color w:val="000000"/>
-        </w:rPr>
-        <w:t xml:space="preserve"> De </w:t>
-      </w:r>
-      <w:proofErr w:type="spellStart"/>
-      <w:r>
-        <w:rPr>
-          <w:rFonts w:ascii="Arial" w:hAnsi="Arial" w:cs="Arial"/>
-          <w:color w:val="000000"/>
-        </w:rPr>
-        <w:t>admin</w:t>
-      </w:r>
-      <w:proofErr w:type="spellEnd"/>
-      <w:r>
-        <w:rPr>
-          <w:rFonts w:ascii="Arial" w:hAnsi="Arial" w:cs="Arial"/>
-          <w:color w:val="000000"/>
-        </w:rPr>
-        <w:t xml:space="preserve"> kan zelf kiezen wat er ingevuld moet worden op deze template wanneer er een nieuw project wordt aangemaakt.</w:t>
-      </w:r>
-      <w:r>
-        <w:rPr>
-          <w:rFonts w:ascii="Arial" w:hAnsi="Arial" w:cs="Arial"/>
-          <w:color w:val="000000"/>
-        </w:rPr>
-        <w:t xml:space="preserve"> Hiervoor moet er eerst op de </w:t>
-      </w:r>
-      <w:r>
-        <w:rPr>
-          <w:rFonts w:ascii="Arial" w:hAnsi="Arial" w:cs="Arial"/>
-          <w:color w:val="000000"/>
-          <w:u w:val="single"/>
-        </w:rPr>
-        <w:t>‘Bouw’-knop</w:t>
-      </w:r>
-      <w:r>
-        <w:rPr>
-          <w:rFonts w:ascii="Arial" w:hAnsi="Arial" w:cs="Arial"/>
-          <w:b/>
-          <w:color w:val="000000"/>
-          <w:u w:val="single"/>
-        </w:rPr>
-        <w:t xml:space="preserve"> </w:t>
-      </w:r>
-      <w:r>
-        <w:rPr>
-          <w:rFonts w:ascii="Arial" w:hAnsi="Arial" w:cs="Arial"/>
-          <w:color w:val="000000"/>
-        </w:rPr>
-        <w:t>gedrukt worden.</w:t>
-      </w:r>
-    </w:p>
-    <w:p>
-      <w:pPr>
-        <w:autoSpaceDE w:val="0"/>
-        <w:autoSpaceDN w:val="0"/>
-        <w:adjustRightInd w:val="0"/>
-        <w:spacing w:before="120" w:after="0" w:line="240" w:lineRule="auto"/>
-        <w:jc w:val="both"/>
-        <w:rPr>
-          <w:rFonts w:ascii="Arial" w:hAnsi="Arial" w:cs="Arial"/>
-          <w:b/>
-        </w:rPr>
-      </w:pPr>
-      <w:r>
-        <w:rPr>
-          <w:rFonts w:ascii="Arial" w:hAnsi="Arial" w:cs="Arial"/>
-          <w:b/>
-        </w:rPr>
-        <w:lastRenderedPageBreak/>
-        <w:t>Maakt nieuwe projecten aan via de website</w:t>
-      </w:r>
-      <w:r>
-        <w:rPr>
-          <w:rFonts w:ascii="Arial" w:hAnsi="Arial" w:cs="Arial"/>
-          <w:b/>
-        </w:rPr>
-        <w:t>:</w:t>
-      </w:r>
-    </w:p>
-    <w:p>
-      <w:pPr>
-        <w:autoSpaceDE w:val="0"/>
-        <w:autoSpaceDN w:val="0"/>
-        <w:adjustRightInd w:val="0"/>
-        <w:spacing w:after="0" w:line="240" w:lineRule="auto"/>
-        <w:jc w:val="both"/>
-        <w:rPr>
-          <w:rFonts w:ascii="Arial" w:hAnsi="Arial" w:cs="Arial"/>
-          <w:color w:val="000000"/>
-        </w:rPr>
-      </w:pPr>
-      <w:r>
-        <w:rPr>
-          <w:rFonts w:ascii="Arial" w:hAnsi="Arial" w:cs="Arial"/>
-        </w:rPr>
-        <w:t xml:space="preserve">De </w:t>
-      </w:r>
-      <w:proofErr w:type="spellStart"/>
-      <w:r>
-        <w:rPr>
-          <w:rFonts w:ascii="Arial" w:hAnsi="Arial" w:cs="Arial"/>
-        </w:rPr>
-        <w:t>admin</w:t>
-      </w:r>
-      <w:proofErr w:type="spellEnd"/>
-      <w:r>
-        <w:rPr>
-          <w:rFonts w:ascii="Arial" w:hAnsi="Arial" w:cs="Arial"/>
-        </w:rPr>
-        <w:t xml:space="preserve"> kan via de gemaakte template een nieuw project aanmaken waar hij zelf de gekozen parame</w:t>
-      </w:r>
-      <w:r>
-        <w:rPr>
-          <w:rFonts w:ascii="Arial" w:hAnsi="Arial" w:cs="Arial"/>
-        </w:rPr>
-        <w:t>ters (foto’s, naam project…)</w:t>
-      </w:r>
-      <w:r>
-        <w:rPr>
-          <w:rFonts w:ascii="Arial" w:hAnsi="Arial" w:cs="Arial"/>
-        </w:rPr>
-        <w:t xml:space="preserve"> moet aanvullen of hij start een volledig nieuw project waar hij dan de template nog moet aanmaken.</w:t>
-      </w:r>
-      <w:r>
-        <w:rPr>
-          <w:rFonts w:ascii="Arial" w:hAnsi="Arial" w:cs="Arial"/>
-        </w:rPr>
-        <w:t xml:space="preserve"> </w:t>
-      </w:r>
-      <w:r>
-        <w:rPr>
-          <w:rFonts w:ascii="Arial" w:hAnsi="Arial" w:cs="Arial"/>
-          <w:color w:val="000000"/>
-        </w:rPr>
-        <w:t xml:space="preserve">Hiervoor moet er eerst op de </w:t>
-      </w:r>
-      <w:r>
-        <w:rPr>
-          <w:rFonts w:ascii="Arial" w:hAnsi="Arial" w:cs="Arial"/>
-          <w:color w:val="000000"/>
-          <w:u w:val="single"/>
-        </w:rPr>
-        <w:t>‘Bouw’-knop</w:t>
-      </w:r>
-      <w:r>
-        <w:rPr>
-          <w:rFonts w:ascii="Arial" w:hAnsi="Arial" w:cs="Arial"/>
-          <w:b/>
-          <w:color w:val="000000"/>
-          <w:u w:val="single"/>
-        </w:rPr>
-        <w:t xml:space="preserve"> </w:t>
-      </w:r>
-      <w:r>
-        <w:rPr>
-          <w:rFonts w:ascii="Arial" w:hAnsi="Arial" w:cs="Arial"/>
-          <w:color w:val="000000"/>
-        </w:rPr>
-        <w:t>gedrukt worden.</w:t>
-      </w:r>
-    </w:p>
-    <w:p>
-      <w:pPr>
-        <w:autoSpaceDE w:val="0"/>
-        <w:autoSpaceDN w:val="0"/>
-        <w:adjustRightInd w:val="0"/>
-        <w:spacing w:before="120" w:after="0" w:line="240" w:lineRule="auto"/>
-        <w:jc w:val="both"/>
-        <w:rPr>
-          <w:rFonts w:ascii="Arial" w:hAnsi="Arial" w:cs="Arial"/>
-          <w:b/>
-        </w:rPr>
-      </w:pPr>
-      <w:r>
-        <w:rPr>
-          <w:rFonts w:ascii="Arial" w:hAnsi="Arial" w:cs="Arial"/>
-          <w:b/>
-        </w:rPr>
-        <w:t>Past een bestaand project aan via de website</w:t>
-      </w:r>
-      <w:r>
-        <w:rPr>
-          <w:rFonts w:ascii="Arial" w:hAnsi="Arial" w:cs="Arial"/>
-          <w:b/>
-        </w:rPr>
-        <w:t>:</w:t>
-      </w:r>
-    </w:p>
-    <w:p>
-      <w:pPr>
-        <w:autoSpaceDE w:val="0"/>
-        <w:autoSpaceDN w:val="0"/>
-        <w:adjustRightInd w:val="0"/>
-        <w:spacing w:after="0" w:line="240" w:lineRule="auto"/>
-        <w:jc w:val="both"/>
-        <w:rPr>
-          <w:rFonts w:ascii="Arial" w:hAnsi="Arial" w:cs="Arial"/>
-        </w:rPr>
-      </w:pPr>
-      <w:r>
-        <w:rPr>
-          <w:rFonts w:ascii="Arial" w:hAnsi="Arial" w:cs="Arial"/>
-        </w:rPr>
-        <w:t xml:space="preserve">Indien er een fout is gemaakt bij het aanmaken van een project, kan de </w:t>
-      </w:r>
-      <w:proofErr w:type="spellStart"/>
-      <w:r>
-        <w:rPr>
-          <w:rFonts w:ascii="Arial" w:hAnsi="Arial" w:cs="Arial"/>
-        </w:rPr>
-        <w:t>admin</w:t>
-      </w:r>
-      <w:proofErr w:type="spellEnd"/>
-      <w:r>
-        <w:rPr>
-          <w:rFonts w:ascii="Arial" w:hAnsi="Arial" w:cs="Arial"/>
-        </w:rPr>
-        <w:t xml:space="preserve"> een bestaand project aanpassen door eerst op de </w:t>
-      </w:r>
-      <w:r>
-        <w:rPr>
-          <w:rFonts w:ascii="Arial" w:hAnsi="Arial" w:cs="Arial"/>
-          <w:u w:val="single"/>
-        </w:rPr>
-        <w:t>‘Bouw’-knop</w:t>
-      </w:r>
-      <w:r>
-        <w:rPr>
-          <w:rFonts w:ascii="Arial" w:hAnsi="Arial" w:cs="Arial"/>
-          <w:b/>
-          <w:u w:val="single"/>
-        </w:rPr>
-        <w:t xml:space="preserve"> </w:t>
-      </w:r>
-      <w:r>
-        <w:rPr>
-          <w:rFonts w:ascii="Arial" w:hAnsi="Arial" w:cs="Arial"/>
-        </w:rPr>
-        <w:t>te drukken. Hier zal hij de optie krijgen om een bestaand project aan te passen.</w:t>
-      </w:r>
-    </w:p>
-    <w:p>
-      <w:pPr>
-        <w:autoSpaceDE w:val="0"/>
-        <w:autoSpaceDN w:val="0"/>
-        <w:adjustRightInd w:val="0"/>
-        <w:spacing w:before="120" w:after="0" w:line="240" w:lineRule="auto"/>
-        <w:jc w:val="both"/>
-        <w:rPr>
-          <w:rFonts w:ascii="Arial" w:hAnsi="Arial" w:cs="Arial"/>
-          <w:b/>
-          <w:color w:val="FF0000"/>
-        </w:rPr>
-      </w:pPr>
-      <w:r>
-        <w:rPr>
-          <w:rFonts w:ascii="Arial" w:hAnsi="Arial" w:cs="Arial"/>
-          <w:b/>
-        </w:rPr>
-        <w:t>Bekijkt de rauwe feedback en de verwerkte feedback via de website</w:t>
-      </w:r>
-      <w:r>
-        <w:rPr>
-          <w:rFonts w:ascii="Arial" w:hAnsi="Arial" w:cs="Arial"/>
-          <w:b/>
-        </w:rPr>
-        <w:t>:</w:t>
-      </w:r>
-    </w:p>
-    <w:p>
-      <w:pPr>
-        <w:autoSpaceDE w:val="0"/>
-        <w:autoSpaceDN w:val="0"/>
-        <w:adjustRightInd w:val="0"/>
-        <w:spacing w:after="0" w:line="240" w:lineRule="auto"/>
-        <w:jc w:val="both"/>
-        <w:rPr>
-          <w:rFonts w:ascii="Arial" w:hAnsi="Arial" w:cs="Arial"/>
-          <w:color w:val="000000"/>
-        </w:rPr>
-      </w:pPr>
-      <w:r>
-        <w:rPr>
-          <w:rFonts w:ascii="Arial" w:hAnsi="Arial" w:cs="Arial"/>
-          <w:color w:val="000000"/>
-        </w:rPr>
-        <w:t xml:space="preserve">De </w:t>
-      </w:r>
-      <w:proofErr w:type="spellStart"/>
-      <w:r>
-        <w:rPr>
-          <w:rFonts w:ascii="Arial" w:hAnsi="Arial" w:cs="Arial"/>
-          <w:color w:val="000000"/>
-        </w:rPr>
-        <w:t>Admin</w:t>
-      </w:r>
-      <w:proofErr w:type="spellEnd"/>
-      <w:r>
-        <w:rPr>
-          <w:rFonts w:ascii="Arial" w:hAnsi="Arial" w:cs="Arial"/>
-          <w:color w:val="000000"/>
-        </w:rPr>
-        <w:t xml:space="preserve"> kan een project kiezen</w:t>
-      </w:r>
-      <w:r>
-        <w:rPr>
-          <w:rFonts w:ascii="Arial" w:hAnsi="Arial" w:cs="Arial"/>
-          <w:color w:val="000000"/>
-        </w:rPr>
-        <w:t xml:space="preserve"> nadat hij op de </w:t>
-      </w:r>
-      <w:r>
-        <w:rPr>
-          <w:rFonts w:ascii="Arial" w:hAnsi="Arial" w:cs="Arial"/>
-          <w:color w:val="000000"/>
-          <w:u w:val="single"/>
-        </w:rPr>
-        <w:t>‘Verkeer’-knop</w:t>
-      </w:r>
-      <w:r>
-        <w:rPr>
-          <w:rFonts w:ascii="Arial" w:hAnsi="Arial" w:cs="Arial"/>
-          <w:color w:val="000000"/>
-        </w:rPr>
-        <w:t xml:space="preserve"> heeft gedrukt</w:t>
-      </w:r>
-      <w:r>
-        <w:rPr>
-          <w:rFonts w:ascii="Arial" w:hAnsi="Arial" w:cs="Arial"/>
-          <w:color w:val="000000"/>
-        </w:rPr>
-        <w:t>. Net zoals de gebruikers zal hij de verwerkte feedback kunnen zien, maar daarnaast heeft hij de mogelijkheid om de alle feedback (rauw en verwe</w:t>
-      </w:r>
-      <w:r>
-        <w:rPr>
-          <w:rFonts w:ascii="Arial" w:hAnsi="Arial" w:cs="Arial"/>
-          <w:color w:val="000000"/>
-        </w:rPr>
-        <w:t xml:space="preserve">rkt) te downloaden in een </w:t>
-      </w:r>
-      <w:proofErr w:type="spellStart"/>
-      <w:r>
-        <w:rPr>
-          <w:rFonts w:ascii="Arial" w:hAnsi="Arial" w:cs="Arial"/>
-          <w:color w:val="000000"/>
-        </w:rPr>
-        <w:t>excel</w:t>
-      </w:r>
-      <w:proofErr w:type="spellEnd"/>
-      <w:r>
-        <w:rPr>
-          <w:rFonts w:ascii="Arial" w:hAnsi="Arial" w:cs="Arial"/>
-          <w:color w:val="000000"/>
-        </w:rPr>
-        <w:t>-</w:t>
-      </w:r>
-      <w:r>
-        <w:rPr>
-          <w:rFonts w:ascii="Arial" w:hAnsi="Arial" w:cs="Arial"/>
-          <w:color w:val="000000"/>
-        </w:rPr>
-        <w:t>bestand.</w:t>
-      </w:r>
-    </w:p>
-    <w:p>
-      <w:pPr>
-        <w:autoSpaceDE w:val="0"/>
-        <w:autoSpaceDN w:val="0"/>
-        <w:adjustRightInd w:val="0"/>
-        <w:spacing w:after="0" w:line="240" w:lineRule="auto"/>
-        <w:jc w:val="both"/>
-        <w:rPr>
-          <w:rFonts w:ascii="Arial" w:hAnsi="Arial" w:cs="Arial"/>
-          <w:color w:val="000000"/>
-        </w:rPr>
-      </w:pPr>
-      <w:r>
-        <w:rPr>
-          <w:rFonts w:ascii="Arial" w:hAnsi="Arial" w:cs="Arial"/>
-          <w:color w:val="000000"/>
-        </w:rPr>
-        <w:t xml:space="preserve">Ook zal er een overzicht te zien zijn van de ingevulde formulieren op het </w:t>
-      </w:r>
-      <w:proofErr w:type="spellStart"/>
-      <w:r>
-        <w:rPr>
-          <w:rFonts w:ascii="Arial" w:hAnsi="Arial" w:cs="Arial"/>
-          <w:color w:val="000000"/>
-        </w:rPr>
-        <w:t>admin</w:t>
-      </w:r>
-      <w:proofErr w:type="spellEnd"/>
-      <w:r>
-        <w:rPr>
-          <w:rFonts w:ascii="Arial" w:hAnsi="Arial" w:cs="Arial"/>
-          <w:color w:val="000000"/>
-        </w:rPr>
-        <w:t xml:space="preserve"> panel die gemiddeldes zal weergeven.</w:t>
-      </w:r>
-    </w:p>
-    <w:p>
-      <w:pPr>
-        <w:autoSpaceDE w:val="0"/>
-        <w:autoSpaceDN w:val="0"/>
-        <w:adjustRightInd w:val="0"/>
-        <w:spacing w:after="0" w:line="240" w:lineRule="auto"/>
-        <w:jc w:val="both"/>
-        <w:rPr>
-          <w:rFonts w:ascii="Arial" w:hAnsi="Arial" w:cs="Arial"/>
-          <w:color w:val="000000"/>
-        </w:rPr>
-      </w:pPr>
-    </w:p>
-    <w:p>
-      <w:pPr>
-        <w:autoSpaceDE w:val="0"/>
-        <w:autoSpaceDN w:val="0"/>
-        <w:adjustRightInd w:val="0"/>
-        <w:spacing w:after="0" w:line="240" w:lineRule="auto"/>
+      </w:pPr>
+      <w:r>
         <w:rPr>
           <w:rFonts w:ascii="Arial" w:hAnsi="Arial" w:cs="Arial"/>
           <w:b/>
@@ -4058,33 +3558,8 @@
           <w:szCs w:val="34"/>
           <w:u w:val="single"/>
         </w:rPr>
-      </w:pPr>
-      <w:r>
-        <w:rPr>
-          <w:rFonts w:ascii="Arial" w:hAnsi="Arial" w:cs="Arial"/>
-          <w:b/>
-          <w:bCs/>
-          <w:color w:val="000000"/>
-          <w:sz w:val="34"/>
-          <w:szCs w:val="34"/>
-          <w:u w:val="single"/>
-        </w:rPr>
-        <w:t xml:space="preserve">Niet Functionele </w:t>
-      </w:r>
-      <w:proofErr w:type="spellStart"/>
-      <w:r>
-        <w:rPr>
-          <w:rFonts w:ascii="Arial" w:hAnsi="Arial" w:cs="Arial"/>
-          <w:b/>
-          <w:bCs/>
-          <w:color w:val="000000"/>
-          <w:sz w:val="34"/>
-          <w:szCs w:val="34"/>
-          <w:u w:val="single"/>
-        </w:rPr>
-        <w:t>Requirements</w:t>
-      </w:r>
-      <w:proofErr w:type="spellEnd"/>
+        <w:t>Niet Functionele Requirements</w:t>
+      </w:r>
     </w:p>
     <w:p>
       <w:pPr>
@@ -4251,43 +3726,15 @@
           <w:bCs/>
           <w:szCs w:val="26"/>
         </w:rPr>
-        <w:t xml:space="preserve">De website moet werken op een moderne </w:t>
-      </w:r>
-      <w:proofErr w:type="gramStart"/>
+        <w:t>De website moet werken op een moderne PC</w:t>
+      </w:r>
       <w:r>
         <w:rPr>
           <w:rFonts w:ascii="Arial" w:hAnsi="Arial" w:cs="Arial"/>
           <w:bCs/>
           <w:szCs w:val="26"/>
         </w:rPr>
-        <w:t>PC</w:t>
-      </w:r>
-      <w:proofErr w:type="gramEnd"/>
-      <w:r>
-        <w:rPr>
-          <w:rFonts w:ascii="Arial" w:hAnsi="Arial" w:cs="Arial"/>
-          <w:bCs/>
-          <w:szCs w:val="26"/>
-        </w:rPr>
-        <w:t xml:space="preserve"> (</w:t>
-      </w:r>
-      <w:proofErr w:type="spellStart"/>
-      <w:r>
-        <w:rPr>
-          <w:rFonts w:ascii="Arial" w:hAnsi="Arial" w:cs="Arial"/>
-          <w:bCs/>
-          <w:szCs w:val="26"/>
-        </w:rPr>
-        <w:t>windows</w:t>
-      </w:r>
-      <w:proofErr w:type="spellEnd"/>
-      <w:r>
-        <w:rPr>
-          <w:rFonts w:ascii="Arial" w:hAnsi="Arial" w:cs="Arial"/>
-          <w:bCs/>
-          <w:szCs w:val="26"/>
-        </w:rPr>
-        <w:t xml:space="preserve"> 7, 8…). De applicatie moeten werken op verschillende formaten van smartphones en tablets.</w:t>
+        <w:t xml:space="preserve"> (windows 7, 8…). De applicatie moeten werken op verschillende formaten van smartphones en tablets.</w:t>
       </w:r>
     </w:p>
     <w:p>
@@ -4619,23 +4066,7 @@
           <w:rFonts w:ascii="Arial" w:hAnsi="Arial" w:cs="Arial"/>
           <w:color w:val="000000"/>
         </w:rPr>
-        <w:t>kste User Interfaces (</w:t>
-      </w:r>
-      <w:proofErr w:type="spellStart"/>
-      <w:r>
-        <w:rPr>
-          <w:rFonts w:ascii="Arial" w:hAnsi="Arial" w:cs="Arial"/>
-          <w:color w:val="000000"/>
-        </w:rPr>
-        <w:t>mockups</w:t>
-      </w:r>
-      <w:proofErr w:type="spellEnd"/>
-      <w:r>
-        <w:rPr>
-          <w:rFonts w:ascii="Arial" w:hAnsi="Arial" w:cs="Arial"/>
-          <w:color w:val="000000"/>
-        </w:rPr>
-        <w:t>).</w:t>
+        <w:t>kste User Interfaces (mockups).</w:t>
       </w:r>
     </w:p>
     <w:p>
@@ -5429,53 +4860,12 @@
           <w:bCs/>
         </w:rPr>
       </w:pPr>
-      <w:proofErr w:type="gramStart"/>
-      <w:r>
-        <w:rPr>
-          <w:rFonts w:ascii="Arial" w:hAnsi="Arial" w:cs="Arial"/>
-          <w:bCs/>
-        </w:rPr>
-        <w:t>Het</w:t>
-      </w:r>
-      <w:proofErr w:type="gramEnd"/>
-      <w:r>
-        <w:rPr>
-          <w:rFonts w:ascii="Arial" w:hAnsi="Arial" w:cs="Arial"/>
-          <w:bCs/>
-        </w:rPr>
-        <w:t xml:space="preserve"> game werkt zoals </w:t>
-      </w:r>
-      <w:proofErr w:type="spellStart"/>
-      <w:r>
-        <w:rPr>
-          <w:rFonts w:ascii="Arial" w:hAnsi="Arial" w:cs="Arial"/>
-          <w:bCs/>
-        </w:rPr>
-        <w:t>QuizUp</w:t>
-      </w:r>
-      <w:proofErr w:type="spellEnd"/>
-      <w:r>
-        <w:rPr>
-          <w:rFonts w:ascii="Arial" w:hAnsi="Arial" w:cs="Arial"/>
-          <w:bCs/>
-        </w:rPr>
-        <w:t xml:space="preserve"> (1 vraag, meerdere antwoorden). I.p.v. op het antwoord te drukken, wordt het antwoord gekozen door met de </w:t>
-      </w:r>
-      <w:proofErr w:type="spellStart"/>
-      <w:r>
-        <w:rPr>
-          <w:rFonts w:ascii="Arial" w:hAnsi="Arial" w:cs="Arial"/>
-          <w:bCs/>
-        </w:rPr>
-        <w:t>snake</w:t>
-      </w:r>
-      <w:proofErr w:type="spellEnd"/>
-      <w:r>
-        <w:rPr>
-          <w:rFonts w:ascii="Arial" w:hAnsi="Arial" w:cs="Arial"/>
-          <w:bCs/>
-        </w:rPr>
-        <w:t xml:space="preserve"> naar een antwoordblokje te gaan. Zo staat er bv. “Over welk thema moeten de vragen gaan?” </w:t>
+      <w:r>
+        <w:rPr>
+          <w:rFonts w:ascii="Arial" w:hAnsi="Arial" w:cs="Arial"/>
+          <w:bCs/>
+        </w:rPr>
+        <w:t xml:space="preserve">Het game werkt zoals QuizUp (1 vraag, meerdere antwoorden). I.p.v. op het antwoord te drukken, wordt het antwoord gekozen door met de snake naar een antwoordblokje te gaan. Zo staat er bv. “Over welk thema moeten de vragen gaan?” </w:t>
       </w:r>
       <w:r>
         <w:rPr>
@@ -5489,96 +4879,50 @@
           <w:rFonts w:ascii="Arial" w:hAnsi="Arial" w:cs="Arial"/>
           <w:bCs/>
         </w:rPr>
-        <w:t xml:space="preserve"> a) Onderwijs, b) Afval, c) Mobiliteit, d) Cultuur. Als de gebruiker wilt dat de vragen over afval gaan, dan beweegt hij de </w:t>
-      </w:r>
-      <w:proofErr w:type="spellStart"/>
-      <w:r>
-        <w:rPr>
-          <w:rFonts w:ascii="Arial" w:hAnsi="Arial" w:cs="Arial"/>
-          <w:bCs/>
-        </w:rPr>
-        <w:t>snake</w:t>
-      </w:r>
-      <w:proofErr w:type="spellEnd"/>
-      <w:r>
-        <w:rPr>
-          <w:rFonts w:ascii="Arial" w:hAnsi="Arial" w:cs="Arial"/>
-          <w:bCs/>
-        </w:rPr>
-        <w:t xml:space="preserve"> naar het blokje waar ‘b’ op staat. De vragen zullen verschijnen binnen een bepaald interval (bv. 1 minuut) zodat de speler ook het spel apart nog wat kan spelen.</w:t>
-      </w:r>
-    </w:p>
-    <w:p>
-      <w:pPr>
-        <w:autoSpaceDE w:val="0"/>
-        <w:autoSpaceDN w:val="0"/>
-        <w:adjustRightInd w:val="0"/>
-        <w:spacing w:after="0" w:line="240" w:lineRule="auto"/>
-        <w:jc w:val="both"/>
-        <w:rPr>
-          <w:rFonts w:ascii="Arial" w:hAnsi="Arial" w:cs="Arial"/>
-          <w:bCs/>
-        </w:rPr>
-      </w:pPr>
-      <w:r>
-        <w:rPr>
-          <w:rFonts w:ascii="Arial" w:hAnsi="Arial" w:cs="Arial"/>
-          <w:bCs/>
-        </w:rPr>
-        <w:t xml:space="preserve">Nadat hij het antwoord gekozen heeft, wordt er getoond hoeveel percent van de andere gebruikers ook dit antwoord hebben gekozen. Na het oprapen van dit blokje, zal de </w:t>
-      </w:r>
-      <w:proofErr w:type="spellStart"/>
-      <w:r>
-        <w:rPr>
-          <w:rFonts w:ascii="Arial" w:hAnsi="Arial" w:cs="Arial"/>
-          <w:bCs/>
-        </w:rPr>
-        <w:t>snake</w:t>
-      </w:r>
-      <w:proofErr w:type="spellEnd"/>
-      <w:r>
-        <w:rPr>
-          <w:rFonts w:ascii="Arial" w:hAnsi="Arial" w:cs="Arial"/>
-          <w:bCs/>
-        </w:rPr>
-        <w:t xml:space="preserve"> ook langer worden en extra punten verdienen. Als de andere blokjes worden opgeraapt, dan krijgt de speler enkel extra punten.</w:t>
-      </w:r>
-    </w:p>
-    <w:p>
-      <w:pPr>
-        <w:autoSpaceDE w:val="0"/>
-        <w:autoSpaceDN w:val="0"/>
-        <w:adjustRightInd w:val="0"/>
-        <w:spacing w:after="0" w:line="240" w:lineRule="auto"/>
-        <w:jc w:val="both"/>
-        <w:rPr>
-          <w:rFonts w:ascii="Arial" w:hAnsi="Arial" w:cs="Arial"/>
-          <w:bCs/>
-        </w:rPr>
-      </w:pPr>
-      <w:r>
-        <w:rPr>
-          <w:rFonts w:ascii="Arial" w:hAnsi="Arial" w:cs="Arial"/>
-          <w:bCs/>
-        </w:rPr>
-        <w:t>De gebruiker kan ook ‘titels/bekers’ verdienen door het spel te spelen. Als er bv. 5 keer het antwoord ‘a’ is gekozen, krijgt de gebruiker de volgend titel: “Zot van A”.</w:t>
-      </w:r>
-    </w:p>
-    <w:p>
-      <w:pPr>
-        <w:autoSpaceDE w:val="0"/>
-        <w:autoSpaceDN w:val="0"/>
-        <w:adjustRightInd w:val="0"/>
-        <w:spacing w:after="0" w:line="240" w:lineRule="auto"/>
-        <w:rPr>
-          <w:rFonts w:ascii="Arial" w:hAnsi="Arial" w:cs="Arial"/>
-          <w:b/>
-          <w:bCs/>
-          <w:color w:val="000000"/>
-          <w:sz w:val="46"/>
-          <w:szCs w:val="46"/>
-        </w:rPr>
-      </w:pPr>
+        <w:t xml:space="preserve"> a) Onderwijs, b) Afval, c) Mobiliteit, d) Cultuur. Als de gebruiker wilt dat de vragen over afval gaan, dan beweegt hij de snake naar het blokje waar ‘b’ op staat. </w:t>
+      </w:r>
+    </w:p>
+    <w:p>
+      <w:pPr>
+        <w:autoSpaceDE w:val="0"/>
+        <w:autoSpaceDN w:val="0"/>
+        <w:adjustRightInd w:val="0"/>
+        <w:spacing w:after="0" w:line="240" w:lineRule="auto"/>
+        <w:jc w:val="both"/>
+        <w:rPr>
+          <w:rFonts w:ascii="Arial" w:hAnsi="Arial" w:cs="Arial"/>
+          <w:bCs/>
+        </w:rPr>
+      </w:pPr>
+      <w:r>
+        <w:rPr>
+          <w:rFonts w:ascii="Arial" w:hAnsi="Arial" w:cs="Arial"/>
+          <w:bCs/>
+        </w:rPr>
+        <w:t>Nadat hij het antwoord gekozen heeft, wordt er getoond hoeveel percent van de andere gebruikers ook dit antwoord hebben gekozen. Na het oprapen van dit blokje, zal de snake ook langer worden en extra punten verdienen. Als de andere blokjes worden opgeraapt, dan krijgt de speler enkel extra punten.</w:t>
+      </w:r>
+    </w:p>
+    <w:p>
+      <w:pPr>
+        <w:autoSpaceDE w:val="0"/>
+        <w:autoSpaceDN w:val="0"/>
+        <w:adjustRightInd w:val="0"/>
+        <w:spacing w:after="0" w:line="240" w:lineRule="auto"/>
+        <w:jc w:val="both"/>
+        <w:rPr>
+          <w:rFonts w:ascii="Arial" w:hAnsi="Arial" w:cs="Arial"/>
+          <w:bCs/>
+        </w:rPr>
+      </w:pPr>
+      <w:r>
+        <w:rPr>
+          <w:rFonts w:ascii="Arial" w:hAnsi="Arial" w:cs="Arial"/>
+          <w:bCs/>
+        </w:rPr>
+        <w:t>De snake beweegt enkel als het scherm aangeraakt wordt en kan ook niet sterven door tegen de muren te botsen.</w:t>
+      </w:r>
+      <w:bookmarkStart w:id="0" w:name="_GoBack"/>
+      <w:bookmarkEnd w:id="0"/>
     </w:p>
     <w:p>
       <w:pPr>
@@ -7394,7 +6738,7 @@
 </file>
 
 <file path=customXml/itemProps1.xml><?xml version="1.0" encoding="utf-8"?>
-<ds:datastoreItem xmlns:ds="http://schemas.openxmlformats.org/officeDocument/2006/customXml" ds:itemID="{03FB3AFD-9481-4996-9CD1-A4A40EB28A1E}">
+<ds:datastoreItem xmlns:ds="http://schemas.openxmlformats.org/officeDocument/2006/customXml" ds:itemID="{6181C1A5-983B-4011-B5EA-1E4B5FEF3262}">
   <ds:schemaRefs>
     <ds:schemaRef ds:uri="http://schemas.openxmlformats.org/officeDocument/2006/bibliography"/>
   </ds:schemaRefs>

</xml_diff>

<commit_message>
Mockups aangepast aan nieuw idee
</commit_message>
<xml_diff>
--- a/Project-Management/requirements document groep π.docx
+++ b/Project-Management/requirements document groep π.docx
@@ -152,8 +152,19 @@
           <w:color w:val="000000"/>
           <w:sz w:val="40"/>
         </w:rPr>
-        <w:t>Web en Virtual 3D: Webontwikkeling</w:t>
-      </w:r>
+        <w:t xml:space="preserve">Web en Virtual 3D: </w:t>
+      </w:r>
+      <w:proofErr w:type="spellStart"/>
+      <w:r>
+        <w:rPr>
+          <w:rFonts w:ascii="Arial" w:hAnsi="Arial" w:cs="Arial"/>
+          <w:b/>
+          <w:color w:val="000000"/>
+          <w:sz w:val="40"/>
+        </w:rPr>
+        <w:t>Webontwikkeling</w:t>
+      </w:r>
+      <w:proofErr w:type="spellEnd"/>
     </w:p>
     <w:p>
       <w:pPr>
@@ -198,13 +209,23 @@
           <w:color w:val="000000"/>
         </w:rPr>
       </w:pPr>
+      <w:proofErr w:type="spellStart"/>
       <w:r>
         <w:rPr>
           <w:rFonts w:ascii="Arial" w:hAnsi="Arial" w:cs="Arial"/>
           <w:i/>
           <w:color w:val="000000"/>
         </w:rPr>
-        <w:t>Requirements Document</w:t>
+        <w:t>Requirements</w:t>
+      </w:r>
+      <w:proofErr w:type="spellEnd"/>
+      <w:r>
+        <w:rPr>
+          <w:rFonts w:ascii="Arial" w:hAnsi="Arial" w:cs="Arial"/>
+          <w:i/>
+          <w:color w:val="000000"/>
+        </w:rPr>
+        <w:t xml:space="preserve"> Document</w:t>
       </w:r>
     </w:p>
     <w:p>
@@ -531,8 +552,13 @@
       </w:pPr>
       <w:hyperlink r:id="rId7" w:history="1">
         <w:r>
-          <w:t>Dries Heyninck</w:t>
+          <w:t xml:space="preserve">Dries </w:t>
         </w:r>
+        <w:proofErr w:type="spellStart"/>
+        <w:r>
+          <w:t>Heyninck</w:t>
+        </w:r>
+        <w:proofErr w:type="spellEnd"/>
       </w:hyperlink>
     </w:p>
     <w:p>
@@ -557,8 +583,13 @@
       </w:pPr>
       <w:hyperlink r:id="rId8" w:history="1">
         <w:r>
-          <w:t>Arne Wesenbeek</w:t>
+          <w:t xml:space="preserve">Arne </w:t>
         </w:r>
+        <w:proofErr w:type="spellStart"/>
+        <w:r>
+          <w:t>Wesenbeek</w:t>
+        </w:r>
+        <w:proofErr w:type="spellEnd"/>
       </w:hyperlink>
       <w:r>
         <w:t xml:space="preserve"> </w:t>
@@ -645,8 +676,20 @@
           <w:u w:val="single"/>
         </w:rPr>
         <w:lastRenderedPageBreak/>
-        <w:t>Project Web en Virtual 3D: Webontwikkeling</w:t>
-      </w:r>
+        <w:t xml:space="preserve">Project Web en Virtual 3D: </w:t>
+      </w:r>
+      <w:proofErr w:type="spellStart"/>
+      <w:r>
+        <w:rPr>
+          <w:rFonts w:ascii="Arial" w:hAnsi="Arial" w:cs="Arial"/>
+          <w:b/>
+          <w:color w:val="000000"/>
+          <w:sz w:val="36"/>
+          <w:u w:val="single"/>
+        </w:rPr>
+        <w:t>Webontwikkeling</w:t>
+      </w:r>
+      <w:proofErr w:type="spellEnd"/>
     </w:p>
     <w:p>
       <w:pPr>
@@ -681,14 +724,46 @@
           <w:rFonts w:ascii="Arial" w:hAnsi="Arial" w:cs="Arial"/>
           <w:color w:val="000000"/>
         </w:rPr>
-        <w:t xml:space="preserve">Dit is de uitgewerkte versie van het requirements document voor het project </w:t>
-      </w:r>
-      <w:r>
-        <w:rPr>
-          <w:rFonts w:ascii="Arial" w:hAnsi="Arial" w:cs="Arial"/>
-          <w:color w:val="000000"/>
-        </w:rPr>
-        <w:t>Web en Virtual 3D: Webontwikkeling.</w:t>
+        <w:t xml:space="preserve">Dit is de uitgewerkte versie van het </w:t>
+      </w:r>
+      <w:proofErr w:type="spellStart"/>
+      <w:r>
+        <w:rPr>
+          <w:rFonts w:ascii="Arial" w:hAnsi="Arial" w:cs="Arial"/>
+          <w:color w:val="000000"/>
+        </w:rPr>
+        <w:t>requirements</w:t>
+      </w:r>
+      <w:proofErr w:type="spellEnd"/>
+      <w:r>
+        <w:rPr>
+          <w:rFonts w:ascii="Arial" w:hAnsi="Arial" w:cs="Arial"/>
+          <w:color w:val="000000"/>
+        </w:rPr>
+        <w:t xml:space="preserve"> document voor het project </w:t>
+      </w:r>
+      <w:r>
+        <w:rPr>
+          <w:rFonts w:ascii="Arial" w:hAnsi="Arial" w:cs="Arial"/>
+          <w:color w:val="000000"/>
+        </w:rPr>
+        <w:t xml:space="preserve">Web en Virtual 3D: </w:t>
+      </w:r>
+      <w:proofErr w:type="spellStart"/>
+      <w:r>
+        <w:rPr>
+          <w:rFonts w:ascii="Arial" w:hAnsi="Arial" w:cs="Arial"/>
+          <w:color w:val="000000"/>
+        </w:rPr>
+        <w:t>Webontwikkeling</w:t>
+      </w:r>
+      <w:proofErr w:type="spellEnd"/>
+      <w:r>
+        <w:rPr>
+          <w:rFonts w:ascii="Arial" w:hAnsi="Arial" w:cs="Arial"/>
+          <w:color w:val="000000"/>
+        </w:rPr>
+        <w:t>.</w:t>
       </w:r>
     </w:p>
     <w:p>
@@ -843,7 +918,21 @@
         <w:rPr>
           <w:rFonts w:ascii="Arial" w:hAnsi="Arial" w:cs="Arial"/>
         </w:rPr>
-        <w:t xml:space="preserve"> De inwoners wonen dan ook in een actieve stad waarin ze zelf activiteiten kunnen organiseren. De ‘gebruiker’ staat centraal.</w:t>
+        <w:t xml:space="preserve"> De inwoners wonen dan ook in een actieve stad waarin ze </w:t>
+      </w:r>
+      <w:proofErr w:type="gramStart"/>
+      <w:r>
+        <w:rPr>
+          <w:rFonts w:ascii="Arial" w:hAnsi="Arial" w:cs="Arial"/>
+        </w:rPr>
+        <w:t>zelf activiteiten</w:t>
+      </w:r>
+      <w:proofErr w:type="gramEnd"/>
+      <w:r>
+        <w:rPr>
+          <w:rFonts w:ascii="Arial" w:hAnsi="Arial" w:cs="Arial"/>
+        </w:rPr>
+        <w:t xml:space="preserve"> kunnen organiseren. De ‘gebruiker’ staat centraal.</w:t>
       </w:r>
     </w:p>
     <w:p>
@@ -998,7 +1087,23 @@
           <w:sz w:val="22"/>
           <w:szCs w:val="22"/>
         </w:rPr>
-        <w:t xml:space="preserve">1. Als gebruiker kan ik kiezen om een spel (bv quizje) te spelen, waarna ik een gerelateerd project krijg met bijhorende inspraakvraag. </w:t>
+        <w:t>1. Als gebruiker kan ik kiezen om een spel (</w:t>
+      </w:r>
+      <w:proofErr w:type="gramStart"/>
+      <w:r>
+        <w:rPr>
+          <w:sz w:val="22"/>
+          <w:szCs w:val="22"/>
+        </w:rPr>
+        <w:t>bv quizje</w:t>
+      </w:r>
+      <w:proofErr w:type="gramEnd"/>
+      <w:r>
+        <w:rPr>
+          <w:sz w:val="22"/>
+          <w:szCs w:val="22"/>
+        </w:rPr>
+        <w:t xml:space="preserve">) te spelen, waarna ik een gerelateerd project krijg met bijhorende inspraakvraag. </w:t>
       </w:r>
     </w:p>
     <w:p>
@@ -1015,8 +1120,17 @@
           <w:sz w:val="22"/>
           <w:szCs w:val="22"/>
         </w:rPr>
-        <w:t>2. Als gebruiker wil ik mijn mening in 1 2 3 kunnen geven, zonder veel randinformatie .</w:t>
-      </w:r>
+        <w:t xml:space="preserve">2. Als gebruiker wil ik mijn mening in 1 2 3 kunnen geven, zonder veel </w:t>
+      </w:r>
+      <w:proofErr w:type="gramStart"/>
+      <w:r>
+        <w:rPr>
+          <w:sz w:val="22"/>
+          <w:szCs w:val="22"/>
+        </w:rPr>
+        <w:t>randinformatie .</w:t>
+      </w:r>
+      <w:proofErr w:type="gramEnd"/>
     </w:p>
     <w:p>
       <w:pPr>
@@ -1214,7 +1328,23 @@
           <w:sz w:val="22"/>
           <w:szCs w:val="22"/>
         </w:rPr>
-        <w:t>Bij elk project een tijdlijn kunnen krijgen waarbij de stappen in de tijd (milestones) getoond worden.</w:t>
+        <w:t>Bij elk project een tijdlijn kunnen krijgen waarbij de stappen in de tijd (</w:t>
+      </w:r>
+      <w:proofErr w:type="spellStart"/>
+      <w:r>
+        <w:rPr>
+          <w:sz w:val="22"/>
+          <w:szCs w:val="22"/>
+        </w:rPr>
+        <w:t>milestones</w:t>
+      </w:r>
+      <w:proofErr w:type="spellEnd"/>
+      <w:r>
+        <w:rPr>
+          <w:sz w:val="22"/>
+          <w:szCs w:val="22"/>
+        </w:rPr>
+        <w:t>) getoond worden.</w:t>
       </w:r>
     </w:p>
     <w:p>
@@ -1313,7 +1443,43 @@
           <w:sz w:val="22"/>
           <w:szCs w:val="22"/>
         </w:rPr>
-        <w:t>website (nice to have):</w:t>
+        <w:t>website (</w:t>
+      </w:r>
+      <w:proofErr w:type="spellStart"/>
+      <w:r>
+        <w:rPr>
+          <w:b/>
+          <w:sz w:val="22"/>
+          <w:szCs w:val="22"/>
+        </w:rPr>
+        <w:t>nice</w:t>
+      </w:r>
+      <w:proofErr w:type="spellEnd"/>
+      <w:r>
+        <w:rPr>
+          <w:b/>
+          <w:sz w:val="22"/>
+          <w:szCs w:val="22"/>
+        </w:rPr>
+        <w:t xml:space="preserve"> </w:t>
+      </w:r>
+      <w:proofErr w:type="spellStart"/>
+      <w:r>
+        <w:rPr>
+          <w:b/>
+          <w:sz w:val="22"/>
+          <w:szCs w:val="22"/>
+        </w:rPr>
+        <w:t>to</w:t>
+      </w:r>
+      <w:proofErr w:type="spellEnd"/>
+      <w:r>
+        <w:rPr>
+          <w:b/>
+          <w:sz w:val="22"/>
+          <w:szCs w:val="22"/>
+        </w:rPr>
+        <w:t xml:space="preserve"> have):</w:t>
       </w:r>
     </w:p>
     <w:p>
@@ -1386,8 +1552,18 @@
           <w:szCs w:val="22"/>
         </w:rPr>
         <w:lastRenderedPageBreak/>
-        <w:t>De admin</w:t>
-      </w:r>
+        <w:t xml:space="preserve">De </w:t>
+      </w:r>
+      <w:proofErr w:type="spellStart"/>
+      <w:r>
+        <w:rPr>
+          <w:b/>
+          <w:sz w:val="22"/>
+          <w:szCs w:val="22"/>
+        </w:rPr>
+        <w:t>admin</w:t>
+      </w:r>
+      <w:proofErr w:type="spellEnd"/>
       <w:r>
         <w:rPr>
           <w:sz w:val="22"/>
@@ -1504,8 +1680,18 @@
           <w:sz w:val="22"/>
           <w:szCs w:val="22"/>
         </w:rPr>
-        <w:t>De admin</w:t>
-      </w:r>
+        <w:t xml:space="preserve">De </w:t>
+      </w:r>
+      <w:proofErr w:type="spellStart"/>
+      <w:r>
+        <w:rPr>
+          <w:b/>
+          <w:sz w:val="22"/>
+          <w:szCs w:val="22"/>
+        </w:rPr>
+        <w:t>admin</w:t>
+      </w:r>
+      <w:proofErr w:type="spellEnd"/>
       <w:r>
         <w:rPr>
           <w:sz w:val="22"/>
@@ -1519,7 +1705,43 @@
           <w:sz w:val="22"/>
           <w:szCs w:val="22"/>
         </w:rPr>
-        <w:t>website (nice to have):</w:t>
+        <w:t>website (</w:t>
+      </w:r>
+      <w:proofErr w:type="spellStart"/>
+      <w:r>
+        <w:rPr>
+          <w:b/>
+          <w:sz w:val="22"/>
+          <w:szCs w:val="22"/>
+        </w:rPr>
+        <w:t>nice</w:t>
+      </w:r>
+      <w:proofErr w:type="spellEnd"/>
+      <w:r>
+        <w:rPr>
+          <w:b/>
+          <w:sz w:val="22"/>
+          <w:szCs w:val="22"/>
+        </w:rPr>
+        <w:t xml:space="preserve"> </w:t>
+      </w:r>
+      <w:proofErr w:type="spellStart"/>
+      <w:r>
+        <w:rPr>
+          <w:b/>
+          <w:sz w:val="22"/>
+          <w:szCs w:val="22"/>
+        </w:rPr>
+        <w:t>to</w:t>
+      </w:r>
+      <w:proofErr w:type="spellEnd"/>
+      <w:r>
+        <w:rPr>
+          <w:b/>
+          <w:sz w:val="22"/>
+          <w:szCs w:val="22"/>
+        </w:rPr>
+        <w:t xml:space="preserve"> have):</w:t>
       </w:r>
     </w:p>
     <w:p>
@@ -1644,6 +1866,7 @@
           <w:u w:val="single"/>
         </w:rPr>
       </w:pPr>
+      <w:proofErr w:type="spellStart"/>
       <w:r>
         <w:rPr>
           <w:rFonts w:ascii="Arial" w:hAnsi="Arial" w:cs="Arial"/>
@@ -1654,7 +1877,20 @@
           <w:szCs w:val="46"/>
           <w:u w:val="single"/>
         </w:rPr>
-        <w:t>Use Case Model</w:t>
+        <w:t>Use</w:t>
+      </w:r>
+      <w:proofErr w:type="spellEnd"/>
+      <w:r>
+        <w:rPr>
+          <w:rFonts w:ascii="Arial" w:hAnsi="Arial" w:cs="Arial"/>
+          <w:b/>
+          <w:bCs/>
+          <w:color w:val="000000"/>
+          <w:sz w:val="46"/>
+          <w:szCs w:val="46"/>
+          <w:u w:val="single"/>
+        </w:rPr>
+        <w:t xml:space="preserve"> Case Model</w:t>
       </w:r>
     </w:p>
     <w:p>
@@ -1762,7 +1998,23 @@
           <w:rFonts w:ascii="Arial" w:hAnsi="Arial" w:cs="Arial"/>
           <w:bCs/>
         </w:rPr>
-        <w:t>Het Use Case Model geeft een globaal overzicht van de verschillende manieren waarop het</w:t>
+        <w:t xml:space="preserve">Het </w:t>
+      </w:r>
+      <w:proofErr w:type="spellStart"/>
+      <w:r>
+        <w:rPr>
+          <w:rFonts w:ascii="Arial" w:hAnsi="Arial" w:cs="Arial"/>
+          <w:bCs/>
+        </w:rPr>
+        <w:t>Use</w:t>
+      </w:r>
+      <w:proofErr w:type="spellEnd"/>
+      <w:r>
+        <w:rPr>
+          <w:rFonts w:ascii="Arial" w:hAnsi="Arial" w:cs="Arial"/>
+          <w:bCs/>
+        </w:rPr>
+        <w:t xml:space="preserve"> Case Model geeft een globaal overzicht van de verschillende manieren waarop het</w:t>
       </w:r>
       <w:r>
         <w:rPr>
@@ -1776,7 +2028,23 @@
           <w:rFonts w:ascii="Arial" w:hAnsi="Arial" w:cs="Arial"/>
           <w:bCs/>
         </w:rPr>
-        <w:t>systeem gebruikt zal worden. De verschillende Use Ca</w:t>
+        <w:t xml:space="preserve">systeem gebruikt zal worden. De verschillende </w:t>
+      </w:r>
+      <w:proofErr w:type="spellStart"/>
+      <w:r>
+        <w:rPr>
+          <w:rFonts w:ascii="Arial" w:hAnsi="Arial" w:cs="Arial"/>
+          <w:bCs/>
+        </w:rPr>
+        <w:t>Use</w:t>
+      </w:r>
+      <w:proofErr w:type="spellEnd"/>
+      <w:r>
+        <w:rPr>
+          <w:rFonts w:ascii="Arial" w:hAnsi="Arial" w:cs="Arial"/>
+          <w:bCs/>
+        </w:rPr>
+        <w:t xml:space="preserve"> Ca</w:t>
       </w:r>
       <w:r>
         <w:rPr>
@@ -1809,6 +2077,7 @@
           <w:u w:val="single"/>
         </w:rPr>
       </w:pPr>
+      <w:proofErr w:type="spellStart"/>
       <w:r>
         <w:rPr>
           <w:rFonts w:ascii="Arial" w:hAnsi="Arial" w:cs="Arial"/>
@@ -1820,1724 +2089,10 @@
           <w:u w:val="single"/>
         </w:rPr>
         <w:lastRenderedPageBreak/>
-        <w:t>Use Cases</w:t>
-      </w:r>
-    </w:p>
-    <w:p>
-      <w:pPr>
-        <w:autoSpaceDE w:val="0"/>
-        <w:autoSpaceDN w:val="0"/>
-        <w:adjustRightInd w:val="0"/>
-        <w:spacing w:after="0" w:line="240" w:lineRule="auto"/>
-        <w:rPr>
-          <w:rFonts w:ascii="Arial" w:hAnsi="Arial" w:cs="Arial"/>
-          <w:b/>
-          <w:bCs/>
-          <w:color w:val="000000"/>
-          <w:szCs w:val="34"/>
-          <w:u w:val="single"/>
-        </w:rPr>
-      </w:pPr>
-    </w:p>
-    <w:p>
-      <w:pPr>
-        <w:autoSpaceDE w:val="0"/>
-        <w:autoSpaceDN w:val="0"/>
-        <w:adjustRightInd w:val="0"/>
-        <w:spacing w:after="0" w:line="240" w:lineRule="auto"/>
-        <w:jc w:val="both"/>
-        <w:rPr>
-          <w:rFonts w:ascii="Arial" w:hAnsi="Arial" w:cs="Arial"/>
-          <w:color w:val="000000"/>
-        </w:rPr>
-      </w:pPr>
-      <w:r>
-        <w:rPr>
-          <w:rFonts w:ascii="Arial" w:hAnsi="Arial" w:cs="Arial"/>
-          <w:color w:val="000000"/>
-        </w:rPr>
-        <w:t xml:space="preserve">Wat volgt is een uitwerking van de verschillende Use Cases </w:t>
-      </w:r>
-      <w:r>
-        <w:rPr>
-          <w:rFonts w:ascii="Arial" w:hAnsi="Arial" w:cs="Arial"/>
-          <w:color w:val="000000"/>
-        </w:rPr>
-        <w:t xml:space="preserve">uit het Use Case Model. Ze zijn </w:t>
-      </w:r>
-      <w:r>
-        <w:rPr>
-          <w:rFonts w:ascii="Arial" w:hAnsi="Arial" w:cs="Arial"/>
-          <w:color w:val="000000"/>
-        </w:rPr>
-        <w:t>gegroepeerd per actor.</w:t>
-      </w:r>
-    </w:p>
-    <w:p>
-      <w:pPr>
-        <w:autoSpaceDE w:val="0"/>
-        <w:autoSpaceDN w:val="0"/>
-        <w:adjustRightInd w:val="0"/>
-        <w:spacing w:after="0" w:line="240" w:lineRule="auto"/>
-        <w:jc w:val="both"/>
-        <w:rPr>
-          <w:rFonts w:ascii="Arial" w:hAnsi="Arial" w:cs="Arial"/>
-          <w:color w:val="000000"/>
-        </w:rPr>
-      </w:pPr>
-    </w:p>
-    <w:p>
-      <w:pPr>
-        <w:autoSpaceDE w:val="0"/>
-        <w:autoSpaceDN w:val="0"/>
-        <w:adjustRightInd w:val="0"/>
-        <w:spacing w:after="0" w:line="240" w:lineRule="auto"/>
-        <w:jc w:val="both"/>
-        <w:rPr>
-          <w:rFonts w:ascii="Arial" w:hAnsi="Arial" w:cs="Arial"/>
-          <w:color w:val="000000"/>
-        </w:rPr>
-      </w:pPr>
-    </w:p>
-    <w:p>
-      <w:pPr>
-        <w:autoSpaceDE w:val="0"/>
-        <w:autoSpaceDN w:val="0"/>
-        <w:adjustRightInd w:val="0"/>
-        <w:spacing w:after="0" w:line="240" w:lineRule="auto"/>
-        <w:jc w:val="both"/>
-        <w:rPr>
-          <w:rFonts w:ascii="Arial" w:hAnsi="Arial" w:cs="Arial"/>
-          <w:b/>
-          <w:i/>
-          <w:color w:val="000000"/>
-          <w:sz w:val="26"/>
-          <w:szCs w:val="26"/>
-        </w:rPr>
-      </w:pPr>
-      <w:r>
-        <w:rPr>
-          <w:rFonts w:ascii="Arial" w:hAnsi="Arial" w:cs="Arial"/>
-          <w:b/>
-          <w:i/>
-          <w:color w:val="000000"/>
-          <w:sz w:val="26"/>
-          <w:szCs w:val="26"/>
-        </w:rPr>
-        <w:t>Actor Anonieme Gebruiker</w:t>
-      </w:r>
-    </w:p>
-    <w:p>
-      <w:pPr>
-        <w:autoSpaceDE w:val="0"/>
-        <w:autoSpaceDN w:val="0"/>
-        <w:adjustRightInd w:val="0"/>
-        <w:spacing w:after="0" w:line="240" w:lineRule="auto"/>
-        <w:jc w:val="both"/>
-        <w:rPr>
-          <w:rFonts w:ascii="Arial" w:hAnsi="Arial" w:cs="Arial"/>
-          <w:b/>
-          <w:i/>
-          <w:color w:val="000000"/>
-          <w:sz w:val="24"/>
-          <w:szCs w:val="26"/>
-        </w:rPr>
-      </w:pPr>
-    </w:p>
-    <w:p>
-      <w:pPr>
-        <w:autoSpaceDE w:val="0"/>
-        <w:autoSpaceDN w:val="0"/>
-        <w:adjustRightInd w:val="0"/>
-        <w:spacing w:after="0" w:line="240" w:lineRule="auto"/>
-        <w:jc w:val="both"/>
-        <w:rPr>
-          <w:rFonts w:ascii="Arial" w:hAnsi="Arial" w:cs="Arial"/>
-          <w:color w:val="000000"/>
-        </w:rPr>
-      </w:pPr>
-      <w:r>
-        <w:rPr>
-          <w:rFonts w:ascii="Arial" w:hAnsi="Arial" w:cs="Arial"/>
-          <w:color w:val="000000"/>
-        </w:rPr>
-        <w:t>Deze actoren zijn gebruikers die de app gebruiken (omdat men hier niet voor moet inloggen) en gebruikers die niet ingelogd zijn op de website. Indien men zichzelf registreert in inlogt, wordt de Anonieme Gebruiker een Gekende Gebruiker.</w:t>
-      </w:r>
-    </w:p>
-    <w:p>
-      <w:pPr>
-        <w:autoSpaceDE w:val="0"/>
-        <w:autoSpaceDN w:val="0"/>
-        <w:adjustRightInd w:val="0"/>
-        <w:spacing w:after="0" w:line="240" w:lineRule="auto"/>
-        <w:jc w:val="both"/>
-        <w:rPr>
-          <w:rFonts w:ascii="Arial" w:hAnsi="Arial" w:cs="Arial"/>
-          <w:color w:val="000000"/>
-        </w:rPr>
-      </w:pPr>
-    </w:p>
-    <w:p>
-      <w:pPr>
-        <w:autoSpaceDE w:val="0"/>
-        <w:autoSpaceDN w:val="0"/>
-        <w:adjustRightInd w:val="0"/>
-        <w:spacing w:after="0" w:line="240" w:lineRule="auto"/>
-        <w:jc w:val="both"/>
-        <w:rPr>
-          <w:rFonts w:ascii="Arial" w:hAnsi="Arial" w:cs="Arial"/>
-          <w:b/>
-          <w:color w:val="000000"/>
-        </w:rPr>
-      </w:pPr>
-      <w:r>
-        <w:rPr>
-          <w:rFonts w:ascii="Arial" w:hAnsi="Arial" w:cs="Arial"/>
-          <w:b/>
-          <w:color w:val="000000"/>
-        </w:rPr>
-        <w:t>Filtert projecten met een zoek-functie via de website</w:t>
-      </w:r>
-      <w:r>
-        <w:rPr>
-          <w:rFonts w:ascii="Arial" w:hAnsi="Arial" w:cs="Arial"/>
-          <w:b/>
-          <w:color w:val="000000"/>
-        </w:rPr>
-        <w:t>:</w:t>
-      </w:r>
-    </w:p>
-    <w:p>
-      <w:pPr>
-        <w:autoSpaceDE w:val="0"/>
-        <w:autoSpaceDN w:val="0"/>
-        <w:adjustRightInd w:val="0"/>
-        <w:spacing w:after="0" w:line="240" w:lineRule="auto"/>
-        <w:jc w:val="both"/>
-        <w:rPr>
-          <w:rFonts w:ascii="Arial" w:hAnsi="Arial" w:cs="Arial"/>
-          <w:color w:val="000000"/>
-          <w:u w:val="single"/>
-        </w:rPr>
-      </w:pPr>
-      <w:r>
-        <w:rPr>
-          <w:rFonts w:ascii="Arial" w:hAnsi="Arial" w:cs="Arial"/>
-          <w:color w:val="000000"/>
-        </w:rPr>
-        <w:t>Er zal een zoek-functie op de website zichtbaar zijn waarmee men een woord kan invullen dat een verband heeft met een project of een thema. Daarna zullen enkel de gezochte resultaten zichtbaar zijn.</w:t>
-      </w:r>
-      <w:r>
-        <w:rPr>
-          <w:rFonts w:ascii="Arial" w:hAnsi="Arial" w:cs="Arial"/>
-          <w:color w:val="000000"/>
-        </w:rPr>
-        <w:t xml:space="preserve"> </w:t>
-      </w:r>
-      <w:r>
-        <w:rPr>
-          <w:rFonts w:ascii="Arial" w:hAnsi="Arial" w:cs="Arial"/>
-          <w:color w:val="000000"/>
-          <w:u w:val="single"/>
-        </w:rPr>
-        <w:t>Deze zoekfunctie zal bovenaan op de website staan.</w:t>
-      </w:r>
-    </w:p>
-    <w:p>
-      <w:pPr>
-        <w:autoSpaceDE w:val="0"/>
-        <w:autoSpaceDN w:val="0"/>
-        <w:adjustRightInd w:val="0"/>
-        <w:spacing w:before="120" w:after="0" w:line="240" w:lineRule="auto"/>
-        <w:jc w:val="both"/>
-        <w:rPr>
-          <w:rFonts w:ascii="Arial" w:hAnsi="Arial" w:cs="Arial"/>
-          <w:b/>
-          <w:color w:val="000000"/>
-        </w:rPr>
-      </w:pPr>
-      <w:r>
-        <w:rPr>
-          <w:rFonts w:ascii="Arial" w:hAnsi="Arial" w:cs="Arial"/>
-          <w:b/>
-          <w:color w:val="000000"/>
-        </w:rPr>
-        <w:t>Kiest een project via de website</w:t>
-      </w:r>
-      <w:r>
-        <w:rPr>
-          <w:rFonts w:ascii="Arial" w:hAnsi="Arial" w:cs="Arial"/>
-          <w:b/>
-          <w:color w:val="000000"/>
-        </w:rPr>
-        <w:t>:</w:t>
-      </w:r>
-    </w:p>
-    <w:p>
-      <w:pPr>
-        <w:autoSpaceDE w:val="0"/>
-        <w:autoSpaceDN w:val="0"/>
-        <w:adjustRightInd w:val="0"/>
-        <w:spacing w:after="0" w:line="240" w:lineRule="auto"/>
-        <w:jc w:val="both"/>
-        <w:rPr>
-          <w:rFonts w:ascii="Arial" w:hAnsi="Arial" w:cs="Arial"/>
-          <w:color w:val="000000"/>
-        </w:rPr>
-      </w:pPr>
-      <w:r>
-        <w:rPr>
-          <w:rFonts w:ascii="Arial" w:hAnsi="Arial" w:cs="Arial"/>
-          <w:color w:val="000000"/>
-        </w:rPr>
-        <w:t>Men kan een project kiezen uit alle actieve projecten die op de homepagina staan of nadat een filter is toegepast.</w:t>
-      </w:r>
-      <w:r>
-        <w:rPr>
-          <w:rFonts w:ascii="Arial" w:hAnsi="Arial" w:cs="Arial"/>
-          <w:color w:val="000000"/>
-        </w:rPr>
-        <w:t xml:space="preserve"> Als een project aangeklikt wordt, krijgt de gebruiker extra informatie te zien over het gekozen project.</w:t>
-      </w:r>
-    </w:p>
-    <w:p>
-      <w:pPr>
-        <w:autoSpaceDE w:val="0"/>
-        <w:autoSpaceDN w:val="0"/>
-        <w:adjustRightInd w:val="0"/>
-        <w:spacing w:before="120" w:after="0" w:line="240" w:lineRule="auto"/>
-        <w:jc w:val="both"/>
-        <w:rPr>
-          <w:rFonts w:ascii="Arial" w:hAnsi="Arial" w:cs="Arial"/>
-          <w:b/>
-          <w:color w:val="000000"/>
-        </w:rPr>
-      </w:pPr>
-      <w:r>
-        <w:rPr>
-          <w:rFonts w:ascii="Arial" w:hAnsi="Arial" w:cs="Arial"/>
-          <w:b/>
-          <w:color w:val="000000"/>
-        </w:rPr>
-        <w:t>Beantwoord vragen/stellingen via de website</w:t>
-      </w:r>
-      <w:r>
-        <w:rPr>
-          <w:rFonts w:ascii="Arial" w:hAnsi="Arial" w:cs="Arial"/>
-          <w:b/>
-          <w:color w:val="000000"/>
-        </w:rPr>
-        <w:t>:</w:t>
-      </w:r>
-    </w:p>
-    <w:p>
-      <w:pPr>
-        <w:autoSpaceDE w:val="0"/>
-        <w:autoSpaceDN w:val="0"/>
-        <w:adjustRightInd w:val="0"/>
-        <w:spacing w:after="0" w:line="240" w:lineRule="auto"/>
-        <w:jc w:val="both"/>
-        <w:rPr>
-          <w:rFonts w:ascii="Arial" w:hAnsi="Arial" w:cs="Arial"/>
-          <w:color w:val="000000"/>
-        </w:rPr>
-      </w:pPr>
-      <w:r>
-        <w:rPr>
-          <w:rFonts w:ascii="Arial" w:hAnsi="Arial" w:cs="Arial"/>
-          <w:color w:val="000000"/>
-        </w:rPr>
-        <w:t>Nadat er een project gekozen is, is er ook een mogelijkheid om vragen/stellingen te beantwoorden die met het project te maken hebben.</w:t>
-      </w:r>
-      <w:r>
-        <w:rPr>
-          <w:rFonts w:ascii="Arial" w:hAnsi="Arial" w:cs="Arial"/>
-          <w:color w:val="000000"/>
-        </w:rPr>
-        <w:t xml:space="preserve"> </w:t>
-      </w:r>
-    </w:p>
-    <w:p>
-      <w:pPr>
-        <w:autoSpaceDE w:val="0"/>
-        <w:autoSpaceDN w:val="0"/>
-        <w:adjustRightInd w:val="0"/>
-        <w:spacing w:before="120" w:after="0" w:line="240" w:lineRule="auto"/>
-        <w:jc w:val="both"/>
-        <w:rPr>
-          <w:rFonts w:ascii="Arial" w:hAnsi="Arial" w:cs="Arial"/>
-          <w:b/>
-          <w:color w:val="000000"/>
-        </w:rPr>
-      </w:pPr>
-      <w:r>
-        <w:rPr>
-          <w:rFonts w:ascii="Arial" w:hAnsi="Arial" w:cs="Arial"/>
-          <w:b/>
-          <w:color w:val="000000"/>
-        </w:rPr>
-        <w:t>Bekijkt de verwerkte feedback via de website</w:t>
-      </w:r>
-      <w:r>
-        <w:rPr>
-          <w:rFonts w:ascii="Arial" w:hAnsi="Arial" w:cs="Arial"/>
-          <w:b/>
-          <w:color w:val="000000"/>
-        </w:rPr>
-        <w:t>:</w:t>
-      </w:r>
-    </w:p>
-    <w:p>
-      <w:pPr>
-        <w:autoSpaceDE w:val="0"/>
-        <w:autoSpaceDN w:val="0"/>
-        <w:adjustRightInd w:val="0"/>
-        <w:spacing w:after="0" w:line="240" w:lineRule="auto"/>
-        <w:jc w:val="both"/>
-        <w:rPr>
-          <w:rFonts w:ascii="Arial" w:hAnsi="Arial" w:cs="Arial"/>
-          <w:color w:val="000000"/>
-        </w:rPr>
-      </w:pPr>
-      <w:r>
-        <w:rPr>
-          <w:rFonts w:ascii="Arial" w:hAnsi="Arial" w:cs="Arial"/>
-          <w:color w:val="000000"/>
-        </w:rPr>
-        <w:t>De antwoorden die gegeven worden bij de vragen/stellingen worden voor de gebruiker verwerkt in diagrammen, waardoor de gebruiker een beter zicht krijgt over de mening van anderen.</w:t>
-      </w:r>
-      <w:r>
-        <w:rPr>
-          <w:rFonts w:ascii="Arial" w:hAnsi="Arial" w:cs="Arial"/>
-          <w:color w:val="000000"/>
-        </w:rPr>
-        <w:t xml:space="preserve"> De gebruiker kan deze diagrammen bekijken als hij een project heeft gekozen.</w:t>
-      </w:r>
-    </w:p>
-    <w:p>
-      <w:pPr>
-        <w:autoSpaceDE w:val="0"/>
-        <w:autoSpaceDN w:val="0"/>
-        <w:adjustRightInd w:val="0"/>
-        <w:spacing w:before="120" w:after="0" w:line="240" w:lineRule="auto"/>
-        <w:jc w:val="both"/>
-        <w:rPr>
-          <w:rFonts w:ascii="Arial" w:hAnsi="Arial" w:cs="Arial"/>
-          <w:b/>
-          <w:color w:val="000000"/>
-        </w:rPr>
-      </w:pPr>
-      <w:r>
-        <w:rPr>
-          <w:rFonts w:ascii="Arial" w:hAnsi="Arial" w:cs="Arial"/>
-          <w:b/>
-          <w:color w:val="000000"/>
-        </w:rPr>
-        <w:t>Bekijkt een tijdlijn bij elk project via de website</w:t>
-      </w:r>
-      <w:r>
-        <w:rPr>
-          <w:rFonts w:ascii="Arial" w:hAnsi="Arial" w:cs="Arial"/>
-          <w:b/>
-          <w:color w:val="000000"/>
-        </w:rPr>
-        <w:t>:</w:t>
-      </w:r>
-    </w:p>
-    <w:p>
-      <w:pPr>
-        <w:autoSpaceDE w:val="0"/>
-        <w:autoSpaceDN w:val="0"/>
-        <w:adjustRightInd w:val="0"/>
-        <w:spacing w:after="0" w:line="240" w:lineRule="auto"/>
-        <w:jc w:val="both"/>
-        <w:rPr>
-          <w:rFonts w:ascii="Arial" w:hAnsi="Arial" w:cs="Arial"/>
-          <w:color w:val="000000"/>
-        </w:rPr>
-      </w:pPr>
-      <w:r>
-        <w:rPr>
-          <w:rFonts w:ascii="Arial" w:hAnsi="Arial" w:cs="Arial"/>
-          <w:color w:val="000000"/>
-        </w:rPr>
-        <w:t xml:space="preserve">Nadat er een project gekozen is, krijgt de gebruiker ook een tijdlijn te zien met milestones i.v.m. het project. Zo kan de gebruiker ook te weten komen wanneer een project gestart is en eventueel wanneer een project het einde nadert. </w:t>
-      </w:r>
-    </w:p>
-    <w:p>
-      <w:pPr>
-        <w:autoSpaceDE w:val="0"/>
-        <w:autoSpaceDN w:val="0"/>
-        <w:adjustRightInd w:val="0"/>
-        <w:spacing w:before="120" w:after="0" w:line="240" w:lineRule="auto"/>
-        <w:jc w:val="both"/>
-        <w:rPr>
-          <w:rFonts w:ascii="Arial" w:hAnsi="Arial" w:cs="Arial"/>
-          <w:b/>
-          <w:color w:val="000000"/>
-        </w:rPr>
-      </w:pPr>
-      <w:r>
-        <w:rPr>
-          <w:rFonts w:ascii="Arial" w:hAnsi="Arial" w:cs="Arial"/>
-          <w:b/>
-          <w:color w:val="000000"/>
-        </w:rPr>
-        <w:t>Registreert zich via de website</w:t>
-      </w:r>
-      <w:r>
-        <w:rPr>
-          <w:rFonts w:ascii="Arial" w:hAnsi="Arial" w:cs="Arial"/>
-          <w:b/>
-          <w:color w:val="000000"/>
-        </w:rPr>
-        <w:t>:</w:t>
-      </w:r>
-    </w:p>
-    <w:p>
-      <w:pPr>
-        <w:autoSpaceDE w:val="0"/>
-        <w:autoSpaceDN w:val="0"/>
-        <w:adjustRightInd w:val="0"/>
-        <w:spacing w:after="0" w:line="240" w:lineRule="auto"/>
-        <w:jc w:val="both"/>
-        <w:rPr>
-          <w:rFonts w:ascii="Arial" w:hAnsi="Arial" w:cs="Arial"/>
-          <w:color w:val="000000"/>
-        </w:rPr>
-      </w:pPr>
-      <w:r>
-        <w:rPr>
-          <w:rFonts w:ascii="Arial" w:hAnsi="Arial" w:cs="Arial"/>
-          <w:color w:val="000000"/>
-        </w:rPr>
-        <w:t>Een Anonieme Gebruiker kan zichzelf registreren door enkele gegevens mee te geven (naam, geslacht, leeftijd, paswoord…).</w:t>
-      </w:r>
-      <w:r>
-        <w:rPr>
-          <w:rFonts w:ascii="Arial" w:hAnsi="Arial" w:cs="Arial"/>
-          <w:color w:val="000000"/>
-        </w:rPr>
-        <w:t xml:space="preserve"> Deze gegevens worden automatisch ingevuld bij vragen.</w:t>
-      </w:r>
-      <w:r>
-        <w:rPr>
-          <w:rFonts w:ascii="Arial" w:hAnsi="Arial" w:cs="Arial"/>
-          <w:color w:val="000000"/>
-        </w:rPr>
-        <w:t xml:space="preserve"> Hiervoor zal een profielicoon aanwezig zijn. Als men hierop klikt krijgt de gebruiker de mogelijkheid om zich te registreren en in te loggen. Nadat men ingelogd is, wordt dit icoontje ook de manier om uit te loggen.</w:t>
-      </w:r>
-    </w:p>
-    <w:p>
-      <w:pPr>
-        <w:autoSpaceDE w:val="0"/>
-        <w:autoSpaceDN w:val="0"/>
-        <w:adjustRightInd w:val="0"/>
-        <w:spacing w:before="120" w:after="0" w:line="240" w:lineRule="auto"/>
-        <w:jc w:val="both"/>
-        <w:rPr>
-          <w:rFonts w:ascii="Arial" w:hAnsi="Arial" w:cs="Arial"/>
-          <w:b/>
-          <w:color w:val="000000"/>
-        </w:rPr>
-      </w:pPr>
-      <w:r>
-        <w:rPr>
-          <w:rFonts w:ascii="Arial" w:hAnsi="Arial" w:cs="Arial"/>
-          <w:b/>
-          <w:color w:val="000000"/>
-        </w:rPr>
-        <w:t>Logt in via de website</w:t>
-      </w:r>
-      <w:r>
-        <w:rPr>
-          <w:rFonts w:ascii="Arial" w:hAnsi="Arial" w:cs="Arial"/>
-          <w:b/>
-          <w:color w:val="000000"/>
-        </w:rPr>
-        <w:t>:</w:t>
-      </w:r>
-    </w:p>
-    <w:p>
-      <w:pPr>
-        <w:autoSpaceDE w:val="0"/>
-        <w:autoSpaceDN w:val="0"/>
-        <w:adjustRightInd w:val="0"/>
-        <w:spacing w:after="0" w:line="240" w:lineRule="auto"/>
-        <w:jc w:val="both"/>
-        <w:rPr>
-          <w:rFonts w:ascii="Arial" w:hAnsi="Arial" w:cs="Arial"/>
-          <w:color w:val="000000"/>
-        </w:rPr>
-      </w:pPr>
-      <w:r>
-        <w:rPr>
-          <w:rFonts w:ascii="Arial" w:hAnsi="Arial" w:cs="Arial"/>
-          <w:color w:val="000000"/>
-        </w:rPr>
-        <w:t>Nadat een gebruiker zich geregistreerd heeft, dan kan een gebruiker zich inloggen via de website. Vanaf nu is de Anonieme Gebruiker een Gekende Gebruiker.</w:t>
-      </w:r>
-      <w:r>
-        <w:rPr>
-          <w:rFonts w:ascii="Arial" w:hAnsi="Arial" w:cs="Arial"/>
-          <w:color w:val="000000"/>
-        </w:rPr>
-        <w:t xml:space="preserve"> </w:t>
-      </w:r>
-    </w:p>
-    <w:p>
-      <w:pPr>
-        <w:autoSpaceDE w:val="0"/>
-        <w:autoSpaceDN w:val="0"/>
-        <w:adjustRightInd w:val="0"/>
-        <w:spacing w:after="0" w:line="240" w:lineRule="auto"/>
-        <w:jc w:val="both"/>
-        <w:rPr>
-          <w:rFonts w:ascii="Arial" w:hAnsi="Arial" w:cs="Arial"/>
-          <w:color w:val="000000"/>
-        </w:rPr>
-      </w:pPr>
-      <w:r>
-        <w:rPr>
-          <w:rFonts w:ascii="Arial" w:hAnsi="Arial" w:cs="Arial"/>
-          <w:color w:val="000000"/>
-        </w:rPr>
-        <w:t>Hiervoor zal een profielicoon aanwezig zijn. Als men hierop klikt krijgt de gebruiker de mogelijkheid om zich te registreren en in te loggen. Nadat men ingelogd is, wordt dit icoontje ook de manier om uit te loggen.</w:t>
-      </w:r>
-    </w:p>
-    <w:p>
-      <w:pPr>
-        <w:autoSpaceDE w:val="0"/>
-        <w:autoSpaceDN w:val="0"/>
-        <w:adjustRightInd w:val="0"/>
-        <w:spacing w:after="0" w:line="240" w:lineRule="auto"/>
-        <w:jc w:val="both"/>
-        <w:rPr>
-          <w:rFonts w:ascii="Arial" w:hAnsi="Arial" w:cs="Arial"/>
-          <w:color w:val="000000"/>
-        </w:rPr>
-      </w:pPr>
-    </w:p>
-    <w:p>
-      <w:pPr>
-        <w:autoSpaceDE w:val="0"/>
-        <w:autoSpaceDN w:val="0"/>
-        <w:adjustRightInd w:val="0"/>
-        <w:spacing w:before="120" w:after="0" w:line="240" w:lineRule="auto"/>
-        <w:jc w:val="both"/>
-        <w:rPr>
-          <w:rFonts w:ascii="Arial" w:hAnsi="Arial" w:cs="Arial"/>
-          <w:color w:val="000000"/>
-        </w:rPr>
-      </w:pPr>
-    </w:p>
-    <w:p>
-      <w:pPr>
-        <w:autoSpaceDE w:val="0"/>
-        <w:autoSpaceDN w:val="0"/>
-        <w:adjustRightInd w:val="0"/>
-        <w:spacing w:before="120" w:after="0" w:line="240" w:lineRule="auto"/>
-        <w:jc w:val="both"/>
-        <w:rPr>
-          <w:rFonts w:ascii="Arial" w:hAnsi="Arial" w:cs="Arial"/>
-          <w:color w:val="000000"/>
-        </w:rPr>
-      </w:pPr>
-    </w:p>
-    <w:p>
-      <w:pPr>
-        <w:autoSpaceDE w:val="0"/>
-        <w:autoSpaceDN w:val="0"/>
-        <w:adjustRightInd w:val="0"/>
-        <w:spacing w:before="120" w:after="0" w:line="240" w:lineRule="auto"/>
-        <w:jc w:val="both"/>
-        <w:rPr>
-          <w:rFonts w:ascii="Arial" w:hAnsi="Arial" w:cs="Arial"/>
-          <w:b/>
-          <w:color w:val="000000"/>
-        </w:rPr>
-      </w:pPr>
-      <w:r>
-        <w:rPr>
-          <w:rFonts w:ascii="Arial" w:hAnsi="Arial" w:cs="Arial"/>
-          <w:b/>
-          <w:color w:val="000000"/>
-        </w:rPr>
-        <w:lastRenderedPageBreak/>
-        <w:t>Surft via de app naar de website</w:t>
-      </w:r>
-      <w:r>
-        <w:rPr>
-          <w:rFonts w:ascii="Arial" w:hAnsi="Arial" w:cs="Arial"/>
-          <w:b/>
-          <w:color w:val="000000"/>
-        </w:rPr>
-        <w:t>:</w:t>
-      </w:r>
-    </w:p>
-    <w:p>
-      <w:pPr>
-        <w:autoSpaceDE w:val="0"/>
-        <w:autoSpaceDN w:val="0"/>
-        <w:adjustRightInd w:val="0"/>
-        <w:spacing w:after="0" w:line="240" w:lineRule="auto"/>
-        <w:jc w:val="both"/>
-        <w:rPr>
-          <w:rFonts w:ascii="Arial" w:hAnsi="Arial" w:cs="Arial"/>
-          <w:color w:val="000000"/>
-        </w:rPr>
-      </w:pPr>
-      <w:r>
-        <w:rPr>
-          <w:rFonts w:ascii="Arial" w:hAnsi="Arial" w:cs="Arial"/>
-          <w:color w:val="000000"/>
-        </w:rPr>
-        <w:t xml:space="preserve">Als er een </w:t>
-      </w:r>
-      <w:r>
-        <w:rPr>
-          <w:rFonts w:ascii="Arial" w:hAnsi="Arial" w:cs="Arial"/>
-          <w:color w:val="000000"/>
-        </w:rPr>
-        <w:t>project</w:t>
-      </w:r>
-      <w:r>
-        <w:rPr>
-          <w:rFonts w:ascii="Arial" w:hAnsi="Arial" w:cs="Arial"/>
-          <w:color w:val="000000"/>
-        </w:rPr>
-        <w:t xml:space="preserve"> op de app wordt gekozen, is er een mogelijkheid om meer informatie over de projecten te krijgen. Als men op de </w:t>
-      </w:r>
-      <w:r>
-        <w:rPr>
-          <w:rFonts w:ascii="Arial" w:hAnsi="Arial" w:cs="Arial"/>
-          <w:color w:val="000000"/>
-          <w:u w:val="single"/>
-        </w:rPr>
-        <w:t>knop drukt ‘Meer info’</w:t>
-      </w:r>
-      <w:r>
-        <w:rPr>
-          <w:rFonts w:ascii="Arial" w:hAnsi="Arial" w:cs="Arial"/>
-          <w:color w:val="000000"/>
-        </w:rPr>
-        <w:t xml:space="preserve">, dan wordt de gebruiker naar de website gestuurd. </w:t>
-      </w:r>
-      <w:r>
-        <w:rPr>
-          <w:rFonts w:ascii="Arial" w:hAnsi="Arial" w:cs="Arial"/>
-          <w:color w:val="000000"/>
-        </w:rPr>
-        <w:t>Er wordt dan meteen naar de juiste URL gesurft via de standaardbrowser.</w:t>
-      </w:r>
-    </w:p>
-    <w:p>
-      <w:pPr>
-        <w:autoSpaceDE w:val="0"/>
-        <w:autoSpaceDN w:val="0"/>
-        <w:adjustRightInd w:val="0"/>
-        <w:spacing w:before="120" w:after="0" w:line="240" w:lineRule="auto"/>
-        <w:jc w:val="both"/>
-        <w:rPr>
-          <w:rFonts w:ascii="Arial" w:hAnsi="Arial" w:cs="Arial"/>
-          <w:b/>
-          <w:color w:val="000000"/>
-        </w:rPr>
-      </w:pPr>
-      <w:r>
-        <w:rPr>
-          <w:rFonts w:ascii="Arial" w:hAnsi="Arial" w:cs="Arial"/>
-          <w:b/>
-          <w:color w:val="000000"/>
-        </w:rPr>
-        <w:t xml:space="preserve">Bekijkt </w:t>
-      </w:r>
-      <w:r>
-        <w:rPr>
-          <w:rFonts w:ascii="Arial" w:hAnsi="Arial" w:cs="Arial"/>
-          <w:b/>
-          <w:color w:val="000000"/>
-        </w:rPr>
-        <w:t xml:space="preserve"> </w:t>
-      </w:r>
-      <w:r>
-        <w:rPr>
-          <w:rFonts w:ascii="Arial" w:hAnsi="Arial" w:cs="Arial"/>
-          <w:b/>
-          <w:color w:val="000000"/>
-        </w:rPr>
-        <w:t>de top-down lijst van projecten volgens thema via de app</w:t>
-      </w:r>
-      <w:r>
-        <w:rPr>
-          <w:rFonts w:ascii="Arial" w:hAnsi="Arial" w:cs="Arial"/>
-          <w:b/>
-          <w:color w:val="000000"/>
-        </w:rPr>
-        <w:t>:</w:t>
-      </w:r>
-    </w:p>
-    <w:p>
-      <w:pPr>
-        <w:autoSpaceDE w:val="0"/>
-        <w:autoSpaceDN w:val="0"/>
-        <w:adjustRightInd w:val="0"/>
-        <w:spacing w:after="0" w:line="240" w:lineRule="auto"/>
-        <w:jc w:val="both"/>
-        <w:rPr>
-          <w:rFonts w:ascii="Arial" w:hAnsi="Arial" w:cs="Arial"/>
-          <w:color w:val="000000"/>
-        </w:rPr>
-      </w:pPr>
-      <w:r>
-        <w:rPr>
-          <w:rFonts w:ascii="Arial" w:hAnsi="Arial" w:cs="Arial"/>
-          <w:color w:val="000000"/>
-        </w:rPr>
-        <w:t xml:space="preserve">Als de gebruiker de app opstart, krijgt hij een top-down lijst te zien </w:t>
-      </w:r>
-      <w:r>
-        <w:rPr>
-          <w:rFonts w:ascii="Arial" w:hAnsi="Arial" w:cs="Arial"/>
-          <w:color w:val="000000"/>
-        </w:rPr>
-        <w:t>van alle actieve projecten. Deze projecten zijn gesorteerd via thema.</w:t>
-      </w:r>
-      <w:r>
-        <w:rPr>
-          <w:rFonts w:ascii="Arial" w:hAnsi="Arial" w:cs="Arial"/>
-          <w:color w:val="000000"/>
-        </w:rPr>
-        <w:t xml:space="preserve"> Er kan ook een thema gekozen worden door het zijlinks scrollmenu dat zich onderaan de app bevindt. De thema’s worden met een icoontje </w:t>
-      </w:r>
-      <w:r>
-        <w:rPr>
-          <w:rFonts w:ascii="Arial" w:hAnsi="Arial" w:cs="Arial"/>
-          <w:color w:val="000000"/>
-        </w:rPr>
-        <w:t>aangetoond</w:t>
-      </w:r>
-      <w:r>
-        <w:rPr>
-          <w:rFonts w:ascii="Arial" w:hAnsi="Arial" w:cs="Arial"/>
-          <w:color w:val="000000"/>
-        </w:rPr>
-        <w:t>.</w:t>
-      </w:r>
-    </w:p>
-    <w:p>
-      <w:pPr>
-        <w:autoSpaceDE w:val="0"/>
-        <w:autoSpaceDN w:val="0"/>
-        <w:adjustRightInd w:val="0"/>
-        <w:spacing w:before="120" w:after="0" w:line="240" w:lineRule="auto"/>
-        <w:jc w:val="both"/>
-        <w:rPr>
-          <w:rFonts w:ascii="Arial" w:hAnsi="Arial" w:cs="Arial"/>
-          <w:b/>
-          <w:color w:val="000000"/>
-        </w:rPr>
-      </w:pPr>
-      <w:r>
-        <w:rPr>
-          <w:rFonts w:ascii="Arial" w:hAnsi="Arial" w:cs="Arial"/>
-          <w:b/>
-          <w:color w:val="000000"/>
-        </w:rPr>
-        <w:t>Selecteert een project via de app</w:t>
-      </w:r>
-      <w:r>
-        <w:rPr>
-          <w:rFonts w:ascii="Arial" w:hAnsi="Arial" w:cs="Arial"/>
-          <w:b/>
-          <w:color w:val="000000"/>
-        </w:rPr>
-        <w:t>:</w:t>
-      </w:r>
-    </w:p>
-    <w:p>
-      <w:pPr>
-        <w:autoSpaceDE w:val="0"/>
-        <w:autoSpaceDN w:val="0"/>
-        <w:adjustRightInd w:val="0"/>
-        <w:spacing w:after="0" w:line="240" w:lineRule="auto"/>
-        <w:jc w:val="both"/>
-        <w:rPr>
-          <w:rFonts w:ascii="Arial" w:hAnsi="Arial" w:cs="Arial"/>
-          <w:color w:val="000000"/>
-        </w:rPr>
-      </w:pPr>
-      <w:r>
-        <w:rPr>
-          <w:rFonts w:ascii="Arial" w:hAnsi="Arial" w:cs="Arial"/>
-          <w:color w:val="000000"/>
-        </w:rPr>
-        <w:t xml:space="preserve">Nadat de gebruiker de lijst heeft gekregen, is het mogelijk om een project te selecteren. Nu kan </w:t>
-      </w:r>
-      <w:r>
-        <w:rPr>
-          <w:rFonts w:ascii="Arial" w:hAnsi="Arial" w:cs="Arial"/>
-          <w:color w:val="000000"/>
-        </w:rPr>
-        <w:t xml:space="preserve">de gebruiker zijn mening geven door </w:t>
-      </w:r>
-      <w:r>
-        <w:rPr>
-          <w:rFonts w:ascii="Arial" w:hAnsi="Arial" w:cs="Arial"/>
-          <w:color w:val="000000"/>
-        </w:rPr>
-        <w:t>het spel</w:t>
-      </w:r>
-      <w:r>
-        <w:rPr>
-          <w:rFonts w:ascii="Arial" w:hAnsi="Arial" w:cs="Arial"/>
-          <w:color w:val="000000"/>
-        </w:rPr>
-        <w:t xml:space="preserve"> te</w:t>
-      </w:r>
-      <w:r>
-        <w:rPr>
-          <w:rFonts w:ascii="Arial" w:hAnsi="Arial" w:cs="Arial"/>
-          <w:color w:val="000000"/>
-        </w:rPr>
-        <w:t xml:space="preserve"> spelen of surfen naar de website om meer info te krijgen over het gekozen project.</w:t>
-      </w:r>
-      <w:r>
-        <w:rPr>
-          <w:rFonts w:ascii="Arial" w:hAnsi="Arial" w:cs="Arial"/>
-          <w:color w:val="000000"/>
-        </w:rPr>
-        <w:t xml:space="preserve"> (Tijdlijn optioneel)</w:t>
-      </w:r>
-    </w:p>
-    <w:p>
-      <w:pPr>
-        <w:autoSpaceDE w:val="0"/>
-        <w:autoSpaceDN w:val="0"/>
-        <w:adjustRightInd w:val="0"/>
-        <w:spacing w:before="120" w:after="0" w:line="240" w:lineRule="auto"/>
-        <w:jc w:val="both"/>
-        <w:rPr>
-          <w:rFonts w:ascii="Arial" w:hAnsi="Arial" w:cs="Arial"/>
-          <w:b/>
-          <w:color w:val="000000"/>
-        </w:rPr>
-      </w:pPr>
-      <w:r>
-        <w:rPr>
-          <w:rFonts w:ascii="Arial" w:hAnsi="Arial" w:cs="Arial"/>
-          <w:b/>
-          <w:color w:val="000000"/>
-        </w:rPr>
-        <w:t>Geeft zijn mening over een project via de app</w:t>
-      </w:r>
-      <w:r>
-        <w:rPr>
-          <w:rFonts w:ascii="Arial" w:hAnsi="Arial" w:cs="Arial"/>
-          <w:b/>
-          <w:color w:val="000000"/>
-        </w:rPr>
-        <w:t>:</w:t>
-      </w:r>
-    </w:p>
-    <w:p>
-      <w:pPr>
-        <w:autoSpaceDE w:val="0"/>
-        <w:autoSpaceDN w:val="0"/>
-        <w:adjustRightInd w:val="0"/>
-        <w:spacing w:after="0" w:line="240" w:lineRule="auto"/>
-        <w:jc w:val="both"/>
-        <w:rPr>
-          <w:rFonts w:ascii="Arial" w:hAnsi="Arial" w:cs="Arial"/>
-          <w:color w:val="000000"/>
-        </w:rPr>
-      </w:pPr>
-      <w:r>
-        <w:rPr>
-          <w:rFonts w:ascii="Arial" w:hAnsi="Arial" w:cs="Arial"/>
-          <w:color w:val="000000"/>
-        </w:rPr>
-        <w:t xml:space="preserve">Als de gebruiker op de knop </w:t>
-      </w:r>
-      <w:r>
-        <w:rPr>
-          <w:rFonts w:ascii="Arial" w:hAnsi="Arial" w:cs="Arial"/>
-          <w:color w:val="000000"/>
-          <w:u w:val="single"/>
-        </w:rPr>
-        <w:t>“Geef je mening” drukt,</w:t>
-      </w:r>
-      <w:r>
-        <w:rPr>
-          <w:rFonts w:ascii="Arial" w:hAnsi="Arial" w:cs="Arial"/>
-          <w:color w:val="000000"/>
-        </w:rPr>
-        <w:t xml:space="preserve"> zal hij verwezen worden naar het startscherm van het spel. Er kan via het spel antwoorden worden gegeven op de vragen.</w:t>
-      </w:r>
-      <w:r>
-        <w:rPr>
-          <w:rFonts w:ascii="Arial" w:hAnsi="Arial" w:cs="Arial"/>
-          <w:color w:val="000000"/>
-        </w:rPr>
-        <w:t xml:space="preserve"> Nadat de speler een antwoord heeft gekozen, dan krijgt hij de feedback te zien van de andere gebruikers op de plek van het gekozen antwoord.</w:t>
-      </w:r>
-    </w:p>
-    <w:p>
-      <w:pPr>
-        <w:autoSpaceDE w:val="0"/>
-        <w:autoSpaceDN w:val="0"/>
-        <w:adjustRightInd w:val="0"/>
-        <w:spacing w:after="0" w:line="240" w:lineRule="auto"/>
-        <w:jc w:val="both"/>
-        <w:rPr>
-          <w:rFonts w:ascii="Arial" w:hAnsi="Arial" w:cs="Arial"/>
-          <w:color w:val="000000"/>
-        </w:rPr>
-      </w:pPr>
-    </w:p>
-    <w:p>
-      <w:pPr>
-        <w:autoSpaceDE w:val="0"/>
-        <w:autoSpaceDN w:val="0"/>
-        <w:adjustRightInd w:val="0"/>
-        <w:spacing w:after="0" w:line="240" w:lineRule="auto"/>
-        <w:jc w:val="both"/>
-        <w:rPr>
-          <w:rFonts w:ascii="Arial" w:hAnsi="Arial" w:cs="Arial"/>
-          <w:b/>
-          <w:color w:val="000000"/>
-        </w:rPr>
-      </w:pPr>
-      <w:r>
-        <w:rPr>
-          <w:rFonts w:ascii="Arial" w:hAnsi="Arial" w:cs="Arial"/>
-          <w:b/>
-          <w:color w:val="000000"/>
-        </w:rPr>
-        <w:t>Speelt het spel via de app:</w:t>
-      </w:r>
-    </w:p>
-    <w:p>
-      <w:pPr>
-        <w:autoSpaceDE w:val="0"/>
-        <w:autoSpaceDN w:val="0"/>
-        <w:adjustRightInd w:val="0"/>
-        <w:spacing w:after="0" w:line="240" w:lineRule="auto"/>
-        <w:jc w:val="both"/>
-        <w:rPr>
-          <w:rFonts w:ascii="Arial" w:hAnsi="Arial" w:cs="Arial"/>
-          <w:color w:val="000000"/>
-        </w:rPr>
-      </w:pPr>
-      <w:r>
-        <w:rPr>
-          <w:rFonts w:ascii="Arial" w:hAnsi="Arial" w:cs="Arial"/>
-          <w:color w:val="000000"/>
-        </w:rPr>
-        <w:t>Naast het geven van hun mening, kan de speler ook het spel spelen (omschrijving van het spel staat op de laatste pagina).</w:t>
-      </w:r>
-    </w:p>
-    <w:p>
-      <w:pPr>
-        <w:autoSpaceDE w:val="0"/>
-        <w:autoSpaceDN w:val="0"/>
-        <w:adjustRightInd w:val="0"/>
-        <w:spacing w:after="0" w:line="240" w:lineRule="auto"/>
-        <w:jc w:val="both"/>
-        <w:rPr>
-          <w:rFonts w:ascii="Arial" w:hAnsi="Arial" w:cs="Arial"/>
-          <w:color w:val="000000"/>
-        </w:rPr>
-      </w:pPr>
-    </w:p>
-    <w:p>
-      <w:pPr>
-        <w:autoSpaceDE w:val="0"/>
-        <w:autoSpaceDN w:val="0"/>
-        <w:adjustRightInd w:val="0"/>
-        <w:spacing w:after="0" w:line="240" w:lineRule="auto"/>
-        <w:jc w:val="both"/>
-        <w:rPr>
-          <w:rFonts w:ascii="Arial" w:hAnsi="Arial" w:cs="Arial"/>
-          <w:b/>
-          <w:color w:val="000000"/>
-        </w:rPr>
-      </w:pPr>
-      <w:r>
-        <w:rPr>
-          <w:rFonts w:ascii="Arial" w:hAnsi="Arial" w:cs="Arial"/>
-          <w:b/>
-          <w:color w:val="000000"/>
-        </w:rPr>
-        <w:t>Anonieme gebruiker ziet de overeenkomsten tussen de app en de website</w:t>
-      </w:r>
-      <w:r>
-        <w:rPr>
-          <w:rFonts w:ascii="Arial" w:hAnsi="Arial" w:cs="Arial"/>
-          <w:b/>
-          <w:color w:val="000000"/>
-        </w:rPr>
-        <w:t>:</w:t>
-      </w:r>
-    </w:p>
-    <w:p>
-      <w:pPr>
-        <w:autoSpaceDE w:val="0"/>
-        <w:autoSpaceDN w:val="0"/>
-        <w:adjustRightInd w:val="0"/>
-        <w:spacing w:after="0" w:line="240" w:lineRule="auto"/>
-        <w:jc w:val="both"/>
-        <w:rPr>
-          <w:rFonts w:ascii="Arial" w:hAnsi="Arial" w:cs="Arial"/>
-          <w:color w:val="000000"/>
-        </w:rPr>
-      </w:pPr>
-      <w:r>
-        <w:rPr>
-          <w:rFonts w:ascii="Arial" w:hAnsi="Arial" w:cs="Arial"/>
-          <w:color w:val="000000"/>
-        </w:rPr>
-        <w:t>De gebruiker kan zien dat de app en de website bij elkaar horen door stijl en design.</w:t>
-      </w:r>
-    </w:p>
-    <w:p>
-      <w:pPr>
-        <w:autoSpaceDE w:val="0"/>
-        <w:autoSpaceDN w:val="0"/>
-        <w:adjustRightInd w:val="0"/>
-        <w:spacing w:after="0" w:line="240" w:lineRule="auto"/>
-        <w:jc w:val="both"/>
-        <w:rPr>
-          <w:rFonts w:ascii="Arial" w:hAnsi="Arial" w:cs="Arial"/>
-          <w:i/>
-          <w:color w:val="000000"/>
-          <w:u w:val="single"/>
-        </w:rPr>
-      </w:pPr>
-    </w:p>
-    <w:p>
-      <w:pPr>
-        <w:autoSpaceDE w:val="0"/>
-        <w:autoSpaceDN w:val="0"/>
-        <w:adjustRightInd w:val="0"/>
-        <w:spacing w:after="0" w:line="240" w:lineRule="auto"/>
-        <w:jc w:val="both"/>
-        <w:rPr>
-          <w:rFonts w:ascii="Arial" w:hAnsi="Arial" w:cs="Arial"/>
-          <w:b/>
-          <w:i/>
-          <w:color w:val="000000"/>
-          <w:sz w:val="26"/>
-          <w:szCs w:val="26"/>
-        </w:rPr>
-      </w:pPr>
-      <w:r>
-        <w:rPr>
-          <w:rFonts w:ascii="Arial" w:hAnsi="Arial" w:cs="Arial"/>
-          <w:b/>
-          <w:i/>
-          <w:color w:val="000000"/>
-          <w:sz w:val="26"/>
-          <w:szCs w:val="26"/>
-        </w:rPr>
-        <w:t>Actor Gekende Gebruiker</w:t>
-      </w:r>
-    </w:p>
-    <w:p>
-      <w:pPr>
-        <w:autoSpaceDE w:val="0"/>
-        <w:autoSpaceDN w:val="0"/>
-        <w:adjustRightInd w:val="0"/>
-        <w:spacing w:after="0" w:line="240" w:lineRule="auto"/>
-        <w:jc w:val="both"/>
-        <w:rPr>
-          <w:rFonts w:ascii="Arial" w:hAnsi="Arial" w:cs="Arial"/>
-          <w:b/>
-          <w:color w:val="000000"/>
-          <w:sz w:val="24"/>
-          <w:szCs w:val="26"/>
-        </w:rPr>
-      </w:pPr>
-    </w:p>
-    <w:p>
-      <w:pPr>
-        <w:autoSpaceDE w:val="0"/>
-        <w:autoSpaceDN w:val="0"/>
-        <w:adjustRightInd w:val="0"/>
-        <w:spacing w:after="0" w:line="240" w:lineRule="auto"/>
-        <w:jc w:val="both"/>
-        <w:rPr>
-          <w:rFonts w:ascii="Arial" w:hAnsi="Arial" w:cs="Arial"/>
-          <w:color w:val="000000"/>
-        </w:rPr>
-      </w:pPr>
-      <w:r>
-        <w:rPr>
-          <w:rFonts w:ascii="Arial" w:hAnsi="Arial" w:cs="Arial"/>
-          <w:color w:val="000000"/>
-        </w:rPr>
-        <w:t>Een gekende gebruiker is een gebruiker die zich al wel geregistreerd hebben via de website (men kan niet inloggen via de app).</w:t>
-      </w:r>
-      <w:r>
-        <w:rPr>
-          <w:rFonts w:ascii="Arial" w:hAnsi="Arial" w:cs="Arial"/>
-          <w:color w:val="000000"/>
-        </w:rPr>
-        <w:t xml:space="preserve"> Deze actor kan alles wat een Anonieme Gebruiker ook kan, maar dan zonder in te loggen.</w:t>
-      </w:r>
-    </w:p>
-    <w:p>
-      <w:pPr>
-        <w:autoSpaceDE w:val="0"/>
-        <w:autoSpaceDN w:val="0"/>
-        <w:adjustRightInd w:val="0"/>
-        <w:spacing w:before="120" w:after="0" w:line="240" w:lineRule="auto"/>
-        <w:jc w:val="both"/>
-        <w:rPr>
-          <w:rFonts w:ascii="Arial" w:hAnsi="Arial" w:cs="Arial"/>
-          <w:b/>
-          <w:color w:val="000000"/>
-        </w:rPr>
-      </w:pPr>
-      <w:r>
-        <w:rPr>
-          <w:rFonts w:ascii="Arial" w:hAnsi="Arial" w:cs="Arial"/>
-          <w:b/>
-          <w:color w:val="000000"/>
-        </w:rPr>
-        <w:t>Volgt een project via de website</w:t>
-      </w:r>
-      <w:r>
-        <w:rPr>
-          <w:rFonts w:ascii="Arial" w:hAnsi="Arial" w:cs="Arial"/>
-          <w:b/>
-          <w:color w:val="000000"/>
-        </w:rPr>
-        <w:t>:</w:t>
-      </w:r>
-    </w:p>
-    <w:p>
-      <w:pPr>
-        <w:autoSpaceDE w:val="0"/>
-        <w:autoSpaceDN w:val="0"/>
-        <w:adjustRightInd w:val="0"/>
-        <w:spacing w:after="0" w:line="240" w:lineRule="auto"/>
-        <w:jc w:val="both"/>
-        <w:rPr>
-          <w:rFonts w:ascii="Arial" w:hAnsi="Arial" w:cs="Arial"/>
-          <w:color w:val="000000"/>
-          <w:u w:val="single"/>
-        </w:rPr>
-      </w:pPr>
-      <w:r>
-        <w:rPr>
-          <w:rFonts w:ascii="Arial" w:hAnsi="Arial" w:cs="Arial"/>
-          <w:color w:val="000000"/>
-        </w:rPr>
-        <w:t>Nadat er een project gekozen is, is er ook een mogelijkheid om een project op te volgen. Door een project te volgen, worden de gebruikers up-to-date gehouden over het gekozen project via de website. Hiervoor moet men ingelogd zijn.</w:t>
-      </w:r>
-      <w:r>
-        <w:rPr>
-          <w:rFonts w:ascii="Arial" w:hAnsi="Arial" w:cs="Arial"/>
-          <w:color w:val="000000"/>
-        </w:rPr>
-        <w:t xml:space="preserve"> </w:t>
-      </w:r>
-      <w:r>
-        <w:rPr>
-          <w:rFonts w:ascii="Arial" w:hAnsi="Arial" w:cs="Arial"/>
-          <w:color w:val="000000"/>
-          <w:u w:val="single"/>
-        </w:rPr>
-        <w:t>Hiervoor zal een knop aanwezig zijn ‘Project volgen’.</w:t>
-      </w:r>
-    </w:p>
-    <w:p>
-      <w:pPr>
-        <w:autoSpaceDE w:val="0"/>
-        <w:autoSpaceDN w:val="0"/>
-        <w:adjustRightInd w:val="0"/>
-        <w:spacing w:after="0" w:line="240" w:lineRule="auto"/>
-        <w:jc w:val="both"/>
-        <w:rPr>
-          <w:rFonts w:ascii="Arial" w:hAnsi="Arial" w:cs="Arial"/>
-          <w:color w:val="000000"/>
-        </w:rPr>
-      </w:pPr>
-    </w:p>
-    <w:p>
-      <w:pPr>
-        <w:autoSpaceDE w:val="0"/>
-        <w:autoSpaceDN w:val="0"/>
-        <w:adjustRightInd w:val="0"/>
-        <w:spacing w:after="0" w:line="240" w:lineRule="auto"/>
-        <w:jc w:val="both"/>
-        <w:rPr>
-          <w:rFonts w:ascii="Arial" w:hAnsi="Arial" w:cs="Arial"/>
-          <w:b/>
-          <w:i/>
-          <w:color w:val="000000"/>
-          <w:sz w:val="26"/>
-          <w:szCs w:val="26"/>
-        </w:rPr>
-      </w:pPr>
-      <w:r>
-        <w:rPr>
-          <w:rFonts w:ascii="Arial" w:hAnsi="Arial" w:cs="Arial"/>
-          <w:b/>
-          <w:i/>
-          <w:color w:val="000000"/>
-          <w:sz w:val="26"/>
-          <w:szCs w:val="26"/>
-        </w:rPr>
-        <w:t>Actor Admin</w:t>
-      </w:r>
-    </w:p>
-    <w:p>
-      <w:pPr>
-        <w:autoSpaceDE w:val="0"/>
-        <w:autoSpaceDN w:val="0"/>
-        <w:adjustRightInd w:val="0"/>
-        <w:spacing w:after="0" w:line="240" w:lineRule="auto"/>
-        <w:jc w:val="both"/>
-        <w:rPr>
-          <w:rFonts w:ascii="Arial" w:hAnsi="Arial" w:cs="Arial"/>
-          <w:b/>
-          <w:i/>
-          <w:color w:val="000000"/>
-          <w:sz w:val="24"/>
-          <w:szCs w:val="26"/>
-        </w:rPr>
-      </w:pPr>
-    </w:p>
-    <w:p>
-      <w:pPr>
-        <w:autoSpaceDE w:val="0"/>
-        <w:autoSpaceDN w:val="0"/>
-        <w:adjustRightInd w:val="0"/>
-        <w:spacing w:after="0" w:line="240" w:lineRule="auto"/>
-        <w:jc w:val="both"/>
-        <w:rPr>
-          <w:rFonts w:ascii="Arial" w:hAnsi="Arial" w:cs="Arial"/>
-          <w:color w:val="000000"/>
-        </w:rPr>
-      </w:pPr>
-      <w:r>
-        <w:rPr>
-          <w:rFonts w:ascii="Arial" w:hAnsi="Arial" w:cs="Arial"/>
-          <w:color w:val="000000"/>
-        </w:rPr>
-        <w:t>De mensen</w:t>
-      </w:r>
-      <w:r>
-        <w:rPr>
-          <w:rFonts w:ascii="Arial" w:hAnsi="Arial" w:cs="Arial"/>
-          <w:color w:val="000000"/>
-        </w:rPr>
-        <w:t xml:space="preserve"> van De Stad Antwerpen zullen iemand aanduiden die de projecten zal beheren en de feedback van de gebruikers kan verwerken.</w:t>
-      </w:r>
-      <w:r>
-        <w:rPr>
-          <w:rFonts w:ascii="Arial" w:hAnsi="Arial" w:cs="Arial"/>
-          <w:color w:val="000000"/>
-        </w:rPr>
-        <w:t xml:space="preserve"> Deze persoon zal een specifieke login krijgen zodat hij meer kan dan de gebruikers.</w:t>
-      </w:r>
-      <w:r>
-        <w:rPr>
-          <w:rFonts w:ascii="Arial" w:hAnsi="Arial" w:cs="Arial"/>
-          <w:color w:val="000000"/>
-        </w:rPr>
-        <w:t xml:space="preserve"> Deze admin zal een speciaal paneel krijgen op de website om de projecten te maken, vragen/stellingen kan toevoegen…</w:t>
-      </w:r>
-    </w:p>
-    <w:p>
-      <w:pPr>
-        <w:autoSpaceDE w:val="0"/>
-        <w:autoSpaceDN w:val="0"/>
-        <w:adjustRightInd w:val="0"/>
-        <w:spacing w:before="120" w:after="0" w:line="240" w:lineRule="auto"/>
-        <w:jc w:val="both"/>
-        <w:rPr>
-          <w:rFonts w:ascii="Arial" w:hAnsi="Arial" w:cs="Arial"/>
-          <w:b/>
-          <w:color w:val="000000"/>
-        </w:rPr>
-      </w:pPr>
-      <w:r>
-        <w:rPr>
-          <w:rFonts w:ascii="Arial" w:hAnsi="Arial" w:cs="Arial"/>
-          <w:b/>
-          <w:color w:val="000000"/>
-        </w:rPr>
-        <w:t>Kan een template aanmaken (sjabloon) via de website</w:t>
-      </w:r>
-      <w:r>
-        <w:rPr>
-          <w:rFonts w:ascii="Arial" w:hAnsi="Arial" w:cs="Arial"/>
-          <w:b/>
-          <w:color w:val="000000"/>
-        </w:rPr>
-        <w:t>:</w:t>
-      </w:r>
-    </w:p>
-    <w:p>
-      <w:pPr>
-        <w:autoSpaceDE w:val="0"/>
-        <w:autoSpaceDN w:val="0"/>
-        <w:adjustRightInd w:val="0"/>
-        <w:spacing w:after="0" w:line="240" w:lineRule="auto"/>
-        <w:jc w:val="both"/>
-        <w:rPr>
-          <w:rFonts w:ascii="Arial" w:hAnsi="Arial" w:cs="Arial"/>
-          <w:color w:val="000000"/>
-        </w:rPr>
-      </w:pPr>
-      <w:r>
-        <w:rPr>
-          <w:rFonts w:ascii="Arial" w:hAnsi="Arial" w:cs="Arial"/>
-          <w:color w:val="000000"/>
-        </w:rPr>
-        <w:t>De Admin kan een sjabloon aanmaken voor alle projecten. Deze kan bewaart en opgeroepen worden.</w:t>
-      </w:r>
-      <w:r>
-        <w:rPr>
-          <w:rFonts w:ascii="Arial" w:hAnsi="Arial" w:cs="Arial"/>
-          <w:color w:val="000000"/>
-        </w:rPr>
-        <w:t xml:space="preserve"> Deze templates krijgen hun eigen kader waarin ze snel terug oproepbaar zijn.</w:t>
-      </w:r>
-      <w:r>
-        <w:rPr>
-          <w:rFonts w:ascii="Arial" w:hAnsi="Arial" w:cs="Arial"/>
-          <w:color w:val="000000"/>
-        </w:rPr>
-        <w:t xml:space="preserve"> De admin kan zelf kiezen wat er ingevuld moet worden op deze template wanneer er een nieuw project wordt aangemaakt.</w:t>
-      </w:r>
-      <w:r>
-        <w:rPr>
-          <w:rFonts w:ascii="Arial" w:hAnsi="Arial" w:cs="Arial"/>
-          <w:color w:val="000000"/>
-        </w:rPr>
-        <w:t xml:space="preserve"> Hiervoor moet er eerst op de </w:t>
-      </w:r>
-      <w:r>
-        <w:rPr>
-          <w:rFonts w:ascii="Arial" w:hAnsi="Arial" w:cs="Arial"/>
-          <w:color w:val="000000"/>
-          <w:u w:val="single"/>
-        </w:rPr>
-        <w:t>‘Bouw’-knop</w:t>
-      </w:r>
-      <w:r>
-        <w:rPr>
-          <w:rFonts w:ascii="Arial" w:hAnsi="Arial" w:cs="Arial"/>
-          <w:b/>
-          <w:color w:val="000000"/>
-          <w:u w:val="single"/>
-        </w:rPr>
-        <w:t xml:space="preserve"> </w:t>
-      </w:r>
-      <w:r>
-        <w:rPr>
-          <w:rFonts w:ascii="Arial" w:hAnsi="Arial" w:cs="Arial"/>
-          <w:color w:val="000000"/>
-        </w:rPr>
-        <w:t>gedrukt worden.</w:t>
-      </w:r>
-    </w:p>
-    <w:p>
-      <w:pPr>
-        <w:autoSpaceDE w:val="0"/>
-        <w:autoSpaceDN w:val="0"/>
-        <w:adjustRightInd w:val="0"/>
-        <w:spacing w:before="120" w:after="0" w:line="240" w:lineRule="auto"/>
-        <w:jc w:val="both"/>
-        <w:rPr>
-          <w:rFonts w:ascii="Arial" w:hAnsi="Arial" w:cs="Arial"/>
-          <w:b/>
-        </w:rPr>
-      </w:pPr>
-      <w:r>
-        <w:rPr>
-          <w:rFonts w:ascii="Arial" w:hAnsi="Arial" w:cs="Arial"/>
-          <w:b/>
-        </w:rPr>
-        <w:lastRenderedPageBreak/>
-        <w:t>Maakt nieuwe projecten aan via de website</w:t>
-      </w:r>
-      <w:r>
-        <w:rPr>
-          <w:rFonts w:ascii="Arial" w:hAnsi="Arial" w:cs="Arial"/>
-          <w:b/>
-        </w:rPr>
-        <w:t>:</w:t>
-      </w:r>
-    </w:p>
-    <w:p>
-      <w:pPr>
-        <w:autoSpaceDE w:val="0"/>
-        <w:autoSpaceDN w:val="0"/>
-        <w:adjustRightInd w:val="0"/>
-        <w:spacing w:after="0" w:line="240" w:lineRule="auto"/>
-        <w:jc w:val="both"/>
-        <w:rPr>
-          <w:rFonts w:ascii="Arial" w:hAnsi="Arial" w:cs="Arial"/>
-          <w:color w:val="000000"/>
-        </w:rPr>
-      </w:pPr>
-      <w:r>
-        <w:rPr>
-          <w:rFonts w:ascii="Arial" w:hAnsi="Arial" w:cs="Arial"/>
-        </w:rPr>
-        <w:t>De admin kan via de gemaakte template een nieuw project aanmaken waar hij zelf de gekozen parame</w:t>
-      </w:r>
-      <w:r>
-        <w:rPr>
-          <w:rFonts w:ascii="Arial" w:hAnsi="Arial" w:cs="Arial"/>
-        </w:rPr>
-        <w:t>ters (foto’s, naam project…)</w:t>
-      </w:r>
-      <w:r>
-        <w:rPr>
-          <w:rFonts w:ascii="Arial" w:hAnsi="Arial" w:cs="Arial"/>
-        </w:rPr>
-        <w:t xml:space="preserve"> moet aanvullen of hij start een volledig nieuw project waar hij dan de template nog moet aanmaken.</w:t>
-      </w:r>
-      <w:r>
-        <w:rPr>
-          <w:rFonts w:ascii="Arial" w:hAnsi="Arial" w:cs="Arial"/>
-        </w:rPr>
-        <w:t xml:space="preserve"> </w:t>
-      </w:r>
-      <w:r>
-        <w:rPr>
-          <w:rFonts w:ascii="Arial" w:hAnsi="Arial" w:cs="Arial"/>
-          <w:color w:val="000000"/>
-        </w:rPr>
-        <w:t xml:space="preserve">Hiervoor moet er eerst op de </w:t>
-      </w:r>
-      <w:r>
-        <w:rPr>
-          <w:rFonts w:ascii="Arial" w:hAnsi="Arial" w:cs="Arial"/>
-          <w:color w:val="000000"/>
-          <w:u w:val="single"/>
-        </w:rPr>
-        <w:t>‘Bouw’-knop</w:t>
-      </w:r>
-      <w:r>
-        <w:rPr>
-          <w:rFonts w:ascii="Arial" w:hAnsi="Arial" w:cs="Arial"/>
-          <w:b/>
-          <w:color w:val="000000"/>
-          <w:u w:val="single"/>
-        </w:rPr>
-        <w:t xml:space="preserve"> </w:t>
-      </w:r>
-      <w:r>
-        <w:rPr>
-          <w:rFonts w:ascii="Arial" w:hAnsi="Arial" w:cs="Arial"/>
-          <w:color w:val="000000"/>
-        </w:rPr>
-        <w:t>gedrukt worden.</w:t>
-      </w:r>
-    </w:p>
-    <w:p>
-      <w:pPr>
-        <w:autoSpaceDE w:val="0"/>
-        <w:autoSpaceDN w:val="0"/>
-        <w:adjustRightInd w:val="0"/>
-        <w:spacing w:before="120" w:after="0" w:line="240" w:lineRule="auto"/>
-        <w:jc w:val="both"/>
-        <w:rPr>
-          <w:rFonts w:ascii="Arial" w:hAnsi="Arial" w:cs="Arial"/>
-          <w:b/>
-        </w:rPr>
-      </w:pPr>
-      <w:r>
-        <w:rPr>
-          <w:rFonts w:ascii="Arial" w:hAnsi="Arial" w:cs="Arial"/>
-          <w:b/>
-        </w:rPr>
-        <w:t>Past een bestaand project aan via de website</w:t>
-      </w:r>
-      <w:r>
-        <w:rPr>
-          <w:rFonts w:ascii="Arial" w:hAnsi="Arial" w:cs="Arial"/>
-          <w:b/>
-        </w:rPr>
-        <w:t>:</w:t>
-      </w:r>
-    </w:p>
-    <w:p>
-      <w:pPr>
-        <w:autoSpaceDE w:val="0"/>
-        <w:autoSpaceDN w:val="0"/>
-        <w:adjustRightInd w:val="0"/>
-        <w:spacing w:after="0" w:line="240" w:lineRule="auto"/>
-        <w:jc w:val="both"/>
-        <w:rPr>
-          <w:rFonts w:ascii="Arial" w:hAnsi="Arial" w:cs="Arial"/>
-        </w:rPr>
-      </w:pPr>
-      <w:r>
-        <w:rPr>
-          <w:rFonts w:ascii="Arial" w:hAnsi="Arial" w:cs="Arial"/>
-        </w:rPr>
-        <w:t xml:space="preserve">Indien er een fout is gemaakt bij het aanmaken van een project, kan de admin een bestaand project aanpassen door eerst op de </w:t>
-      </w:r>
-      <w:r>
-        <w:rPr>
-          <w:rFonts w:ascii="Arial" w:hAnsi="Arial" w:cs="Arial"/>
-          <w:u w:val="single"/>
-        </w:rPr>
-        <w:t>‘Bouw’-knop</w:t>
-      </w:r>
-      <w:r>
-        <w:rPr>
-          <w:rFonts w:ascii="Arial" w:hAnsi="Arial" w:cs="Arial"/>
-          <w:b/>
-          <w:u w:val="single"/>
-        </w:rPr>
-        <w:t xml:space="preserve"> </w:t>
-      </w:r>
-      <w:r>
-        <w:rPr>
-          <w:rFonts w:ascii="Arial" w:hAnsi="Arial" w:cs="Arial"/>
-        </w:rPr>
-        <w:t>te drukken. Hier zal hij de optie krijgen om een bestaand project aan te passen.</w:t>
-      </w:r>
-    </w:p>
-    <w:p>
-      <w:pPr>
-        <w:autoSpaceDE w:val="0"/>
-        <w:autoSpaceDN w:val="0"/>
-        <w:adjustRightInd w:val="0"/>
-        <w:spacing w:before="120" w:after="0" w:line="240" w:lineRule="auto"/>
-        <w:jc w:val="both"/>
-        <w:rPr>
-          <w:rFonts w:ascii="Arial" w:hAnsi="Arial" w:cs="Arial"/>
-          <w:b/>
-          <w:color w:val="FF0000"/>
-        </w:rPr>
-      </w:pPr>
-      <w:r>
-        <w:rPr>
-          <w:rFonts w:ascii="Arial" w:hAnsi="Arial" w:cs="Arial"/>
-          <w:b/>
-        </w:rPr>
-        <w:t>Bekijkt de rauwe feedback en de verwerkte feedback via de website</w:t>
-      </w:r>
-      <w:r>
-        <w:rPr>
-          <w:rFonts w:ascii="Arial" w:hAnsi="Arial" w:cs="Arial"/>
-          <w:b/>
-        </w:rPr>
-        <w:t>:</w:t>
-      </w:r>
-    </w:p>
-    <w:p>
-      <w:pPr>
-        <w:autoSpaceDE w:val="0"/>
-        <w:autoSpaceDN w:val="0"/>
-        <w:adjustRightInd w:val="0"/>
-        <w:spacing w:after="0" w:line="240" w:lineRule="auto"/>
-        <w:jc w:val="both"/>
-        <w:rPr>
-          <w:rFonts w:ascii="Arial" w:hAnsi="Arial" w:cs="Arial"/>
-          <w:color w:val="000000"/>
-        </w:rPr>
-      </w:pPr>
-      <w:r>
-        <w:rPr>
-          <w:rFonts w:ascii="Arial" w:hAnsi="Arial" w:cs="Arial"/>
-          <w:color w:val="000000"/>
-        </w:rPr>
-        <w:t>De Admin kan een project kiezen</w:t>
-      </w:r>
-      <w:r>
-        <w:rPr>
-          <w:rFonts w:ascii="Arial" w:hAnsi="Arial" w:cs="Arial"/>
-          <w:color w:val="000000"/>
-        </w:rPr>
-        <w:t xml:space="preserve"> nadat hij op de </w:t>
-      </w:r>
-      <w:r>
-        <w:rPr>
-          <w:rFonts w:ascii="Arial" w:hAnsi="Arial" w:cs="Arial"/>
-          <w:color w:val="000000"/>
-          <w:u w:val="single"/>
-        </w:rPr>
-        <w:t>‘Verkeer’-knop</w:t>
-      </w:r>
-      <w:r>
-        <w:rPr>
-          <w:rFonts w:ascii="Arial" w:hAnsi="Arial" w:cs="Arial"/>
-          <w:color w:val="000000"/>
-        </w:rPr>
-        <w:t xml:space="preserve"> heeft gedrukt</w:t>
-      </w:r>
-      <w:r>
-        <w:rPr>
-          <w:rFonts w:ascii="Arial" w:hAnsi="Arial" w:cs="Arial"/>
-          <w:color w:val="000000"/>
-        </w:rPr>
-        <w:t>. Net zoals de gebruikers zal hij de verwerkte feedback kunnen zien, maar daarnaast heeft hij de mogelijkheid om de alle feedback (rauw en verwe</w:t>
-      </w:r>
-      <w:r>
-        <w:rPr>
-          <w:rFonts w:ascii="Arial" w:hAnsi="Arial" w:cs="Arial"/>
-          <w:color w:val="000000"/>
-        </w:rPr>
-        <w:t>rkt) te downloaden in een excel-</w:t>
-      </w:r>
-      <w:r>
-        <w:rPr>
-          <w:rFonts w:ascii="Arial" w:hAnsi="Arial" w:cs="Arial"/>
-          <w:color w:val="000000"/>
-        </w:rPr>
-        <w:t>bestand.</w:t>
-      </w:r>
-    </w:p>
-    <w:p>
-      <w:pPr>
-        <w:autoSpaceDE w:val="0"/>
-        <w:autoSpaceDN w:val="0"/>
-        <w:adjustRightInd w:val="0"/>
-        <w:spacing w:after="0" w:line="240" w:lineRule="auto"/>
-        <w:jc w:val="both"/>
-        <w:rPr>
-          <w:rFonts w:ascii="Arial" w:hAnsi="Arial" w:cs="Arial"/>
-          <w:color w:val="000000"/>
-        </w:rPr>
-      </w:pPr>
-      <w:r>
-        <w:rPr>
-          <w:rFonts w:ascii="Arial" w:hAnsi="Arial" w:cs="Arial"/>
-          <w:color w:val="000000"/>
-        </w:rPr>
-        <w:t>Ook zal er een overzicht te zien zijn van de ingevulde formulieren op het admin panel die gemiddeldes zal weergeven.</w:t>
-      </w:r>
-    </w:p>
-    <w:p>
-      <w:pPr>
-        <w:autoSpaceDE w:val="0"/>
-        <w:autoSpaceDN w:val="0"/>
-        <w:adjustRightInd w:val="0"/>
-        <w:spacing w:after="0" w:line="240" w:lineRule="auto"/>
-        <w:jc w:val="both"/>
-        <w:rPr>
-          <w:rFonts w:ascii="Arial" w:hAnsi="Arial" w:cs="Arial"/>
-          <w:color w:val="000000"/>
-        </w:rPr>
-      </w:pPr>
-    </w:p>
-    <w:p>
-      <w:pPr>
-        <w:autoSpaceDE w:val="0"/>
-        <w:autoSpaceDN w:val="0"/>
-        <w:adjustRightInd w:val="0"/>
-        <w:spacing w:after="0" w:line="240" w:lineRule="auto"/>
+        <w:t>Use</w:t>
+      </w:r>
+      <w:proofErr w:type="spellEnd"/>
+      <w:r>
         <w:rPr>
           <w:rFonts w:ascii="Arial" w:hAnsi="Arial" w:cs="Arial"/>
           <w:b/>
@@ -3547,8 +2102,1935 @@
           <w:szCs w:val="34"/>
           <w:u w:val="single"/>
         </w:rPr>
-      </w:pPr>
-      <w:r>
+        <w:t xml:space="preserve"> Cases</w:t>
+      </w:r>
+    </w:p>
+    <w:p>
+      <w:pPr>
+        <w:autoSpaceDE w:val="0"/>
+        <w:autoSpaceDN w:val="0"/>
+        <w:adjustRightInd w:val="0"/>
+        <w:spacing w:after="0" w:line="240" w:lineRule="auto"/>
+        <w:rPr>
+          <w:rFonts w:ascii="Arial" w:hAnsi="Arial" w:cs="Arial"/>
+          <w:b/>
+          <w:bCs/>
+          <w:color w:val="000000"/>
+          <w:szCs w:val="34"/>
+          <w:u w:val="single"/>
+        </w:rPr>
+      </w:pPr>
+    </w:p>
+    <w:p>
+      <w:pPr>
+        <w:autoSpaceDE w:val="0"/>
+        <w:autoSpaceDN w:val="0"/>
+        <w:adjustRightInd w:val="0"/>
+        <w:spacing w:after="0" w:line="240" w:lineRule="auto"/>
+        <w:jc w:val="both"/>
+        <w:rPr>
+          <w:rFonts w:ascii="Arial" w:hAnsi="Arial" w:cs="Arial"/>
+          <w:color w:val="000000"/>
+        </w:rPr>
+      </w:pPr>
+      <w:r>
+        <w:rPr>
+          <w:rFonts w:ascii="Arial" w:hAnsi="Arial" w:cs="Arial"/>
+          <w:color w:val="000000"/>
+        </w:rPr>
+        <w:t xml:space="preserve">Wat volgt is een uitwerking van de verschillende </w:t>
+      </w:r>
+      <w:proofErr w:type="spellStart"/>
+      <w:r>
+        <w:rPr>
+          <w:rFonts w:ascii="Arial" w:hAnsi="Arial" w:cs="Arial"/>
+          <w:color w:val="000000"/>
+        </w:rPr>
+        <w:t>Use</w:t>
+      </w:r>
+      <w:proofErr w:type="spellEnd"/>
+      <w:r>
+        <w:rPr>
+          <w:rFonts w:ascii="Arial" w:hAnsi="Arial" w:cs="Arial"/>
+          <w:color w:val="000000"/>
+        </w:rPr>
+        <w:t xml:space="preserve"> Cases </w:t>
+      </w:r>
+      <w:r>
+        <w:rPr>
+          <w:rFonts w:ascii="Arial" w:hAnsi="Arial" w:cs="Arial"/>
+          <w:color w:val="000000"/>
+        </w:rPr>
+        <w:t xml:space="preserve">uit het </w:t>
+      </w:r>
+      <w:proofErr w:type="spellStart"/>
+      <w:r>
+        <w:rPr>
+          <w:rFonts w:ascii="Arial" w:hAnsi="Arial" w:cs="Arial"/>
+          <w:color w:val="000000"/>
+        </w:rPr>
+        <w:t>Use</w:t>
+      </w:r>
+      <w:proofErr w:type="spellEnd"/>
+      <w:r>
+        <w:rPr>
+          <w:rFonts w:ascii="Arial" w:hAnsi="Arial" w:cs="Arial"/>
+          <w:color w:val="000000"/>
+        </w:rPr>
+        <w:t xml:space="preserve"> Case Model. Ze zijn </w:t>
+      </w:r>
+      <w:r>
+        <w:rPr>
+          <w:rFonts w:ascii="Arial" w:hAnsi="Arial" w:cs="Arial"/>
+          <w:color w:val="000000"/>
+        </w:rPr>
+        <w:t>gegroepeerd per actor.</w:t>
+      </w:r>
+    </w:p>
+    <w:p>
+      <w:pPr>
+        <w:autoSpaceDE w:val="0"/>
+        <w:autoSpaceDN w:val="0"/>
+        <w:adjustRightInd w:val="0"/>
+        <w:spacing w:after="0" w:line="240" w:lineRule="auto"/>
+        <w:jc w:val="both"/>
+        <w:rPr>
+          <w:rFonts w:ascii="Arial" w:hAnsi="Arial" w:cs="Arial"/>
+          <w:color w:val="000000"/>
+        </w:rPr>
+      </w:pPr>
+    </w:p>
+    <w:p>
+      <w:pPr>
+        <w:autoSpaceDE w:val="0"/>
+        <w:autoSpaceDN w:val="0"/>
+        <w:adjustRightInd w:val="0"/>
+        <w:spacing w:after="0" w:line="240" w:lineRule="auto"/>
+        <w:jc w:val="both"/>
+        <w:rPr>
+          <w:rFonts w:ascii="Arial" w:hAnsi="Arial" w:cs="Arial"/>
+          <w:color w:val="000000"/>
+        </w:rPr>
+      </w:pPr>
+    </w:p>
+    <w:p>
+      <w:pPr>
+        <w:autoSpaceDE w:val="0"/>
+        <w:autoSpaceDN w:val="0"/>
+        <w:adjustRightInd w:val="0"/>
+        <w:spacing w:after="0" w:line="240" w:lineRule="auto"/>
+        <w:jc w:val="both"/>
+        <w:rPr>
+          <w:rFonts w:ascii="Arial" w:hAnsi="Arial" w:cs="Arial"/>
+          <w:b/>
+          <w:i/>
+          <w:color w:val="000000"/>
+          <w:sz w:val="26"/>
+          <w:szCs w:val="26"/>
+        </w:rPr>
+      </w:pPr>
+      <w:r>
+        <w:rPr>
+          <w:rFonts w:ascii="Arial" w:hAnsi="Arial" w:cs="Arial"/>
+          <w:b/>
+          <w:i/>
+          <w:color w:val="000000"/>
+          <w:sz w:val="26"/>
+          <w:szCs w:val="26"/>
+        </w:rPr>
+        <w:t>Actor Anonieme Gebruiker</w:t>
+      </w:r>
+    </w:p>
+    <w:p>
+      <w:pPr>
+        <w:autoSpaceDE w:val="0"/>
+        <w:autoSpaceDN w:val="0"/>
+        <w:adjustRightInd w:val="0"/>
+        <w:spacing w:after="0" w:line="240" w:lineRule="auto"/>
+        <w:jc w:val="both"/>
+        <w:rPr>
+          <w:rFonts w:ascii="Arial" w:hAnsi="Arial" w:cs="Arial"/>
+          <w:b/>
+          <w:i/>
+          <w:color w:val="000000"/>
+          <w:sz w:val="24"/>
+          <w:szCs w:val="26"/>
+        </w:rPr>
+      </w:pPr>
+    </w:p>
+    <w:p>
+      <w:pPr>
+        <w:autoSpaceDE w:val="0"/>
+        <w:autoSpaceDN w:val="0"/>
+        <w:adjustRightInd w:val="0"/>
+        <w:spacing w:after="0" w:line="240" w:lineRule="auto"/>
+        <w:jc w:val="both"/>
+        <w:rPr>
+          <w:rFonts w:ascii="Arial" w:hAnsi="Arial" w:cs="Arial"/>
+          <w:color w:val="000000"/>
+        </w:rPr>
+      </w:pPr>
+      <w:r>
+        <w:rPr>
+          <w:rFonts w:ascii="Arial" w:hAnsi="Arial" w:cs="Arial"/>
+          <w:color w:val="000000"/>
+        </w:rPr>
+        <w:t>Deze actoren zijn gebruikers die de app gebruiken (omdat men hier niet voor moet inloggen) en gebruikers die niet ingelogd zijn op de website. Indien men zichzelf registreert in inlogt, wordt de Anonieme Gebruiker een Gekende Gebruiker.</w:t>
+      </w:r>
+    </w:p>
+    <w:p>
+      <w:pPr>
+        <w:autoSpaceDE w:val="0"/>
+        <w:autoSpaceDN w:val="0"/>
+        <w:adjustRightInd w:val="0"/>
+        <w:spacing w:after="0" w:line="240" w:lineRule="auto"/>
+        <w:jc w:val="both"/>
+        <w:rPr>
+          <w:rFonts w:ascii="Arial" w:hAnsi="Arial" w:cs="Arial"/>
+          <w:color w:val="000000"/>
+        </w:rPr>
+      </w:pPr>
+    </w:p>
+    <w:p>
+      <w:pPr>
+        <w:autoSpaceDE w:val="0"/>
+        <w:autoSpaceDN w:val="0"/>
+        <w:adjustRightInd w:val="0"/>
+        <w:spacing w:after="0" w:line="240" w:lineRule="auto"/>
+        <w:jc w:val="both"/>
+        <w:rPr>
+          <w:rFonts w:ascii="Arial" w:hAnsi="Arial" w:cs="Arial"/>
+          <w:b/>
+          <w:color w:val="000000"/>
+        </w:rPr>
+      </w:pPr>
+      <w:r>
+        <w:rPr>
+          <w:rFonts w:ascii="Arial" w:hAnsi="Arial" w:cs="Arial"/>
+          <w:b/>
+          <w:color w:val="000000"/>
+        </w:rPr>
+        <w:t>Filtert projecten met een zoek-functie via de website</w:t>
+      </w:r>
+      <w:r>
+        <w:rPr>
+          <w:rFonts w:ascii="Arial" w:hAnsi="Arial" w:cs="Arial"/>
+          <w:b/>
+          <w:color w:val="000000"/>
+        </w:rPr>
+        <w:t>:</w:t>
+      </w:r>
+    </w:p>
+    <w:p>
+      <w:pPr>
+        <w:autoSpaceDE w:val="0"/>
+        <w:autoSpaceDN w:val="0"/>
+        <w:adjustRightInd w:val="0"/>
+        <w:spacing w:after="0" w:line="240" w:lineRule="auto"/>
+        <w:jc w:val="both"/>
+        <w:rPr>
+          <w:rFonts w:ascii="Arial" w:hAnsi="Arial" w:cs="Arial"/>
+          <w:color w:val="000000"/>
+          <w:u w:val="single"/>
+        </w:rPr>
+      </w:pPr>
+      <w:r>
+        <w:rPr>
+          <w:rFonts w:ascii="Arial" w:hAnsi="Arial" w:cs="Arial"/>
+          <w:color w:val="000000"/>
+        </w:rPr>
+        <w:t>Er zal een zoek-functie op de website zichtbaar zijn waarmee men een woord kan invullen dat een verband heeft met een project of een thema. Daarna zullen enkel de gezochte resultaten zichtbaar zijn.</w:t>
+      </w:r>
+      <w:r>
+        <w:rPr>
+          <w:rFonts w:ascii="Arial" w:hAnsi="Arial" w:cs="Arial"/>
+          <w:color w:val="000000"/>
+        </w:rPr>
+        <w:t xml:space="preserve"> </w:t>
+      </w:r>
+      <w:r>
+        <w:rPr>
+          <w:rFonts w:ascii="Arial" w:hAnsi="Arial" w:cs="Arial"/>
+          <w:color w:val="000000"/>
+          <w:u w:val="single"/>
+        </w:rPr>
+        <w:t>Deze zoekfunctie zal bovenaan op de website staan.</w:t>
+      </w:r>
+    </w:p>
+    <w:p>
+      <w:pPr>
+        <w:autoSpaceDE w:val="0"/>
+        <w:autoSpaceDN w:val="0"/>
+        <w:adjustRightInd w:val="0"/>
+        <w:spacing w:before="120" w:after="0" w:line="240" w:lineRule="auto"/>
+        <w:jc w:val="both"/>
+        <w:rPr>
+          <w:rFonts w:ascii="Arial" w:hAnsi="Arial" w:cs="Arial"/>
+          <w:b/>
+          <w:color w:val="000000"/>
+        </w:rPr>
+      </w:pPr>
+      <w:r>
+        <w:rPr>
+          <w:rFonts w:ascii="Arial" w:hAnsi="Arial" w:cs="Arial"/>
+          <w:b/>
+          <w:color w:val="000000"/>
+        </w:rPr>
+        <w:t>Kiest een project via de website</w:t>
+      </w:r>
+      <w:r>
+        <w:rPr>
+          <w:rFonts w:ascii="Arial" w:hAnsi="Arial" w:cs="Arial"/>
+          <w:b/>
+          <w:color w:val="000000"/>
+        </w:rPr>
+        <w:t>:</w:t>
+      </w:r>
+    </w:p>
+    <w:p>
+      <w:pPr>
+        <w:autoSpaceDE w:val="0"/>
+        <w:autoSpaceDN w:val="0"/>
+        <w:adjustRightInd w:val="0"/>
+        <w:spacing w:after="0" w:line="240" w:lineRule="auto"/>
+        <w:jc w:val="both"/>
+        <w:rPr>
+          <w:rFonts w:ascii="Arial" w:hAnsi="Arial" w:cs="Arial"/>
+          <w:color w:val="000000"/>
+        </w:rPr>
+      </w:pPr>
+      <w:r>
+        <w:rPr>
+          <w:rFonts w:ascii="Arial" w:hAnsi="Arial" w:cs="Arial"/>
+          <w:color w:val="000000"/>
+        </w:rPr>
+        <w:t>Men kan een project kiezen uit alle actieve projecten die op de homepagina staan of nadat een filter is toegepast.</w:t>
+      </w:r>
+      <w:r>
+        <w:rPr>
+          <w:rFonts w:ascii="Arial" w:hAnsi="Arial" w:cs="Arial"/>
+          <w:color w:val="000000"/>
+        </w:rPr>
+        <w:t xml:space="preserve"> Als een project aangeklikt wordt, krijgt de gebruiker extra informatie te zien over het gekozen project.</w:t>
+      </w:r>
+    </w:p>
+    <w:p>
+      <w:pPr>
+        <w:autoSpaceDE w:val="0"/>
+        <w:autoSpaceDN w:val="0"/>
+        <w:adjustRightInd w:val="0"/>
+        <w:spacing w:before="120" w:after="0" w:line="240" w:lineRule="auto"/>
+        <w:jc w:val="both"/>
+        <w:rPr>
+          <w:rFonts w:ascii="Arial" w:hAnsi="Arial" w:cs="Arial"/>
+          <w:b/>
+          <w:color w:val="000000"/>
+        </w:rPr>
+      </w:pPr>
+      <w:r>
+        <w:rPr>
+          <w:rFonts w:ascii="Arial" w:hAnsi="Arial" w:cs="Arial"/>
+          <w:b/>
+          <w:color w:val="000000"/>
+        </w:rPr>
+        <w:t>Beantwoord vragen/stellingen via de website</w:t>
+      </w:r>
+      <w:r>
+        <w:rPr>
+          <w:rFonts w:ascii="Arial" w:hAnsi="Arial" w:cs="Arial"/>
+          <w:b/>
+          <w:color w:val="000000"/>
+        </w:rPr>
+        <w:t>:</w:t>
+      </w:r>
+    </w:p>
+    <w:p>
+      <w:pPr>
+        <w:autoSpaceDE w:val="0"/>
+        <w:autoSpaceDN w:val="0"/>
+        <w:adjustRightInd w:val="0"/>
+        <w:spacing w:after="0" w:line="240" w:lineRule="auto"/>
+        <w:jc w:val="both"/>
+        <w:rPr>
+          <w:rFonts w:ascii="Arial" w:hAnsi="Arial" w:cs="Arial"/>
+          <w:color w:val="000000"/>
+        </w:rPr>
+      </w:pPr>
+      <w:r>
+        <w:rPr>
+          <w:rFonts w:ascii="Arial" w:hAnsi="Arial" w:cs="Arial"/>
+          <w:color w:val="000000"/>
+        </w:rPr>
+        <w:t>Nadat er een project gekozen is, is er ook een mogelijkheid om vragen/stellingen te beantwoorden die met het project te maken hebben.</w:t>
+      </w:r>
+      <w:r>
+        <w:rPr>
+          <w:rFonts w:ascii="Arial" w:hAnsi="Arial" w:cs="Arial"/>
+          <w:color w:val="000000"/>
+        </w:rPr>
+        <w:t xml:space="preserve"> </w:t>
+      </w:r>
+    </w:p>
+    <w:p>
+      <w:pPr>
+        <w:autoSpaceDE w:val="0"/>
+        <w:autoSpaceDN w:val="0"/>
+        <w:adjustRightInd w:val="0"/>
+        <w:spacing w:before="120" w:after="0" w:line="240" w:lineRule="auto"/>
+        <w:jc w:val="both"/>
+        <w:rPr>
+          <w:rFonts w:ascii="Arial" w:hAnsi="Arial" w:cs="Arial"/>
+          <w:b/>
+          <w:color w:val="000000"/>
+        </w:rPr>
+      </w:pPr>
+      <w:r>
+        <w:rPr>
+          <w:rFonts w:ascii="Arial" w:hAnsi="Arial" w:cs="Arial"/>
+          <w:b/>
+          <w:color w:val="000000"/>
+        </w:rPr>
+        <w:t>Bekijkt de verwerkte feedback via de website</w:t>
+      </w:r>
+      <w:r>
+        <w:rPr>
+          <w:rFonts w:ascii="Arial" w:hAnsi="Arial" w:cs="Arial"/>
+          <w:b/>
+          <w:color w:val="000000"/>
+        </w:rPr>
+        <w:t>:</w:t>
+      </w:r>
+    </w:p>
+    <w:p>
+      <w:pPr>
+        <w:autoSpaceDE w:val="0"/>
+        <w:autoSpaceDN w:val="0"/>
+        <w:adjustRightInd w:val="0"/>
+        <w:spacing w:after="0" w:line="240" w:lineRule="auto"/>
+        <w:jc w:val="both"/>
+        <w:rPr>
+          <w:rFonts w:ascii="Arial" w:hAnsi="Arial" w:cs="Arial"/>
+          <w:color w:val="000000"/>
+        </w:rPr>
+      </w:pPr>
+      <w:r>
+        <w:rPr>
+          <w:rFonts w:ascii="Arial" w:hAnsi="Arial" w:cs="Arial"/>
+          <w:color w:val="000000"/>
+        </w:rPr>
+        <w:t>De antwoorden die gegeven worden bij de vragen/stellingen worden voor de gebruiker verwerkt in diagrammen, waardoor de gebruiker een beter zicht krijgt over de mening van anderen.</w:t>
+      </w:r>
+      <w:r>
+        <w:rPr>
+          <w:rFonts w:ascii="Arial" w:hAnsi="Arial" w:cs="Arial"/>
+          <w:color w:val="000000"/>
+        </w:rPr>
+        <w:t xml:space="preserve"> De gebruiker kan deze diagrammen bekijken als hij een project heeft gekozen.</w:t>
+      </w:r>
+    </w:p>
+    <w:p>
+      <w:pPr>
+        <w:autoSpaceDE w:val="0"/>
+        <w:autoSpaceDN w:val="0"/>
+        <w:adjustRightInd w:val="0"/>
+        <w:spacing w:before="120" w:after="0" w:line="240" w:lineRule="auto"/>
+        <w:jc w:val="both"/>
+        <w:rPr>
+          <w:rFonts w:ascii="Arial" w:hAnsi="Arial" w:cs="Arial"/>
+          <w:b/>
+          <w:color w:val="000000"/>
+        </w:rPr>
+      </w:pPr>
+      <w:r>
+        <w:rPr>
+          <w:rFonts w:ascii="Arial" w:hAnsi="Arial" w:cs="Arial"/>
+          <w:b/>
+          <w:color w:val="000000"/>
+        </w:rPr>
+        <w:t>Bekijkt een tijdlijn bij elk project via de website</w:t>
+      </w:r>
+      <w:r>
+        <w:rPr>
+          <w:rFonts w:ascii="Arial" w:hAnsi="Arial" w:cs="Arial"/>
+          <w:b/>
+          <w:color w:val="000000"/>
+        </w:rPr>
+        <w:t>:</w:t>
+      </w:r>
+    </w:p>
+    <w:p>
+      <w:pPr>
+        <w:autoSpaceDE w:val="0"/>
+        <w:autoSpaceDN w:val="0"/>
+        <w:adjustRightInd w:val="0"/>
+        <w:spacing w:after="0" w:line="240" w:lineRule="auto"/>
+        <w:jc w:val="both"/>
+        <w:rPr>
+          <w:rFonts w:ascii="Arial" w:hAnsi="Arial" w:cs="Arial"/>
+          <w:color w:val="000000"/>
+        </w:rPr>
+      </w:pPr>
+      <w:r>
+        <w:rPr>
+          <w:rFonts w:ascii="Arial" w:hAnsi="Arial" w:cs="Arial"/>
+          <w:color w:val="000000"/>
+        </w:rPr>
+        <w:t xml:space="preserve">Nadat er een project gekozen is, krijgt de gebruiker ook een tijdlijn te zien met </w:t>
+      </w:r>
+      <w:proofErr w:type="spellStart"/>
+      <w:r>
+        <w:rPr>
+          <w:rFonts w:ascii="Arial" w:hAnsi="Arial" w:cs="Arial"/>
+          <w:color w:val="000000"/>
+        </w:rPr>
+        <w:t>milestones</w:t>
+      </w:r>
+      <w:proofErr w:type="spellEnd"/>
+      <w:r>
+        <w:rPr>
+          <w:rFonts w:ascii="Arial" w:hAnsi="Arial" w:cs="Arial"/>
+          <w:color w:val="000000"/>
+        </w:rPr>
+        <w:t xml:space="preserve"> i.v.m. het project. Zo kan de gebruiker ook te weten komen wanneer een project gestart is en eventueel wanneer een project het einde nadert. </w:t>
+      </w:r>
+    </w:p>
+    <w:p>
+      <w:pPr>
+        <w:autoSpaceDE w:val="0"/>
+        <w:autoSpaceDN w:val="0"/>
+        <w:adjustRightInd w:val="0"/>
+        <w:spacing w:before="120" w:after="0" w:line="240" w:lineRule="auto"/>
+        <w:jc w:val="both"/>
+        <w:rPr>
+          <w:rFonts w:ascii="Arial" w:hAnsi="Arial" w:cs="Arial"/>
+          <w:b/>
+          <w:color w:val="000000"/>
+        </w:rPr>
+      </w:pPr>
+      <w:r>
+        <w:rPr>
+          <w:rFonts w:ascii="Arial" w:hAnsi="Arial" w:cs="Arial"/>
+          <w:b/>
+          <w:color w:val="000000"/>
+        </w:rPr>
+        <w:t>Registreert zich via de website</w:t>
+      </w:r>
+      <w:r>
+        <w:rPr>
+          <w:rFonts w:ascii="Arial" w:hAnsi="Arial" w:cs="Arial"/>
+          <w:b/>
+          <w:color w:val="000000"/>
+        </w:rPr>
+        <w:t>:</w:t>
+      </w:r>
+    </w:p>
+    <w:p>
+      <w:pPr>
+        <w:autoSpaceDE w:val="0"/>
+        <w:autoSpaceDN w:val="0"/>
+        <w:adjustRightInd w:val="0"/>
+        <w:spacing w:after="0" w:line="240" w:lineRule="auto"/>
+        <w:jc w:val="both"/>
+        <w:rPr>
+          <w:rFonts w:ascii="Arial" w:hAnsi="Arial" w:cs="Arial"/>
+          <w:color w:val="000000"/>
+        </w:rPr>
+      </w:pPr>
+      <w:r>
+        <w:rPr>
+          <w:rFonts w:ascii="Arial" w:hAnsi="Arial" w:cs="Arial"/>
+          <w:color w:val="000000"/>
+        </w:rPr>
+        <w:t>Een Anonieme Gebruiker kan zichzelf registreren door enkele gegevens mee te geven (naam, geslacht, leeftijd, paswoord…).</w:t>
+      </w:r>
+      <w:r>
+        <w:rPr>
+          <w:rFonts w:ascii="Arial" w:hAnsi="Arial" w:cs="Arial"/>
+          <w:color w:val="000000"/>
+        </w:rPr>
+        <w:t xml:space="preserve"> Deze gegevens worden automatisch ingevuld bij vragen.</w:t>
+      </w:r>
+      <w:r>
+        <w:rPr>
+          <w:rFonts w:ascii="Arial" w:hAnsi="Arial" w:cs="Arial"/>
+          <w:color w:val="000000"/>
+        </w:rPr>
+        <w:t xml:space="preserve"> Hiervoor zal een profielicoon aanwezig zijn. Als men hierop klikt krijgt de gebruiker de mogelijkheid om zich te registreren en in te loggen. Nadat men ingelogd is, wordt dit icoontje ook de manier om uit te loggen.</w:t>
+      </w:r>
+    </w:p>
+    <w:p>
+      <w:pPr>
+        <w:autoSpaceDE w:val="0"/>
+        <w:autoSpaceDN w:val="0"/>
+        <w:adjustRightInd w:val="0"/>
+        <w:spacing w:before="120" w:after="0" w:line="240" w:lineRule="auto"/>
+        <w:jc w:val="both"/>
+        <w:rPr>
+          <w:rFonts w:ascii="Arial" w:hAnsi="Arial" w:cs="Arial"/>
+          <w:b/>
+          <w:color w:val="000000"/>
+        </w:rPr>
+      </w:pPr>
+      <w:r>
+        <w:rPr>
+          <w:rFonts w:ascii="Arial" w:hAnsi="Arial" w:cs="Arial"/>
+          <w:b/>
+          <w:color w:val="000000"/>
+        </w:rPr>
+        <w:t>Logt in via de website</w:t>
+      </w:r>
+      <w:r>
+        <w:rPr>
+          <w:rFonts w:ascii="Arial" w:hAnsi="Arial" w:cs="Arial"/>
+          <w:b/>
+          <w:color w:val="000000"/>
+        </w:rPr>
+        <w:t>:</w:t>
+      </w:r>
+    </w:p>
+    <w:p>
+      <w:pPr>
+        <w:autoSpaceDE w:val="0"/>
+        <w:autoSpaceDN w:val="0"/>
+        <w:adjustRightInd w:val="0"/>
+        <w:spacing w:after="0" w:line="240" w:lineRule="auto"/>
+        <w:jc w:val="both"/>
+        <w:rPr>
+          <w:rFonts w:ascii="Arial" w:hAnsi="Arial" w:cs="Arial"/>
+          <w:color w:val="000000"/>
+        </w:rPr>
+      </w:pPr>
+      <w:r>
+        <w:rPr>
+          <w:rFonts w:ascii="Arial" w:hAnsi="Arial" w:cs="Arial"/>
+          <w:color w:val="000000"/>
+        </w:rPr>
+        <w:t>Nadat een gebruiker zich geregistreerd heeft, dan kan een gebruiker zich inloggen via de website. Vanaf nu is de Anonieme Gebruiker een Gekende Gebruiker.</w:t>
+      </w:r>
+      <w:r>
+        <w:rPr>
+          <w:rFonts w:ascii="Arial" w:hAnsi="Arial" w:cs="Arial"/>
+          <w:color w:val="000000"/>
+        </w:rPr>
+        <w:t xml:space="preserve"> </w:t>
+      </w:r>
+    </w:p>
+    <w:p>
+      <w:pPr>
+        <w:autoSpaceDE w:val="0"/>
+        <w:autoSpaceDN w:val="0"/>
+        <w:adjustRightInd w:val="0"/>
+        <w:spacing w:after="0" w:line="240" w:lineRule="auto"/>
+        <w:jc w:val="both"/>
+        <w:rPr>
+          <w:rFonts w:ascii="Arial" w:hAnsi="Arial" w:cs="Arial"/>
+          <w:color w:val="000000"/>
+        </w:rPr>
+      </w:pPr>
+      <w:r>
+        <w:rPr>
+          <w:rFonts w:ascii="Arial" w:hAnsi="Arial" w:cs="Arial"/>
+          <w:color w:val="000000"/>
+        </w:rPr>
+        <w:t>Hiervoor zal een profielicoon aanwezig zijn. Als men hierop klikt krijgt de gebruiker de mogelijkheid om zich te registreren en in te loggen. Nadat men ingelogd is, wordt dit icoontje ook de manier om uit te loggen.</w:t>
+      </w:r>
+    </w:p>
+    <w:p>
+      <w:pPr>
+        <w:autoSpaceDE w:val="0"/>
+        <w:autoSpaceDN w:val="0"/>
+        <w:adjustRightInd w:val="0"/>
+        <w:spacing w:after="0" w:line="240" w:lineRule="auto"/>
+        <w:jc w:val="both"/>
+        <w:rPr>
+          <w:rFonts w:ascii="Arial" w:hAnsi="Arial" w:cs="Arial"/>
+          <w:color w:val="000000"/>
+        </w:rPr>
+      </w:pPr>
+    </w:p>
+    <w:p>
+      <w:pPr>
+        <w:autoSpaceDE w:val="0"/>
+        <w:autoSpaceDN w:val="0"/>
+        <w:adjustRightInd w:val="0"/>
+        <w:spacing w:before="120" w:after="0" w:line="240" w:lineRule="auto"/>
+        <w:jc w:val="both"/>
+        <w:rPr>
+          <w:rFonts w:ascii="Arial" w:hAnsi="Arial" w:cs="Arial"/>
+          <w:color w:val="000000"/>
+        </w:rPr>
+      </w:pPr>
+    </w:p>
+    <w:p>
+      <w:pPr>
+        <w:autoSpaceDE w:val="0"/>
+        <w:autoSpaceDN w:val="0"/>
+        <w:adjustRightInd w:val="0"/>
+        <w:spacing w:before="120" w:after="0" w:line="240" w:lineRule="auto"/>
+        <w:jc w:val="both"/>
+        <w:rPr>
+          <w:rFonts w:ascii="Arial" w:hAnsi="Arial" w:cs="Arial"/>
+          <w:color w:val="000000"/>
+        </w:rPr>
+      </w:pPr>
+    </w:p>
+    <w:p>
+      <w:pPr>
+        <w:autoSpaceDE w:val="0"/>
+        <w:autoSpaceDN w:val="0"/>
+        <w:adjustRightInd w:val="0"/>
+        <w:spacing w:before="120" w:after="0" w:line="240" w:lineRule="auto"/>
+        <w:jc w:val="both"/>
+        <w:rPr>
+          <w:rFonts w:ascii="Arial" w:hAnsi="Arial" w:cs="Arial"/>
+          <w:b/>
+          <w:color w:val="000000"/>
+        </w:rPr>
+      </w:pPr>
+      <w:r>
+        <w:rPr>
+          <w:rFonts w:ascii="Arial" w:hAnsi="Arial" w:cs="Arial"/>
+          <w:b/>
+          <w:color w:val="000000"/>
+        </w:rPr>
+        <w:lastRenderedPageBreak/>
+        <w:t>Surft via de app naar de website</w:t>
+      </w:r>
+      <w:r>
+        <w:rPr>
+          <w:rFonts w:ascii="Arial" w:hAnsi="Arial" w:cs="Arial"/>
+          <w:b/>
+          <w:color w:val="000000"/>
+        </w:rPr>
+        <w:t>:</w:t>
+      </w:r>
+    </w:p>
+    <w:p>
+      <w:pPr>
+        <w:autoSpaceDE w:val="0"/>
+        <w:autoSpaceDN w:val="0"/>
+        <w:adjustRightInd w:val="0"/>
+        <w:spacing w:after="0" w:line="240" w:lineRule="auto"/>
+        <w:jc w:val="both"/>
+        <w:rPr>
+          <w:rFonts w:ascii="Arial" w:hAnsi="Arial" w:cs="Arial"/>
+          <w:color w:val="000000"/>
+        </w:rPr>
+      </w:pPr>
+      <w:r>
+        <w:rPr>
+          <w:rFonts w:ascii="Arial" w:hAnsi="Arial" w:cs="Arial"/>
+          <w:color w:val="000000"/>
+        </w:rPr>
+        <w:t xml:space="preserve">Als er een </w:t>
+      </w:r>
+      <w:r>
+        <w:rPr>
+          <w:rFonts w:ascii="Arial" w:hAnsi="Arial" w:cs="Arial"/>
+          <w:color w:val="000000"/>
+        </w:rPr>
+        <w:t>project</w:t>
+      </w:r>
+      <w:r>
+        <w:rPr>
+          <w:rFonts w:ascii="Arial" w:hAnsi="Arial" w:cs="Arial"/>
+          <w:color w:val="000000"/>
+        </w:rPr>
+        <w:t xml:space="preserve"> op de app wordt gekozen, is er een mogelijkheid om meer informatie over de projecten te krijgen. Als men op de </w:t>
+      </w:r>
+      <w:r>
+        <w:rPr>
+          <w:rFonts w:ascii="Arial" w:hAnsi="Arial" w:cs="Arial"/>
+          <w:color w:val="000000"/>
+          <w:u w:val="single"/>
+        </w:rPr>
+        <w:t>knop drukt ‘Meer info’</w:t>
+      </w:r>
+      <w:r>
+        <w:rPr>
+          <w:rFonts w:ascii="Arial" w:hAnsi="Arial" w:cs="Arial"/>
+          <w:color w:val="000000"/>
+        </w:rPr>
+        <w:t xml:space="preserve">, dan wordt de gebruiker naar de website gestuurd. </w:t>
+      </w:r>
+      <w:r>
+        <w:rPr>
+          <w:rFonts w:ascii="Arial" w:hAnsi="Arial" w:cs="Arial"/>
+          <w:color w:val="000000"/>
+        </w:rPr>
+        <w:t>Er wordt dan meteen naar de juiste URL gesurft via de standaardbrowser.</w:t>
+      </w:r>
+    </w:p>
+    <w:p>
+      <w:pPr>
+        <w:autoSpaceDE w:val="0"/>
+        <w:autoSpaceDN w:val="0"/>
+        <w:adjustRightInd w:val="0"/>
+        <w:spacing w:before="120" w:after="0" w:line="240" w:lineRule="auto"/>
+        <w:jc w:val="both"/>
+        <w:rPr>
+          <w:rFonts w:ascii="Arial" w:hAnsi="Arial" w:cs="Arial"/>
+          <w:b/>
+          <w:color w:val="000000"/>
+        </w:rPr>
+      </w:pPr>
+      <w:proofErr w:type="gramStart"/>
+      <w:r>
+        <w:rPr>
+          <w:rFonts w:ascii="Arial" w:hAnsi="Arial" w:cs="Arial"/>
+          <w:b/>
+          <w:color w:val="000000"/>
+        </w:rPr>
+        <w:t xml:space="preserve">Bekijkt </w:t>
+      </w:r>
+      <w:r>
+        <w:rPr>
+          <w:rFonts w:ascii="Arial" w:hAnsi="Arial" w:cs="Arial"/>
+          <w:b/>
+          <w:color w:val="000000"/>
+        </w:rPr>
+        <w:t xml:space="preserve"> </w:t>
+      </w:r>
+      <w:r>
+        <w:rPr>
+          <w:rFonts w:ascii="Arial" w:hAnsi="Arial" w:cs="Arial"/>
+          <w:b/>
+          <w:color w:val="000000"/>
+        </w:rPr>
+        <w:t>de</w:t>
+      </w:r>
+      <w:proofErr w:type="gramEnd"/>
+      <w:r>
+        <w:rPr>
+          <w:rFonts w:ascii="Arial" w:hAnsi="Arial" w:cs="Arial"/>
+          <w:b/>
+          <w:color w:val="000000"/>
+        </w:rPr>
+        <w:t xml:space="preserve"> top-down lijst van projecten volgens thema via de app</w:t>
+      </w:r>
+      <w:r>
+        <w:rPr>
+          <w:rFonts w:ascii="Arial" w:hAnsi="Arial" w:cs="Arial"/>
+          <w:b/>
+          <w:color w:val="000000"/>
+        </w:rPr>
+        <w:t>:</w:t>
+      </w:r>
+    </w:p>
+    <w:p>
+      <w:pPr>
+        <w:autoSpaceDE w:val="0"/>
+        <w:autoSpaceDN w:val="0"/>
+        <w:adjustRightInd w:val="0"/>
+        <w:spacing w:after="0" w:line="240" w:lineRule="auto"/>
+        <w:jc w:val="both"/>
+        <w:rPr>
+          <w:rFonts w:ascii="Arial" w:hAnsi="Arial" w:cs="Arial"/>
+          <w:color w:val="000000"/>
+        </w:rPr>
+      </w:pPr>
+      <w:r>
+        <w:rPr>
+          <w:rFonts w:ascii="Arial" w:hAnsi="Arial" w:cs="Arial"/>
+          <w:color w:val="000000"/>
+        </w:rPr>
+        <w:t xml:space="preserve">Als de gebruiker de app opstart, krijgt hij een top-down lijst te zien </w:t>
+      </w:r>
+      <w:r>
+        <w:rPr>
+          <w:rFonts w:ascii="Arial" w:hAnsi="Arial" w:cs="Arial"/>
+          <w:color w:val="000000"/>
+        </w:rPr>
+        <w:t>van alle actieve projecten. Deze projecten zijn gesorteerd via thema.</w:t>
+      </w:r>
+      <w:r>
+        <w:rPr>
+          <w:rFonts w:ascii="Arial" w:hAnsi="Arial" w:cs="Arial"/>
+          <w:color w:val="000000"/>
+        </w:rPr>
+        <w:t xml:space="preserve"> Er kan ook een thema gekozen worden door het zijlinks </w:t>
+      </w:r>
+      <w:proofErr w:type="spellStart"/>
+      <w:r>
+        <w:rPr>
+          <w:rFonts w:ascii="Arial" w:hAnsi="Arial" w:cs="Arial"/>
+          <w:color w:val="000000"/>
+        </w:rPr>
+        <w:t>scrollmenu</w:t>
+      </w:r>
+      <w:proofErr w:type="spellEnd"/>
+      <w:r>
+        <w:rPr>
+          <w:rFonts w:ascii="Arial" w:hAnsi="Arial" w:cs="Arial"/>
+          <w:color w:val="000000"/>
+        </w:rPr>
+        <w:t xml:space="preserve"> dat zich onderaan de app bevindt. De thema’s worden met een icoontje </w:t>
+      </w:r>
+      <w:r>
+        <w:rPr>
+          <w:rFonts w:ascii="Arial" w:hAnsi="Arial" w:cs="Arial"/>
+          <w:color w:val="000000"/>
+        </w:rPr>
+        <w:t>aangetoond</w:t>
+      </w:r>
+      <w:r>
+        <w:rPr>
+          <w:rFonts w:ascii="Arial" w:hAnsi="Arial" w:cs="Arial"/>
+          <w:color w:val="000000"/>
+        </w:rPr>
+        <w:t>.</w:t>
+      </w:r>
+    </w:p>
+    <w:p>
+      <w:pPr>
+        <w:autoSpaceDE w:val="0"/>
+        <w:autoSpaceDN w:val="0"/>
+        <w:adjustRightInd w:val="0"/>
+        <w:spacing w:before="120" w:after="0" w:line="240" w:lineRule="auto"/>
+        <w:jc w:val="both"/>
+        <w:rPr>
+          <w:rFonts w:ascii="Arial" w:hAnsi="Arial" w:cs="Arial"/>
+          <w:b/>
+          <w:color w:val="000000"/>
+        </w:rPr>
+      </w:pPr>
+      <w:r>
+        <w:rPr>
+          <w:rFonts w:ascii="Arial" w:hAnsi="Arial" w:cs="Arial"/>
+          <w:b/>
+          <w:color w:val="000000"/>
+        </w:rPr>
+        <w:t>Selecteert een project via de app</w:t>
+      </w:r>
+      <w:r>
+        <w:rPr>
+          <w:rFonts w:ascii="Arial" w:hAnsi="Arial" w:cs="Arial"/>
+          <w:b/>
+          <w:color w:val="000000"/>
+        </w:rPr>
+        <w:t>:</w:t>
+      </w:r>
+    </w:p>
+    <w:p>
+      <w:pPr>
+        <w:autoSpaceDE w:val="0"/>
+        <w:autoSpaceDN w:val="0"/>
+        <w:adjustRightInd w:val="0"/>
+        <w:spacing w:after="0" w:line="240" w:lineRule="auto"/>
+        <w:jc w:val="both"/>
+        <w:rPr>
+          <w:rFonts w:ascii="Arial" w:hAnsi="Arial" w:cs="Arial"/>
+          <w:color w:val="000000"/>
+        </w:rPr>
+      </w:pPr>
+      <w:r>
+        <w:rPr>
+          <w:rFonts w:ascii="Arial" w:hAnsi="Arial" w:cs="Arial"/>
+          <w:color w:val="000000"/>
+        </w:rPr>
+        <w:t xml:space="preserve">Nadat de gebruiker de lijst heeft gekregen, is het mogelijk om een project te selecteren. Nu kan </w:t>
+      </w:r>
+      <w:r>
+        <w:rPr>
+          <w:rFonts w:ascii="Arial" w:hAnsi="Arial" w:cs="Arial"/>
+          <w:color w:val="000000"/>
+        </w:rPr>
+        <w:t xml:space="preserve">de gebruiker zijn mening geven door </w:t>
+      </w:r>
+      <w:r>
+        <w:rPr>
+          <w:rFonts w:ascii="Arial" w:hAnsi="Arial" w:cs="Arial"/>
+          <w:color w:val="000000"/>
+        </w:rPr>
+        <w:t>het spel</w:t>
+      </w:r>
+      <w:r>
+        <w:rPr>
+          <w:rFonts w:ascii="Arial" w:hAnsi="Arial" w:cs="Arial"/>
+          <w:color w:val="000000"/>
+        </w:rPr>
+        <w:t xml:space="preserve"> te</w:t>
+      </w:r>
+      <w:r>
+        <w:rPr>
+          <w:rFonts w:ascii="Arial" w:hAnsi="Arial" w:cs="Arial"/>
+          <w:color w:val="000000"/>
+        </w:rPr>
+        <w:t xml:space="preserve"> spelen of surfen naar de website om meer info te krijgen over het gekozen project.</w:t>
+      </w:r>
+      <w:r>
+        <w:rPr>
+          <w:rFonts w:ascii="Arial" w:hAnsi="Arial" w:cs="Arial"/>
+          <w:color w:val="000000"/>
+        </w:rPr>
+        <w:t xml:space="preserve"> (Tijdlijn optioneel)</w:t>
+      </w:r>
+    </w:p>
+    <w:p>
+      <w:pPr>
+        <w:autoSpaceDE w:val="0"/>
+        <w:autoSpaceDN w:val="0"/>
+        <w:adjustRightInd w:val="0"/>
+        <w:spacing w:before="120" w:after="0" w:line="240" w:lineRule="auto"/>
+        <w:jc w:val="both"/>
+        <w:rPr>
+          <w:rFonts w:ascii="Arial" w:hAnsi="Arial" w:cs="Arial"/>
+          <w:b/>
+          <w:color w:val="000000"/>
+        </w:rPr>
+      </w:pPr>
+      <w:r>
+        <w:rPr>
+          <w:rFonts w:ascii="Arial" w:hAnsi="Arial" w:cs="Arial"/>
+          <w:b/>
+          <w:color w:val="000000"/>
+        </w:rPr>
+        <w:t>Geeft zijn mening over een project via de app</w:t>
+      </w:r>
+      <w:r>
+        <w:rPr>
+          <w:rFonts w:ascii="Arial" w:hAnsi="Arial" w:cs="Arial"/>
+          <w:b/>
+          <w:color w:val="000000"/>
+        </w:rPr>
+        <w:t>:</w:t>
+      </w:r>
+    </w:p>
+    <w:p>
+      <w:pPr>
+        <w:autoSpaceDE w:val="0"/>
+        <w:autoSpaceDN w:val="0"/>
+        <w:adjustRightInd w:val="0"/>
+        <w:spacing w:after="0" w:line="240" w:lineRule="auto"/>
+        <w:jc w:val="both"/>
+        <w:rPr>
+          <w:rFonts w:ascii="Arial" w:hAnsi="Arial" w:cs="Arial"/>
+          <w:color w:val="000000"/>
+        </w:rPr>
+      </w:pPr>
+      <w:r>
+        <w:rPr>
+          <w:rFonts w:ascii="Arial" w:hAnsi="Arial" w:cs="Arial"/>
+          <w:color w:val="000000"/>
+        </w:rPr>
+        <w:t xml:space="preserve">Als de gebruiker op de knop </w:t>
+      </w:r>
+      <w:r>
+        <w:rPr>
+          <w:rFonts w:ascii="Arial" w:hAnsi="Arial" w:cs="Arial"/>
+          <w:color w:val="000000"/>
+          <w:u w:val="single"/>
+        </w:rPr>
+        <w:t>“Geef je mening” drukt,</w:t>
+      </w:r>
+      <w:r>
+        <w:rPr>
+          <w:rFonts w:ascii="Arial" w:hAnsi="Arial" w:cs="Arial"/>
+          <w:color w:val="000000"/>
+        </w:rPr>
+        <w:t xml:space="preserve"> zal hij verwezen worden naar het startscherm van het spel. Er kan via het spel antwoorden worden gegeven op de vragen.</w:t>
+      </w:r>
+      <w:r>
+        <w:rPr>
+          <w:rFonts w:ascii="Arial" w:hAnsi="Arial" w:cs="Arial"/>
+          <w:color w:val="000000"/>
+        </w:rPr>
+        <w:t xml:space="preserve"> Nadat de speler een antwoord heeft gekozen, dan krijgt hij de feedback te zien van de andere gebruikers op de plek van het gekozen antwoord.</w:t>
+      </w:r>
+    </w:p>
+    <w:p>
+      <w:pPr>
+        <w:autoSpaceDE w:val="0"/>
+        <w:autoSpaceDN w:val="0"/>
+        <w:adjustRightInd w:val="0"/>
+        <w:spacing w:after="0" w:line="240" w:lineRule="auto"/>
+        <w:jc w:val="both"/>
+        <w:rPr>
+          <w:rFonts w:ascii="Arial" w:hAnsi="Arial" w:cs="Arial"/>
+          <w:color w:val="000000"/>
+        </w:rPr>
+      </w:pPr>
+    </w:p>
+    <w:p>
+      <w:pPr>
+        <w:autoSpaceDE w:val="0"/>
+        <w:autoSpaceDN w:val="0"/>
+        <w:adjustRightInd w:val="0"/>
+        <w:spacing w:after="0" w:line="240" w:lineRule="auto"/>
+        <w:jc w:val="both"/>
+        <w:rPr>
+          <w:rFonts w:ascii="Arial" w:hAnsi="Arial" w:cs="Arial"/>
+          <w:b/>
+          <w:color w:val="000000"/>
+        </w:rPr>
+      </w:pPr>
+      <w:r>
+        <w:rPr>
+          <w:rFonts w:ascii="Arial" w:hAnsi="Arial" w:cs="Arial"/>
+          <w:b/>
+          <w:color w:val="000000"/>
+        </w:rPr>
+        <w:t>Speelt het spel via de app:</w:t>
+      </w:r>
+    </w:p>
+    <w:p>
+      <w:pPr>
+        <w:autoSpaceDE w:val="0"/>
+        <w:autoSpaceDN w:val="0"/>
+        <w:adjustRightInd w:val="0"/>
+        <w:spacing w:after="0" w:line="240" w:lineRule="auto"/>
+        <w:jc w:val="both"/>
+        <w:rPr>
+          <w:rFonts w:ascii="Arial" w:hAnsi="Arial" w:cs="Arial"/>
+          <w:color w:val="000000"/>
+        </w:rPr>
+      </w:pPr>
+      <w:r>
+        <w:rPr>
+          <w:rFonts w:ascii="Arial" w:hAnsi="Arial" w:cs="Arial"/>
+          <w:color w:val="000000"/>
+        </w:rPr>
+        <w:t>Naast het geven van hun mening, kan de speler ook het spel spelen (omschrijving van het spel staat op de laatste pagina).</w:t>
+      </w:r>
+    </w:p>
+    <w:p>
+      <w:pPr>
+        <w:autoSpaceDE w:val="0"/>
+        <w:autoSpaceDN w:val="0"/>
+        <w:adjustRightInd w:val="0"/>
+        <w:spacing w:after="0" w:line="240" w:lineRule="auto"/>
+        <w:jc w:val="both"/>
+        <w:rPr>
+          <w:rFonts w:ascii="Arial" w:hAnsi="Arial" w:cs="Arial"/>
+          <w:color w:val="000000"/>
+        </w:rPr>
+      </w:pPr>
+    </w:p>
+    <w:p>
+      <w:pPr>
+        <w:autoSpaceDE w:val="0"/>
+        <w:autoSpaceDN w:val="0"/>
+        <w:adjustRightInd w:val="0"/>
+        <w:spacing w:after="0" w:line="240" w:lineRule="auto"/>
+        <w:jc w:val="both"/>
+        <w:rPr>
+          <w:rFonts w:ascii="Arial" w:hAnsi="Arial" w:cs="Arial"/>
+          <w:b/>
+          <w:color w:val="000000"/>
+        </w:rPr>
+      </w:pPr>
+      <w:r>
+        <w:rPr>
+          <w:rFonts w:ascii="Arial" w:hAnsi="Arial" w:cs="Arial"/>
+          <w:b/>
+          <w:color w:val="000000"/>
+        </w:rPr>
+        <w:t>Anonieme gebruiker ziet de overeenkomsten tussen de app en de website</w:t>
+      </w:r>
+      <w:r>
+        <w:rPr>
+          <w:rFonts w:ascii="Arial" w:hAnsi="Arial" w:cs="Arial"/>
+          <w:b/>
+          <w:color w:val="000000"/>
+        </w:rPr>
+        <w:t>:</w:t>
+      </w:r>
+    </w:p>
+    <w:p>
+      <w:pPr>
+        <w:autoSpaceDE w:val="0"/>
+        <w:autoSpaceDN w:val="0"/>
+        <w:adjustRightInd w:val="0"/>
+        <w:spacing w:after="0" w:line="240" w:lineRule="auto"/>
+        <w:jc w:val="both"/>
+        <w:rPr>
+          <w:rFonts w:ascii="Arial" w:hAnsi="Arial" w:cs="Arial"/>
+          <w:color w:val="000000"/>
+        </w:rPr>
+      </w:pPr>
+      <w:r>
+        <w:rPr>
+          <w:rFonts w:ascii="Arial" w:hAnsi="Arial" w:cs="Arial"/>
+          <w:color w:val="000000"/>
+        </w:rPr>
+        <w:t>De gebruiker kan zien dat de app en de website bij elkaar horen door stijl en design.</w:t>
+      </w:r>
+    </w:p>
+    <w:p>
+      <w:pPr>
+        <w:autoSpaceDE w:val="0"/>
+        <w:autoSpaceDN w:val="0"/>
+        <w:adjustRightInd w:val="0"/>
+        <w:spacing w:after="0" w:line="240" w:lineRule="auto"/>
+        <w:jc w:val="both"/>
+        <w:rPr>
+          <w:rFonts w:ascii="Arial" w:hAnsi="Arial" w:cs="Arial"/>
+          <w:i/>
+          <w:color w:val="000000"/>
+          <w:u w:val="single"/>
+        </w:rPr>
+      </w:pPr>
+    </w:p>
+    <w:p>
+      <w:pPr>
+        <w:autoSpaceDE w:val="0"/>
+        <w:autoSpaceDN w:val="0"/>
+        <w:adjustRightInd w:val="0"/>
+        <w:spacing w:after="0" w:line="240" w:lineRule="auto"/>
+        <w:jc w:val="both"/>
+        <w:rPr>
+          <w:rFonts w:ascii="Arial" w:hAnsi="Arial" w:cs="Arial"/>
+          <w:b/>
+          <w:i/>
+          <w:color w:val="000000"/>
+          <w:sz w:val="26"/>
+          <w:szCs w:val="26"/>
+        </w:rPr>
+      </w:pPr>
+      <w:r>
+        <w:rPr>
+          <w:rFonts w:ascii="Arial" w:hAnsi="Arial" w:cs="Arial"/>
+          <w:b/>
+          <w:i/>
+          <w:color w:val="000000"/>
+          <w:sz w:val="26"/>
+          <w:szCs w:val="26"/>
+        </w:rPr>
+        <w:t>Actor Gekende Gebruiker</w:t>
+      </w:r>
+    </w:p>
+    <w:p>
+      <w:pPr>
+        <w:autoSpaceDE w:val="0"/>
+        <w:autoSpaceDN w:val="0"/>
+        <w:adjustRightInd w:val="0"/>
+        <w:spacing w:after="0" w:line="240" w:lineRule="auto"/>
+        <w:jc w:val="both"/>
+        <w:rPr>
+          <w:rFonts w:ascii="Arial" w:hAnsi="Arial" w:cs="Arial"/>
+          <w:b/>
+          <w:color w:val="000000"/>
+          <w:sz w:val="24"/>
+          <w:szCs w:val="26"/>
+        </w:rPr>
+      </w:pPr>
+    </w:p>
+    <w:p>
+      <w:pPr>
+        <w:autoSpaceDE w:val="0"/>
+        <w:autoSpaceDN w:val="0"/>
+        <w:adjustRightInd w:val="0"/>
+        <w:spacing w:after="0" w:line="240" w:lineRule="auto"/>
+        <w:jc w:val="both"/>
+        <w:rPr>
+          <w:rFonts w:ascii="Arial" w:hAnsi="Arial" w:cs="Arial"/>
+          <w:color w:val="000000"/>
+        </w:rPr>
+      </w:pPr>
+      <w:r>
+        <w:rPr>
+          <w:rFonts w:ascii="Arial" w:hAnsi="Arial" w:cs="Arial"/>
+          <w:color w:val="000000"/>
+        </w:rPr>
+        <w:t>Een gekende gebruiker is een gebruiker die zich al wel geregistreerd hebben via de website (men kan niet inloggen via de app).</w:t>
+      </w:r>
+      <w:r>
+        <w:rPr>
+          <w:rFonts w:ascii="Arial" w:hAnsi="Arial" w:cs="Arial"/>
+          <w:color w:val="000000"/>
+        </w:rPr>
+        <w:t xml:space="preserve"> Deze actor kan alles wat een Anonieme Gebruiker ook kan, maar dan zonder in te loggen.</w:t>
+      </w:r>
+    </w:p>
+    <w:p>
+      <w:pPr>
+        <w:autoSpaceDE w:val="0"/>
+        <w:autoSpaceDN w:val="0"/>
+        <w:adjustRightInd w:val="0"/>
+        <w:spacing w:before="120" w:after="0" w:line="240" w:lineRule="auto"/>
+        <w:jc w:val="both"/>
+        <w:rPr>
+          <w:rFonts w:ascii="Arial" w:hAnsi="Arial" w:cs="Arial"/>
+          <w:b/>
+          <w:color w:val="000000"/>
+        </w:rPr>
+      </w:pPr>
+      <w:r>
+        <w:rPr>
+          <w:rFonts w:ascii="Arial" w:hAnsi="Arial" w:cs="Arial"/>
+          <w:b/>
+          <w:color w:val="000000"/>
+        </w:rPr>
+        <w:t>Volgt een project via de website</w:t>
+      </w:r>
+      <w:r>
+        <w:rPr>
+          <w:rFonts w:ascii="Arial" w:hAnsi="Arial" w:cs="Arial"/>
+          <w:b/>
+          <w:color w:val="000000"/>
+        </w:rPr>
+        <w:t>:</w:t>
+      </w:r>
+    </w:p>
+    <w:p>
+      <w:pPr>
+        <w:autoSpaceDE w:val="0"/>
+        <w:autoSpaceDN w:val="0"/>
+        <w:adjustRightInd w:val="0"/>
+        <w:spacing w:after="0" w:line="240" w:lineRule="auto"/>
+        <w:jc w:val="both"/>
+        <w:rPr>
+          <w:rFonts w:ascii="Arial" w:hAnsi="Arial" w:cs="Arial"/>
+          <w:color w:val="000000"/>
+          <w:u w:val="single"/>
+        </w:rPr>
+      </w:pPr>
+      <w:r>
+        <w:rPr>
+          <w:rFonts w:ascii="Arial" w:hAnsi="Arial" w:cs="Arial"/>
+          <w:color w:val="000000"/>
+        </w:rPr>
+        <w:t>Nadat er een project gekozen is, is er ook een mogelijkheid om een project op te volgen. Door een project te volgen, worden de gebruikers up-to-date gehouden over het gekozen project via de website. Hiervoor moet men ingelogd zijn.</w:t>
+      </w:r>
+      <w:r>
+        <w:rPr>
+          <w:rFonts w:ascii="Arial" w:hAnsi="Arial" w:cs="Arial"/>
+          <w:color w:val="000000"/>
+        </w:rPr>
+        <w:t xml:space="preserve"> </w:t>
+      </w:r>
+      <w:r>
+        <w:rPr>
+          <w:rFonts w:ascii="Arial" w:hAnsi="Arial" w:cs="Arial"/>
+          <w:color w:val="000000"/>
+          <w:u w:val="single"/>
+        </w:rPr>
+        <w:t>Hiervoor zal een knop aanwezig zijn ‘Project volgen’.</w:t>
+      </w:r>
+    </w:p>
+    <w:p>
+      <w:pPr>
+        <w:autoSpaceDE w:val="0"/>
+        <w:autoSpaceDN w:val="0"/>
+        <w:adjustRightInd w:val="0"/>
+        <w:spacing w:after="0" w:line="240" w:lineRule="auto"/>
+        <w:jc w:val="both"/>
+        <w:rPr>
+          <w:rFonts w:ascii="Arial" w:hAnsi="Arial" w:cs="Arial"/>
+          <w:color w:val="000000"/>
+        </w:rPr>
+      </w:pPr>
+    </w:p>
+    <w:p>
+      <w:pPr>
+        <w:autoSpaceDE w:val="0"/>
+        <w:autoSpaceDN w:val="0"/>
+        <w:adjustRightInd w:val="0"/>
+        <w:spacing w:after="0" w:line="240" w:lineRule="auto"/>
+        <w:jc w:val="both"/>
+        <w:rPr>
+          <w:rFonts w:ascii="Arial" w:hAnsi="Arial" w:cs="Arial"/>
+          <w:b/>
+          <w:i/>
+          <w:color w:val="000000"/>
+          <w:sz w:val="26"/>
+          <w:szCs w:val="26"/>
+        </w:rPr>
+      </w:pPr>
+      <w:r>
+        <w:rPr>
+          <w:rFonts w:ascii="Arial" w:hAnsi="Arial" w:cs="Arial"/>
+          <w:b/>
+          <w:i/>
+          <w:color w:val="000000"/>
+          <w:sz w:val="26"/>
+          <w:szCs w:val="26"/>
+        </w:rPr>
+        <w:t xml:space="preserve">Actor </w:t>
+      </w:r>
+      <w:proofErr w:type="spellStart"/>
+      <w:r>
+        <w:rPr>
+          <w:rFonts w:ascii="Arial" w:hAnsi="Arial" w:cs="Arial"/>
+          <w:b/>
+          <w:i/>
+          <w:color w:val="000000"/>
+          <w:sz w:val="26"/>
+          <w:szCs w:val="26"/>
+        </w:rPr>
+        <w:t>Admin</w:t>
+      </w:r>
+      <w:proofErr w:type="spellEnd"/>
+    </w:p>
+    <w:p>
+      <w:pPr>
+        <w:autoSpaceDE w:val="0"/>
+        <w:autoSpaceDN w:val="0"/>
+        <w:adjustRightInd w:val="0"/>
+        <w:spacing w:after="0" w:line="240" w:lineRule="auto"/>
+        <w:jc w:val="both"/>
+        <w:rPr>
+          <w:rFonts w:ascii="Arial" w:hAnsi="Arial" w:cs="Arial"/>
+          <w:b/>
+          <w:i/>
+          <w:color w:val="000000"/>
+          <w:sz w:val="24"/>
+          <w:szCs w:val="26"/>
+        </w:rPr>
+      </w:pPr>
+    </w:p>
+    <w:p>
+      <w:pPr>
+        <w:autoSpaceDE w:val="0"/>
+        <w:autoSpaceDN w:val="0"/>
+        <w:adjustRightInd w:val="0"/>
+        <w:spacing w:after="0" w:line="240" w:lineRule="auto"/>
+        <w:jc w:val="both"/>
+        <w:rPr>
+          <w:rFonts w:ascii="Arial" w:hAnsi="Arial" w:cs="Arial"/>
+          <w:color w:val="000000"/>
+        </w:rPr>
+      </w:pPr>
+      <w:r>
+        <w:rPr>
+          <w:rFonts w:ascii="Arial" w:hAnsi="Arial" w:cs="Arial"/>
+          <w:color w:val="000000"/>
+        </w:rPr>
+        <w:t>De mensen</w:t>
+      </w:r>
+      <w:r>
+        <w:rPr>
+          <w:rFonts w:ascii="Arial" w:hAnsi="Arial" w:cs="Arial"/>
+          <w:color w:val="000000"/>
+        </w:rPr>
+        <w:t xml:space="preserve"> van De Stad Antwerpen zullen iemand aanduiden die de projecten zal beheren en de feedback van de gebruikers kan verwerken.</w:t>
+      </w:r>
+      <w:r>
+        <w:rPr>
+          <w:rFonts w:ascii="Arial" w:hAnsi="Arial" w:cs="Arial"/>
+          <w:color w:val="000000"/>
+        </w:rPr>
+        <w:t xml:space="preserve"> Deze persoon zal een specifieke login krijgen zodat hij meer kan dan de gebruikers.</w:t>
+      </w:r>
+      <w:r>
+        <w:rPr>
+          <w:rFonts w:ascii="Arial" w:hAnsi="Arial" w:cs="Arial"/>
+          <w:color w:val="000000"/>
+        </w:rPr>
+        <w:t xml:space="preserve"> Deze </w:t>
+      </w:r>
+      <w:proofErr w:type="spellStart"/>
+      <w:r>
+        <w:rPr>
+          <w:rFonts w:ascii="Arial" w:hAnsi="Arial" w:cs="Arial"/>
+          <w:color w:val="000000"/>
+        </w:rPr>
+        <w:t>admin</w:t>
+      </w:r>
+      <w:proofErr w:type="spellEnd"/>
+      <w:r>
+        <w:rPr>
+          <w:rFonts w:ascii="Arial" w:hAnsi="Arial" w:cs="Arial"/>
+          <w:color w:val="000000"/>
+        </w:rPr>
+        <w:t xml:space="preserve"> zal een speciaal paneel krijgen op de website om de projecten te maken, vragen/stellingen kan toevoegen…</w:t>
+      </w:r>
+    </w:p>
+    <w:p>
+      <w:pPr>
+        <w:autoSpaceDE w:val="0"/>
+        <w:autoSpaceDN w:val="0"/>
+        <w:adjustRightInd w:val="0"/>
+        <w:spacing w:before="120" w:after="0" w:line="240" w:lineRule="auto"/>
+        <w:jc w:val="both"/>
+        <w:rPr>
+          <w:rFonts w:ascii="Arial" w:hAnsi="Arial" w:cs="Arial"/>
+          <w:b/>
+          <w:color w:val="000000"/>
+        </w:rPr>
+      </w:pPr>
+      <w:r>
+        <w:rPr>
+          <w:rFonts w:ascii="Arial" w:hAnsi="Arial" w:cs="Arial"/>
+          <w:b/>
+          <w:color w:val="000000"/>
+        </w:rPr>
+        <w:t>Kan een template aanmaken (sjabloon) via de website</w:t>
+      </w:r>
+      <w:r>
+        <w:rPr>
+          <w:rFonts w:ascii="Arial" w:hAnsi="Arial" w:cs="Arial"/>
+          <w:b/>
+          <w:color w:val="000000"/>
+        </w:rPr>
+        <w:t>:</w:t>
+      </w:r>
+    </w:p>
+    <w:p>
+      <w:pPr>
+        <w:autoSpaceDE w:val="0"/>
+        <w:autoSpaceDN w:val="0"/>
+        <w:adjustRightInd w:val="0"/>
+        <w:spacing w:after="0" w:line="240" w:lineRule="auto"/>
+        <w:jc w:val="both"/>
+        <w:rPr>
+          <w:rFonts w:ascii="Arial" w:hAnsi="Arial" w:cs="Arial"/>
+          <w:color w:val="000000"/>
+        </w:rPr>
+      </w:pPr>
+      <w:r>
+        <w:rPr>
+          <w:rFonts w:ascii="Arial" w:hAnsi="Arial" w:cs="Arial"/>
+          <w:color w:val="000000"/>
+        </w:rPr>
+        <w:t xml:space="preserve">De </w:t>
+      </w:r>
+      <w:proofErr w:type="spellStart"/>
+      <w:r>
+        <w:rPr>
+          <w:rFonts w:ascii="Arial" w:hAnsi="Arial" w:cs="Arial"/>
+          <w:color w:val="000000"/>
+        </w:rPr>
+        <w:t>Admin</w:t>
+      </w:r>
+      <w:proofErr w:type="spellEnd"/>
+      <w:r>
+        <w:rPr>
+          <w:rFonts w:ascii="Arial" w:hAnsi="Arial" w:cs="Arial"/>
+          <w:color w:val="000000"/>
+        </w:rPr>
+        <w:t xml:space="preserve"> kan een sjabloon aanmaken voor alle projecten. Deze kan bewaart en opgeroepen worden.</w:t>
+      </w:r>
+      <w:r>
+        <w:rPr>
+          <w:rFonts w:ascii="Arial" w:hAnsi="Arial" w:cs="Arial"/>
+          <w:color w:val="000000"/>
+        </w:rPr>
+        <w:t xml:space="preserve"> Deze templates krijgen hun eigen kader waarin ze snel terug oproepbaar zijn.</w:t>
+      </w:r>
+      <w:r>
+        <w:rPr>
+          <w:rFonts w:ascii="Arial" w:hAnsi="Arial" w:cs="Arial"/>
+          <w:color w:val="000000"/>
+        </w:rPr>
+        <w:t xml:space="preserve"> De </w:t>
+      </w:r>
+      <w:proofErr w:type="spellStart"/>
+      <w:r>
+        <w:rPr>
+          <w:rFonts w:ascii="Arial" w:hAnsi="Arial" w:cs="Arial"/>
+          <w:color w:val="000000"/>
+        </w:rPr>
+        <w:t>admin</w:t>
+      </w:r>
+      <w:proofErr w:type="spellEnd"/>
+      <w:r>
+        <w:rPr>
+          <w:rFonts w:ascii="Arial" w:hAnsi="Arial" w:cs="Arial"/>
+          <w:color w:val="000000"/>
+        </w:rPr>
+        <w:t xml:space="preserve"> kan zelf kiezen wat er ingevuld moet worden op deze template wanneer er een nieuw project wordt aangemaakt.</w:t>
+      </w:r>
+      <w:r>
+        <w:rPr>
+          <w:rFonts w:ascii="Arial" w:hAnsi="Arial" w:cs="Arial"/>
+          <w:color w:val="000000"/>
+        </w:rPr>
+        <w:t xml:space="preserve"> Hiervoor moet er eerst op de </w:t>
+      </w:r>
+      <w:r>
+        <w:rPr>
+          <w:rFonts w:ascii="Arial" w:hAnsi="Arial" w:cs="Arial"/>
+          <w:color w:val="000000"/>
+          <w:u w:val="single"/>
+        </w:rPr>
+        <w:t>‘Bouw’-knop</w:t>
+      </w:r>
+      <w:r>
+        <w:rPr>
+          <w:rFonts w:ascii="Arial" w:hAnsi="Arial" w:cs="Arial"/>
+          <w:b/>
+          <w:color w:val="000000"/>
+          <w:u w:val="single"/>
+        </w:rPr>
+        <w:t xml:space="preserve"> </w:t>
+      </w:r>
+      <w:r>
+        <w:rPr>
+          <w:rFonts w:ascii="Arial" w:hAnsi="Arial" w:cs="Arial"/>
+          <w:color w:val="000000"/>
+        </w:rPr>
+        <w:t>gedrukt worden.</w:t>
+      </w:r>
+    </w:p>
+    <w:p>
+      <w:pPr>
+        <w:autoSpaceDE w:val="0"/>
+        <w:autoSpaceDN w:val="0"/>
+        <w:adjustRightInd w:val="0"/>
+        <w:spacing w:before="120" w:after="0" w:line="240" w:lineRule="auto"/>
+        <w:jc w:val="both"/>
+        <w:rPr>
+          <w:rFonts w:ascii="Arial" w:hAnsi="Arial" w:cs="Arial"/>
+          <w:b/>
+        </w:rPr>
+      </w:pPr>
+      <w:r>
+        <w:rPr>
+          <w:rFonts w:ascii="Arial" w:hAnsi="Arial" w:cs="Arial"/>
+          <w:b/>
+        </w:rPr>
+        <w:lastRenderedPageBreak/>
+        <w:t>Maakt nieuwe projecten aan via de website</w:t>
+      </w:r>
+      <w:r>
+        <w:rPr>
+          <w:rFonts w:ascii="Arial" w:hAnsi="Arial" w:cs="Arial"/>
+          <w:b/>
+        </w:rPr>
+        <w:t>:</w:t>
+      </w:r>
+    </w:p>
+    <w:p>
+      <w:pPr>
+        <w:autoSpaceDE w:val="0"/>
+        <w:autoSpaceDN w:val="0"/>
+        <w:adjustRightInd w:val="0"/>
+        <w:spacing w:after="0" w:line="240" w:lineRule="auto"/>
+        <w:jc w:val="both"/>
+        <w:rPr>
+          <w:rFonts w:ascii="Arial" w:hAnsi="Arial" w:cs="Arial"/>
+          <w:color w:val="000000"/>
+        </w:rPr>
+      </w:pPr>
+      <w:r>
+        <w:rPr>
+          <w:rFonts w:ascii="Arial" w:hAnsi="Arial" w:cs="Arial"/>
+        </w:rPr>
+        <w:t xml:space="preserve">De </w:t>
+      </w:r>
+      <w:proofErr w:type="spellStart"/>
+      <w:r>
+        <w:rPr>
+          <w:rFonts w:ascii="Arial" w:hAnsi="Arial" w:cs="Arial"/>
+        </w:rPr>
+        <w:t>admin</w:t>
+      </w:r>
+      <w:proofErr w:type="spellEnd"/>
+      <w:r>
+        <w:rPr>
+          <w:rFonts w:ascii="Arial" w:hAnsi="Arial" w:cs="Arial"/>
+        </w:rPr>
+        <w:t xml:space="preserve"> kan via de gemaakte template een nieuw project aanmaken waar hij zelf de gekozen parame</w:t>
+      </w:r>
+      <w:r>
+        <w:rPr>
+          <w:rFonts w:ascii="Arial" w:hAnsi="Arial" w:cs="Arial"/>
+        </w:rPr>
+        <w:t>ters (foto’s, naam project…)</w:t>
+      </w:r>
+      <w:r>
+        <w:rPr>
+          <w:rFonts w:ascii="Arial" w:hAnsi="Arial" w:cs="Arial"/>
+        </w:rPr>
+        <w:t xml:space="preserve"> moet aanvullen of hij start een volledig nieuw project waar hij dan de template nog moet aanmaken.</w:t>
+      </w:r>
+      <w:r>
+        <w:rPr>
+          <w:rFonts w:ascii="Arial" w:hAnsi="Arial" w:cs="Arial"/>
+        </w:rPr>
+        <w:t xml:space="preserve"> </w:t>
+      </w:r>
+      <w:r>
+        <w:rPr>
+          <w:rFonts w:ascii="Arial" w:hAnsi="Arial" w:cs="Arial"/>
+          <w:color w:val="000000"/>
+        </w:rPr>
+        <w:t xml:space="preserve">Hiervoor moet er eerst op de </w:t>
+      </w:r>
+      <w:r>
+        <w:rPr>
+          <w:rFonts w:ascii="Arial" w:hAnsi="Arial" w:cs="Arial"/>
+          <w:color w:val="000000"/>
+          <w:u w:val="single"/>
+        </w:rPr>
+        <w:t>‘Bouw’-knop</w:t>
+      </w:r>
+      <w:r>
+        <w:rPr>
+          <w:rFonts w:ascii="Arial" w:hAnsi="Arial" w:cs="Arial"/>
+          <w:b/>
+          <w:color w:val="000000"/>
+          <w:u w:val="single"/>
+        </w:rPr>
+        <w:t xml:space="preserve"> </w:t>
+      </w:r>
+      <w:r>
+        <w:rPr>
+          <w:rFonts w:ascii="Arial" w:hAnsi="Arial" w:cs="Arial"/>
+          <w:color w:val="000000"/>
+        </w:rPr>
+        <w:t>gedrukt worden.</w:t>
+      </w:r>
+    </w:p>
+    <w:p>
+      <w:pPr>
+        <w:autoSpaceDE w:val="0"/>
+        <w:autoSpaceDN w:val="0"/>
+        <w:adjustRightInd w:val="0"/>
+        <w:spacing w:before="120" w:after="0" w:line="240" w:lineRule="auto"/>
+        <w:jc w:val="both"/>
+        <w:rPr>
+          <w:rFonts w:ascii="Arial" w:hAnsi="Arial" w:cs="Arial"/>
+          <w:b/>
+        </w:rPr>
+      </w:pPr>
+      <w:r>
+        <w:rPr>
+          <w:rFonts w:ascii="Arial" w:hAnsi="Arial" w:cs="Arial"/>
+          <w:b/>
+        </w:rPr>
+        <w:t>Past een bestaand project aan via de website</w:t>
+      </w:r>
+      <w:r>
+        <w:rPr>
+          <w:rFonts w:ascii="Arial" w:hAnsi="Arial" w:cs="Arial"/>
+          <w:b/>
+        </w:rPr>
+        <w:t>:</w:t>
+      </w:r>
+    </w:p>
+    <w:p>
+      <w:pPr>
+        <w:autoSpaceDE w:val="0"/>
+        <w:autoSpaceDN w:val="0"/>
+        <w:adjustRightInd w:val="0"/>
+        <w:spacing w:after="0" w:line="240" w:lineRule="auto"/>
+        <w:jc w:val="both"/>
+        <w:rPr>
+          <w:rFonts w:ascii="Arial" w:hAnsi="Arial" w:cs="Arial"/>
+        </w:rPr>
+      </w:pPr>
+      <w:r>
+        <w:rPr>
+          <w:rFonts w:ascii="Arial" w:hAnsi="Arial" w:cs="Arial"/>
+        </w:rPr>
+        <w:t xml:space="preserve">Indien er een fout is gemaakt bij het aanmaken van een project, kan de </w:t>
+      </w:r>
+      <w:proofErr w:type="spellStart"/>
+      <w:r>
+        <w:rPr>
+          <w:rFonts w:ascii="Arial" w:hAnsi="Arial" w:cs="Arial"/>
+        </w:rPr>
+        <w:t>admin</w:t>
+      </w:r>
+      <w:proofErr w:type="spellEnd"/>
+      <w:r>
+        <w:rPr>
+          <w:rFonts w:ascii="Arial" w:hAnsi="Arial" w:cs="Arial"/>
+        </w:rPr>
+        <w:t xml:space="preserve"> een bestaand project aanpassen door eerst op de </w:t>
+      </w:r>
+      <w:r>
+        <w:rPr>
+          <w:rFonts w:ascii="Arial" w:hAnsi="Arial" w:cs="Arial"/>
+          <w:u w:val="single"/>
+        </w:rPr>
+        <w:t>‘Bouw’-knop</w:t>
+      </w:r>
+      <w:r>
+        <w:rPr>
+          <w:rFonts w:ascii="Arial" w:hAnsi="Arial" w:cs="Arial"/>
+          <w:b/>
+          <w:u w:val="single"/>
+        </w:rPr>
+        <w:t xml:space="preserve"> </w:t>
+      </w:r>
+      <w:r>
+        <w:rPr>
+          <w:rFonts w:ascii="Arial" w:hAnsi="Arial" w:cs="Arial"/>
+        </w:rPr>
+        <w:t>te drukken. Hier zal hij de optie krijgen om een bestaand project aan te passen.</w:t>
+      </w:r>
+    </w:p>
+    <w:p>
+      <w:pPr>
+        <w:autoSpaceDE w:val="0"/>
+        <w:autoSpaceDN w:val="0"/>
+        <w:adjustRightInd w:val="0"/>
+        <w:spacing w:before="120" w:after="0" w:line="240" w:lineRule="auto"/>
+        <w:jc w:val="both"/>
+        <w:rPr>
+          <w:rFonts w:ascii="Arial" w:hAnsi="Arial" w:cs="Arial"/>
+          <w:b/>
+          <w:color w:val="FF0000"/>
+        </w:rPr>
+      </w:pPr>
+      <w:r>
+        <w:rPr>
+          <w:rFonts w:ascii="Arial" w:hAnsi="Arial" w:cs="Arial"/>
+          <w:b/>
+        </w:rPr>
+        <w:t>Bekijkt de rauwe feedback en de verwerkte feedback via de website</w:t>
+      </w:r>
+      <w:r>
+        <w:rPr>
+          <w:rFonts w:ascii="Arial" w:hAnsi="Arial" w:cs="Arial"/>
+          <w:b/>
+        </w:rPr>
+        <w:t>:</w:t>
+      </w:r>
+    </w:p>
+    <w:p>
+      <w:pPr>
+        <w:autoSpaceDE w:val="0"/>
+        <w:autoSpaceDN w:val="0"/>
+        <w:adjustRightInd w:val="0"/>
+        <w:spacing w:after="0" w:line="240" w:lineRule="auto"/>
+        <w:jc w:val="both"/>
+        <w:rPr>
+          <w:rFonts w:ascii="Arial" w:hAnsi="Arial" w:cs="Arial"/>
+          <w:color w:val="000000"/>
+        </w:rPr>
+      </w:pPr>
+      <w:r>
+        <w:rPr>
+          <w:rFonts w:ascii="Arial" w:hAnsi="Arial" w:cs="Arial"/>
+          <w:color w:val="000000"/>
+        </w:rPr>
+        <w:t xml:space="preserve">De </w:t>
+      </w:r>
+      <w:proofErr w:type="spellStart"/>
+      <w:r>
+        <w:rPr>
+          <w:rFonts w:ascii="Arial" w:hAnsi="Arial" w:cs="Arial"/>
+          <w:color w:val="000000"/>
+        </w:rPr>
+        <w:t>Admin</w:t>
+      </w:r>
+      <w:proofErr w:type="spellEnd"/>
+      <w:r>
+        <w:rPr>
+          <w:rFonts w:ascii="Arial" w:hAnsi="Arial" w:cs="Arial"/>
+          <w:color w:val="000000"/>
+        </w:rPr>
+        <w:t xml:space="preserve"> kan een project kiezen</w:t>
+      </w:r>
+      <w:r>
+        <w:rPr>
+          <w:rFonts w:ascii="Arial" w:hAnsi="Arial" w:cs="Arial"/>
+          <w:color w:val="000000"/>
+        </w:rPr>
+        <w:t xml:space="preserve"> nadat hij op de </w:t>
+      </w:r>
+      <w:r>
+        <w:rPr>
+          <w:rFonts w:ascii="Arial" w:hAnsi="Arial" w:cs="Arial"/>
+          <w:color w:val="000000"/>
+          <w:u w:val="single"/>
+        </w:rPr>
+        <w:t>‘Verkeer’-knop</w:t>
+      </w:r>
+      <w:r>
+        <w:rPr>
+          <w:rFonts w:ascii="Arial" w:hAnsi="Arial" w:cs="Arial"/>
+          <w:color w:val="000000"/>
+        </w:rPr>
+        <w:t xml:space="preserve"> heeft gedrukt</w:t>
+      </w:r>
+      <w:r>
+        <w:rPr>
+          <w:rFonts w:ascii="Arial" w:hAnsi="Arial" w:cs="Arial"/>
+          <w:color w:val="000000"/>
+        </w:rPr>
+        <w:t>. Net zoals de gebruikers zal hij de verwerkte feedback kunnen zien, maar daarnaast heeft hij de mogelijkheid om de alle feedback (rauw en verwe</w:t>
+      </w:r>
+      <w:r>
+        <w:rPr>
+          <w:rFonts w:ascii="Arial" w:hAnsi="Arial" w:cs="Arial"/>
+          <w:color w:val="000000"/>
+        </w:rPr>
+        <w:t xml:space="preserve">rkt) te downloaden in een </w:t>
+      </w:r>
+      <w:proofErr w:type="spellStart"/>
+      <w:r>
+        <w:rPr>
+          <w:rFonts w:ascii="Arial" w:hAnsi="Arial" w:cs="Arial"/>
+          <w:color w:val="000000"/>
+        </w:rPr>
+        <w:t>excel</w:t>
+      </w:r>
+      <w:proofErr w:type="spellEnd"/>
+      <w:r>
+        <w:rPr>
+          <w:rFonts w:ascii="Arial" w:hAnsi="Arial" w:cs="Arial"/>
+          <w:color w:val="000000"/>
+        </w:rPr>
+        <w:t>-</w:t>
+      </w:r>
+      <w:r>
+        <w:rPr>
+          <w:rFonts w:ascii="Arial" w:hAnsi="Arial" w:cs="Arial"/>
+          <w:color w:val="000000"/>
+        </w:rPr>
+        <w:t>bestand.</w:t>
+      </w:r>
+    </w:p>
+    <w:p>
+      <w:pPr>
+        <w:autoSpaceDE w:val="0"/>
+        <w:autoSpaceDN w:val="0"/>
+        <w:adjustRightInd w:val="0"/>
+        <w:spacing w:after="0" w:line="240" w:lineRule="auto"/>
+        <w:jc w:val="both"/>
+        <w:rPr>
+          <w:rFonts w:ascii="Arial" w:hAnsi="Arial" w:cs="Arial"/>
+          <w:color w:val="000000"/>
+        </w:rPr>
+      </w:pPr>
+      <w:r>
+        <w:rPr>
+          <w:rFonts w:ascii="Arial" w:hAnsi="Arial" w:cs="Arial"/>
+          <w:color w:val="000000"/>
+        </w:rPr>
+        <w:t xml:space="preserve">Ook zal er een overzicht te zien zijn van de ingevulde formulieren op het </w:t>
+      </w:r>
+      <w:proofErr w:type="spellStart"/>
+      <w:r>
+        <w:rPr>
+          <w:rFonts w:ascii="Arial" w:hAnsi="Arial" w:cs="Arial"/>
+          <w:color w:val="000000"/>
+        </w:rPr>
+        <w:t>admin</w:t>
+      </w:r>
+      <w:proofErr w:type="spellEnd"/>
+      <w:r>
+        <w:rPr>
+          <w:rFonts w:ascii="Arial" w:hAnsi="Arial" w:cs="Arial"/>
+          <w:color w:val="000000"/>
+        </w:rPr>
+        <w:t xml:space="preserve"> panel die gemiddeldes zal weergeven.</w:t>
+      </w:r>
+    </w:p>
+    <w:p>
+      <w:pPr>
+        <w:autoSpaceDE w:val="0"/>
+        <w:autoSpaceDN w:val="0"/>
+        <w:adjustRightInd w:val="0"/>
+        <w:spacing w:after="0" w:line="240" w:lineRule="auto"/>
+        <w:jc w:val="both"/>
+        <w:rPr>
+          <w:rFonts w:ascii="Arial" w:hAnsi="Arial" w:cs="Arial"/>
+          <w:color w:val="000000"/>
+        </w:rPr>
+      </w:pPr>
+    </w:p>
+    <w:p>
+      <w:pPr>
+        <w:autoSpaceDE w:val="0"/>
+        <w:autoSpaceDN w:val="0"/>
+        <w:adjustRightInd w:val="0"/>
+        <w:spacing w:after="0" w:line="240" w:lineRule="auto"/>
         <w:rPr>
           <w:rFonts w:ascii="Arial" w:hAnsi="Arial" w:cs="Arial"/>
           <w:b/>
@@ -3558,8 +4040,33 @@
           <w:szCs w:val="34"/>
           <w:u w:val="single"/>
         </w:rPr>
-        <w:t>Niet Functionele Requirements</w:t>
-      </w:r>
+      </w:pPr>
+      <w:r>
+        <w:rPr>
+          <w:rFonts w:ascii="Arial" w:hAnsi="Arial" w:cs="Arial"/>
+          <w:b/>
+          <w:bCs/>
+          <w:color w:val="000000"/>
+          <w:sz w:val="34"/>
+          <w:szCs w:val="34"/>
+          <w:u w:val="single"/>
+        </w:rPr>
+        <w:t xml:space="preserve">Niet Functionele </w:t>
+      </w:r>
+      <w:proofErr w:type="spellStart"/>
+      <w:r>
+        <w:rPr>
+          <w:rFonts w:ascii="Arial" w:hAnsi="Arial" w:cs="Arial"/>
+          <w:b/>
+          <w:bCs/>
+          <w:color w:val="000000"/>
+          <w:sz w:val="34"/>
+          <w:szCs w:val="34"/>
+          <w:u w:val="single"/>
+        </w:rPr>
+        <w:t>Requirements</w:t>
+      </w:r>
+      <w:proofErr w:type="spellEnd"/>
     </w:p>
     <w:p>
       <w:pPr>
@@ -3726,15 +4233,43 @@
           <w:bCs/>
           <w:szCs w:val="26"/>
         </w:rPr>
-        <w:t>De website moet werken op een moderne PC</w:t>
-      </w:r>
+        <w:t xml:space="preserve">De website moet werken op een moderne </w:t>
+      </w:r>
+      <w:proofErr w:type="gramStart"/>
       <w:r>
         <w:rPr>
           <w:rFonts w:ascii="Arial" w:hAnsi="Arial" w:cs="Arial"/>
           <w:bCs/>
           <w:szCs w:val="26"/>
         </w:rPr>
-        <w:t xml:space="preserve"> (windows 7, 8…). De applicatie moeten werken op verschillende formaten van smartphones en tablets.</w:t>
+        <w:t>PC</w:t>
+      </w:r>
+      <w:proofErr w:type="gramEnd"/>
+      <w:r>
+        <w:rPr>
+          <w:rFonts w:ascii="Arial" w:hAnsi="Arial" w:cs="Arial"/>
+          <w:bCs/>
+          <w:szCs w:val="26"/>
+        </w:rPr>
+        <w:t xml:space="preserve"> (</w:t>
+      </w:r>
+      <w:proofErr w:type="spellStart"/>
+      <w:r>
+        <w:rPr>
+          <w:rFonts w:ascii="Arial" w:hAnsi="Arial" w:cs="Arial"/>
+          <w:bCs/>
+          <w:szCs w:val="26"/>
+        </w:rPr>
+        <w:t>windows</w:t>
+      </w:r>
+      <w:proofErr w:type="spellEnd"/>
+      <w:r>
+        <w:rPr>
+          <w:rFonts w:ascii="Arial" w:hAnsi="Arial" w:cs="Arial"/>
+          <w:bCs/>
+          <w:szCs w:val="26"/>
+        </w:rPr>
+        <w:t xml:space="preserve"> 7, 8…). De applicatie moeten werken op verschillende formaten van smartphones en tablets.</w:t>
       </w:r>
     </w:p>
     <w:p>
@@ -4031,29 +4566,14 @@
         <w:autoSpaceDN w:val="0"/>
         <w:adjustRightInd w:val="0"/>
         <w:spacing w:after="0" w:line="240" w:lineRule="auto"/>
-        <w:rPr>
-          <w:rFonts w:ascii="Arial" w:hAnsi="Arial" w:cs="Arial"/>
-          <w:b/>
-          <w:bCs/>
-          <w:color w:val="000000"/>
-          <w:sz w:val="46"/>
-          <w:szCs w:val="46"/>
-          <w:u w:val="single"/>
-        </w:rPr>
-      </w:pPr>
-    </w:p>
-    <w:p>
-      <w:pPr>
-        <w:autoSpaceDE w:val="0"/>
-        <w:autoSpaceDN w:val="0"/>
-        <w:adjustRightInd w:val="0"/>
-        <w:spacing w:after="0" w:line="240" w:lineRule="auto"/>
-        <w:jc w:val="both"/>
-        <w:rPr>
-          <w:rFonts w:ascii="Arial" w:hAnsi="Arial" w:cs="Arial"/>
-          <w:color w:val="000000"/>
-        </w:rPr>
-      </w:pPr>
+        <w:jc w:val="both"/>
+        <w:rPr>
+          <w:rFonts w:ascii="Arial" w:hAnsi="Arial" w:cs="Arial"/>
+          <w:color w:val="000000"/>
+        </w:rPr>
+      </w:pPr>
+      <w:bookmarkStart w:id="0" w:name="_GoBack"/>
+      <w:bookmarkEnd w:id="0"/>
       <w:r>
         <w:rPr>
           <w:rFonts w:ascii="Arial" w:hAnsi="Arial" w:cs="Arial"/>
@@ -4066,7 +4586,23 @@
           <w:rFonts w:ascii="Arial" w:hAnsi="Arial" w:cs="Arial"/>
           <w:color w:val="000000"/>
         </w:rPr>
-        <w:t>kste User Interfaces (mockups).</w:t>
+        <w:t>kste User Interfaces (</w:t>
+      </w:r>
+      <w:proofErr w:type="spellStart"/>
+      <w:r>
+        <w:rPr>
+          <w:rFonts w:ascii="Arial" w:hAnsi="Arial" w:cs="Arial"/>
+          <w:color w:val="000000"/>
+        </w:rPr>
+        <w:t>mockups</w:t>
+      </w:r>
+      <w:proofErr w:type="spellEnd"/>
+      <w:r>
+        <w:rPr>
+          <w:rFonts w:ascii="Arial" w:hAnsi="Arial" w:cs="Arial"/>
+          <w:color w:val="000000"/>
+        </w:rPr>
+        <w:t>).</w:t>
       </w:r>
     </w:p>
     <w:p>
@@ -4215,13 +4751,13 @@
           <wp:anchor distT="0" distB="0" distL="114300" distR="114300" simplePos="0" relativeHeight="251659264" behindDoc="0" locked="0" layoutInCell="1" allowOverlap="1" wp14:anchorId="3ABA5E5F" wp14:editId="1AC3360F">
             <wp:simplePos x="0" y="0"/>
             <wp:positionH relativeFrom="column">
-              <wp:posOffset>2510155</wp:posOffset>
+              <wp:posOffset>2472055</wp:posOffset>
             </wp:positionH>
             <wp:positionV relativeFrom="paragraph">
-              <wp:posOffset>107950</wp:posOffset>
+              <wp:posOffset>69850</wp:posOffset>
             </wp:positionV>
-            <wp:extent cx="3390900" cy="4836160"/>
-            <wp:effectExtent l="0" t="0" r="0" b="2540"/>
+            <wp:extent cx="3844925" cy="2258060"/>
+            <wp:effectExtent l="19050" t="19050" r="22225" b="27940"/>
             <wp:wrapSquare wrapText="bothSides"/>
             <wp:docPr id="2" name="Afbeelding 2"/>
             <wp:cNvGraphicFramePr>
@@ -4236,7 +4772,7 @@
                       <a:picLocks noChangeAspect="1" noChangeArrowheads="1"/>
                     </pic:cNvPicPr>
                   </pic:nvPicPr>
-                  <pic:blipFill rotWithShape="1">
+                  <pic:blipFill>
                     <a:blip r:embed="rId13" cstate="print">
                       <a:extLst>
                         <a:ext uri="{28A0092B-C50C-407E-A947-70E740481C1C}">
@@ -4244,20 +4780,23 @@
                         </a:ext>
                       </a:extLst>
                     </a:blip>
-                    <a:srcRect l="6112" t="5507" r="53849" b="15942"/>
-                    <a:stretch/>
+                    <a:stretch>
+                      <a:fillRect/>
+                    </a:stretch>
                   </pic:blipFill>
                   <pic:spPr bwMode="auto">
                     <a:xfrm>
                       <a:off x="0" y="0"/>
-                      <a:ext cx="3390900" cy="4836160"/>
+                      <a:ext cx="3844925" cy="2258060"/>
                     </a:xfrm>
                     <a:prstGeom prst="rect">
                       <a:avLst/>
                     </a:prstGeom>
                     <a:noFill/>
                     <a:ln>
-                      <a:noFill/>
+                      <a:solidFill>
+                        <a:schemeClr val="tx1"/>
+                      </a:solidFill>
                     </a:ln>
                     <a:extLst>
                       <a:ext uri="{53640926-AAD7-44D8-BBD7-CCE9431645EC}">
@@ -4290,8 +4829,8 @@
         </w:rPr>
         <w:drawing>
           <wp:inline distT="0" distB="0" distL="0" distR="0" wp14:anchorId="361A9DBA" wp14:editId="3621CAA7">
-            <wp:extent cx="1743075" cy="3502025"/>
-            <wp:effectExtent l="0" t="0" r="9525" b="3175"/>
+            <wp:extent cx="2317751" cy="3476625"/>
+            <wp:effectExtent l="19050" t="19050" r="25400" b="9525"/>
             <wp:docPr id="5" name="Afbeelding 5"/>
             <wp:cNvGraphicFramePr>
               <a:graphicFrameLocks xmlns:a="http://schemas.openxmlformats.org/drawingml/2006/main" noChangeAspect="1"/>
@@ -4304,7 +4843,7 @@
                     <pic:cNvPicPr/>
                   </pic:nvPicPr>
                   <pic:blipFill>
-                    <a:blip r:embed="rId14">
+                    <a:blip r:embed="rId14" cstate="print">
                       <a:extLst>
                         <a:ext uri="{28A0092B-C50C-407E-A947-70E740481C1C}">
                           <a14:useLocalDpi xmlns:a14="http://schemas.microsoft.com/office/drawing/2010/main" val="0"/>
@@ -4318,11 +4857,16 @@
                   <pic:spPr>
                     <a:xfrm>
                       <a:off x="0" y="0"/>
-                      <a:ext cx="1743075" cy="3502025"/>
+                      <a:ext cx="2318039" cy="3477057"/>
                     </a:xfrm>
                     <a:prstGeom prst="rect">
                       <a:avLst/>
                     </a:prstGeom>
+                    <a:ln>
+                      <a:solidFill>
+                        <a:schemeClr val="tx1"/>
+                      </a:solidFill>
+                    </a:ln>
                   </pic:spPr>
                 </pic:pic>
               </a:graphicData>
@@ -4860,12 +5404,53 @@
           <w:bCs/>
         </w:rPr>
       </w:pPr>
-      <w:r>
-        <w:rPr>
-          <w:rFonts w:ascii="Arial" w:hAnsi="Arial" w:cs="Arial"/>
-          <w:bCs/>
-        </w:rPr>
-        <w:t xml:space="preserve">Het game werkt zoals QuizUp (1 vraag, meerdere antwoorden). I.p.v. op het antwoord te drukken, wordt het antwoord gekozen door met de snake naar een antwoordblokje te gaan. Zo staat er bv. “Over welk thema moeten de vragen gaan?” </w:t>
+      <w:proofErr w:type="gramStart"/>
+      <w:r>
+        <w:rPr>
+          <w:rFonts w:ascii="Arial" w:hAnsi="Arial" w:cs="Arial"/>
+          <w:bCs/>
+        </w:rPr>
+        <w:t>Het</w:t>
+      </w:r>
+      <w:proofErr w:type="gramEnd"/>
+      <w:r>
+        <w:rPr>
+          <w:rFonts w:ascii="Arial" w:hAnsi="Arial" w:cs="Arial"/>
+          <w:bCs/>
+        </w:rPr>
+        <w:t xml:space="preserve"> game werkt zoals </w:t>
+      </w:r>
+      <w:proofErr w:type="spellStart"/>
+      <w:r>
+        <w:rPr>
+          <w:rFonts w:ascii="Arial" w:hAnsi="Arial" w:cs="Arial"/>
+          <w:bCs/>
+        </w:rPr>
+        <w:t>QuizUp</w:t>
+      </w:r>
+      <w:proofErr w:type="spellEnd"/>
+      <w:r>
+        <w:rPr>
+          <w:rFonts w:ascii="Arial" w:hAnsi="Arial" w:cs="Arial"/>
+          <w:bCs/>
+        </w:rPr>
+        <w:t xml:space="preserve"> (1 vraag, meerdere antwoorden). I.p.v. op het antwoord te drukken, wordt het antwoord gekozen door met de </w:t>
+      </w:r>
+      <w:proofErr w:type="spellStart"/>
+      <w:r>
+        <w:rPr>
+          <w:rFonts w:ascii="Arial" w:hAnsi="Arial" w:cs="Arial"/>
+          <w:bCs/>
+        </w:rPr>
+        <w:t>snake</w:t>
+      </w:r>
+      <w:proofErr w:type="spellEnd"/>
+      <w:r>
+        <w:rPr>
+          <w:rFonts w:ascii="Arial" w:hAnsi="Arial" w:cs="Arial"/>
+          <w:bCs/>
+        </w:rPr>
+        <w:t xml:space="preserve"> naar een antwoordblokje te gaan. Zo staat er bv. “Over welk thema moeten de vragen gaan?” </w:t>
       </w:r>
       <w:r>
         <w:rPr>
@@ -4879,50 +5464,101 @@
           <w:rFonts w:ascii="Arial" w:hAnsi="Arial" w:cs="Arial"/>
           <w:bCs/>
         </w:rPr>
-        <w:t xml:space="preserve"> a) Onderwijs, b) Afval, c) Mobiliteit, d) Cultuur. Als de gebruiker wilt dat de vragen over afval gaan, dan beweegt hij de snake naar het blokje waar ‘b’ op staat. </w:t>
-      </w:r>
-    </w:p>
-    <w:p>
-      <w:pPr>
-        <w:autoSpaceDE w:val="0"/>
-        <w:autoSpaceDN w:val="0"/>
-        <w:adjustRightInd w:val="0"/>
-        <w:spacing w:after="0" w:line="240" w:lineRule="auto"/>
-        <w:jc w:val="both"/>
-        <w:rPr>
-          <w:rFonts w:ascii="Arial" w:hAnsi="Arial" w:cs="Arial"/>
-          <w:bCs/>
-        </w:rPr>
-      </w:pPr>
-      <w:r>
-        <w:rPr>
-          <w:rFonts w:ascii="Arial" w:hAnsi="Arial" w:cs="Arial"/>
-          <w:bCs/>
-        </w:rPr>
-        <w:t>Nadat hij het antwoord gekozen heeft, wordt er getoond hoeveel percent van de andere gebruikers ook dit antwoord hebben gekozen. Na het oprapen van dit blokje, zal de snake ook langer worden en extra punten verdienen. Als de andere blokjes worden opgeraapt, dan krijgt de speler enkel extra punten.</w:t>
-      </w:r>
-    </w:p>
-    <w:p>
-      <w:pPr>
-        <w:autoSpaceDE w:val="0"/>
-        <w:autoSpaceDN w:val="0"/>
-        <w:adjustRightInd w:val="0"/>
-        <w:spacing w:after="0" w:line="240" w:lineRule="auto"/>
-        <w:jc w:val="both"/>
-        <w:rPr>
-          <w:rFonts w:ascii="Arial" w:hAnsi="Arial" w:cs="Arial"/>
-          <w:bCs/>
-        </w:rPr>
-      </w:pPr>
-      <w:r>
-        <w:rPr>
-          <w:rFonts w:ascii="Arial" w:hAnsi="Arial" w:cs="Arial"/>
-          <w:bCs/>
-        </w:rPr>
-        <w:t>De snake beweegt enkel als het scherm aangeraakt wordt en kan ook niet sterven door tegen de muren te botsen.</w:t>
-      </w:r>
-      <w:bookmarkStart w:id="0" w:name="_GoBack"/>
-      <w:bookmarkEnd w:id="0"/>
+        <w:t xml:space="preserve"> a) Onderwijs, b) Afval, c) Mobiliteit, d) Cultuur. Als de gebruiker wilt dat de vragen over afval gaan, dan beweegt hij de </w:t>
+      </w:r>
+      <w:proofErr w:type="spellStart"/>
+      <w:r>
+        <w:rPr>
+          <w:rFonts w:ascii="Arial" w:hAnsi="Arial" w:cs="Arial"/>
+          <w:bCs/>
+        </w:rPr>
+        <w:t>snake</w:t>
+      </w:r>
+      <w:proofErr w:type="spellEnd"/>
+      <w:r>
+        <w:rPr>
+          <w:rFonts w:ascii="Arial" w:hAnsi="Arial" w:cs="Arial"/>
+          <w:bCs/>
+        </w:rPr>
+        <w:t xml:space="preserve"> naar het blokje </w:t>
+      </w:r>
+      <w:r>
+        <w:rPr>
+          <w:rFonts w:ascii="Arial" w:hAnsi="Arial" w:cs="Arial"/>
+          <w:bCs/>
+        </w:rPr>
+        <w:t>met het gekozen antwoord</w:t>
+      </w:r>
+      <w:r>
+        <w:rPr>
+          <w:rFonts w:ascii="Arial" w:hAnsi="Arial" w:cs="Arial"/>
+          <w:bCs/>
+        </w:rPr>
+        <w:t xml:space="preserve">. </w:t>
+      </w:r>
+    </w:p>
+    <w:p>
+      <w:pPr>
+        <w:autoSpaceDE w:val="0"/>
+        <w:autoSpaceDN w:val="0"/>
+        <w:adjustRightInd w:val="0"/>
+        <w:spacing w:after="0" w:line="240" w:lineRule="auto"/>
+        <w:jc w:val="both"/>
+        <w:rPr>
+          <w:rFonts w:ascii="Arial" w:hAnsi="Arial" w:cs="Arial"/>
+          <w:bCs/>
+        </w:rPr>
+      </w:pPr>
+      <w:r>
+        <w:rPr>
+          <w:rFonts w:ascii="Arial" w:hAnsi="Arial" w:cs="Arial"/>
+          <w:bCs/>
+        </w:rPr>
+        <w:t xml:space="preserve">Nadat hij het antwoord gekozen heeft, wordt er getoond hoeveel percent van de andere gebruikers ook dit antwoord hebben gekozen. </w:t>
+      </w:r>
+      <w:r>
+        <w:rPr>
+          <w:rFonts w:ascii="Arial" w:hAnsi="Arial" w:cs="Arial"/>
+          <w:bCs/>
+        </w:rPr>
+        <w:t xml:space="preserve">De </w:t>
+      </w:r>
+      <w:proofErr w:type="spellStart"/>
+      <w:r>
+        <w:rPr>
+          <w:rFonts w:ascii="Arial" w:hAnsi="Arial" w:cs="Arial"/>
+          <w:bCs/>
+        </w:rPr>
+        <w:t>snake</w:t>
+      </w:r>
+      <w:proofErr w:type="spellEnd"/>
+      <w:r>
+        <w:rPr>
+          <w:rFonts w:ascii="Arial" w:hAnsi="Arial" w:cs="Arial"/>
+          <w:bCs/>
+        </w:rPr>
+        <w:t xml:space="preserve"> beweegt enkel als het scherm aangeraakt wordt en kan ook niet sterven door tegen de muren te botsen.</w:t>
+      </w:r>
+    </w:p>
+    <w:p>
+      <w:pPr>
+        <w:autoSpaceDE w:val="0"/>
+        <w:autoSpaceDN w:val="0"/>
+        <w:adjustRightInd w:val="0"/>
+        <w:spacing w:after="0" w:line="240" w:lineRule="auto"/>
+        <w:jc w:val="both"/>
+        <w:rPr>
+          <w:rFonts w:ascii="Arial" w:hAnsi="Arial" w:cs="Arial"/>
+          <w:bCs/>
+        </w:rPr>
+      </w:pPr>
+      <w:r>
+        <w:rPr>
+          <w:rFonts w:ascii="Arial" w:hAnsi="Arial" w:cs="Arial"/>
+          <w:bCs/>
+        </w:rPr>
+        <w:t>De vragen en antwoorden verschijnen in een pop-up. De speler moet eerst op ‘ok’ drukken voordat hij een antwoord kan gaan kiezen.</w:t>
+      </w:r>
     </w:p>
     <w:p>
       <w:pPr>
@@ -5101,7 +5737,14 @@
                 <w:rFonts w:ascii="Arial" w:hAnsi="Arial" w:cs="Arial"/>
                 <w:bCs/>
               </w:rPr>
-              <w:t>28/02/2016</w:t>
+              <w:t>28</w:t>
+            </w:r>
+            <w:r>
+              <w:rPr>
+                <w:rFonts w:ascii="Arial" w:hAnsi="Arial" w:cs="Arial"/>
+                <w:bCs/>
+              </w:rPr>
+              <w:t xml:space="preserve"> februari 2016</w:t>
             </w:r>
           </w:p>
         </w:tc>
@@ -5129,7 +5772,15 @@
                 <w:b w:val="0"/>
                 <w:bCs w:val="0"/>
               </w:rPr>
-              <w:t>Na gesprek met klant</w:t>
+              <w:t xml:space="preserve">Na </w:t>
+            </w:r>
+            <w:r>
+              <w:rPr>
+                <w:rFonts w:ascii="Arial" w:hAnsi="Arial" w:cs="Arial"/>
+                <w:b w:val="0"/>
+                <w:bCs w:val="0"/>
+              </w:rPr>
+              <w:t>sprint review</w:t>
             </w:r>
           </w:p>
         </w:tc>
@@ -5145,11 +5796,17 @@
               <w:cnfStyle w:val="000000000000" w:firstRow="0" w:lastRow="0" w:firstColumn="0" w:lastColumn="0" w:oddVBand="0" w:evenVBand="0" w:oddHBand="0" w:evenHBand="0" w:firstRowFirstColumn="0" w:firstRowLastColumn="0" w:lastRowFirstColumn="0" w:lastRowLastColumn="0"/>
               <w:rPr>
                 <w:rFonts w:ascii="Arial" w:hAnsi="Arial" w:cs="Arial"/>
-                <w:b/>
                 <w:bCs/>
                 <w:color w:val="FF0000"/>
               </w:rPr>
             </w:pPr>
+            <w:r>
+              <w:rPr>
+                <w:rFonts w:ascii="Arial" w:hAnsi="Arial" w:cs="Arial"/>
+                <w:bCs/>
+              </w:rPr>
+              <w:t>8 mei 2016</w:t>
+            </w:r>
           </w:p>
         </w:tc>
       </w:tr>
@@ -6738,7 +7395,7 @@
 </file>
 
 <file path=customXml/itemProps1.xml><?xml version="1.0" encoding="utf-8"?>
-<ds:datastoreItem xmlns:ds="http://schemas.openxmlformats.org/officeDocument/2006/customXml" ds:itemID="{6181C1A5-983B-4011-B5EA-1E4B5FEF3262}">
+<ds:datastoreItem xmlns:ds="http://schemas.openxmlformats.org/officeDocument/2006/customXml" ds:itemID="{C011D836-7044-4F00-A365-C19A8CD96762}">
   <ds:schemaRefs>
     <ds:schemaRef ds:uri="http://schemas.openxmlformats.org/officeDocument/2006/bibliography"/>
   </ds:schemaRefs>

</xml_diff>

<commit_message>
snake terug naar portrait,req doc en commentaar
</commit_message>
<xml_diff>
--- a/Project-Management/requirements document groep π.docx
+++ b/Project-Management/requirements document groep π.docx
@@ -4572,8 +4572,6 @@
           <w:color w:val="000000"/>
         </w:rPr>
       </w:pPr>
-      <w:bookmarkStart w:id="0" w:name="_GoBack"/>
-      <w:bookmarkEnd w:id="0"/>
       <w:r>
         <w:rPr>
           <w:rFonts w:ascii="Arial" w:hAnsi="Arial" w:cs="Arial"/>
@@ -4751,13 +4749,13 @@
           <wp:anchor distT="0" distB="0" distL="114300" distR="114300" simplePos="0" relativeHeight="251659264" behindDoc="0" locked="0" layoutInCell="1" allowOverlap="1" wp14:anchorId="3ABA5E5F" wp14:editId="1AC3360F">
             <wp:simplePos x="0" y="0"/>
             <wp:positionH relativeFrom="column">
-              <wp:posOffset>2472055</wp:posOffset>
+              <wp:posOffset>3548380</wp:posOffset>
             </wp:positionH>
             <wp:positionV relativeFrom="paragraph">
-              <wp:posOffset>69850</wp:posOffset>
+              <wp:posOffset>24765</wp:posOffset>
             </wp:positionV>
-            <wp:extent cx="3844925" cy="2258060"/>
-            <wp:effectExtent l="19050" t="19050" r="22225" b="27940"/>
+            <wp:extent cx="2305050" cy="3514725"/>
+            <wp:effectExtent l="19050" t="19050" r="19050" b="28575"/>
             <wp:wrapSquare wrapText="bothSides"/>
             <wp:docPr id="2" name="Afbeelding 2"/>
             <wp:cNvGraphicFramePr>
@@ -4787,7 +4785,7 @@
                   <pic:spPr bwMode="auto">
                     <a:xfrm>
                       <a:off x="0" y="0"/>
-                      <a:ext cx="3844925" cy="2258060"/>
+                      <a:ext cx="2305050" cy="3514725"/>
                     </a:xfrm>
                     <a:prstGeom prst="rect">
                       <a:avLst/>
@@ -4874,6 +4872,8 @@
           </wp:inline>
         </w:drawing>
       </w:r>
+      <w:bookmarkStart w:id="0" w:name="_GoBack"/>
+      <w:bookmarkEnd w:id="0"/>
     </w:p>
     <w:p>
       <w:pPr>
@@ -7395,7 +7395,7 @@
 </file>
 
 <file path=customXml/itemProps1.xml><?xml version="1.0" encoding="utf-8"?>
-<ds:datastoreItem xmlns:ds="http://schemas.openxmlformats.org/officeDocument/2006/customXml" ds:itemID="{C011D836-7044-4F00-A365-C19A8CD96762}">
+<ds:datastoreItem xmlns:ds="http://schemas.openxmlformats.org/officeDocument/2006/customXml" ds:itemID="{561DEDF0-0F81-4EF7-A576-D0D913D5D58D}">
   <ds:schemaRefs>
     <ds:schemaRef ds:uri="http://schemas.openxmlformats.org/officeDocument/2006/bibliography"/>
   </ds:schemaRefs>

</xml_diff>